<commit_message>
added improved wd 2 md
</commit_message>
<xml_diff>
--- a/wd2md/Word2MarkdownReadme.docx
+++ b/wd2md/Word2MarkdownReadme.docx
@@ -1,6 +1,6 @@
 
 <file path=word/document.xml><?xml version="1.0" encoding="utf-8"?>
-<w:document xmlns:wpc="http://schemas.microsoft.com/office/word/2010/wordprocessingCanvas" xmlns:mc="http://schemas.openxmlformats.org/markup-compatibility/2006" xmlns:o="urn:schemas-microsoft-com:office:office" xmlns:r="http://schemas.openxmlformats.org/officeDocument/2006/relationships" xmlns:m="http://schemas.openxmlformats.org/officeDocument/2006/math" xmlns:v="urn:schemas-microsoft-com:vml" xmlns:wp14="http://schemas.microsoft.com/office/word/2010/wordprocessingDrawing" xmlns:wp="http://schemas.openxmlformats.org/drawingml/2006/wordprocessingDrawing" xmlns:w10="urn:schemas-microsoft-com:office:word" xmlns:w="http://schemas.openxmlformats.org/wordprocessingml/2006/main" xmlns:w14="http://schemas.microsoft.com/office/word/2010/wordml" xmlns:wpg="http://schemas.microsoft.com/office/word/2010/wordprocessingGroup" xmlns:wpi="http://schemas.microsoft.com/office/word/2010/wordprocessingInk" xmlns:wne="http://schemas.microsoft.com/office/word/2006/wordml" xmlns:wps="http://schemas.microsoft.com/office/word/2010/wordprocessingShape" mc:Ignorable="w14 wp14">
+<w:document xmlns:wpc="http://schemas.microsoft.com/office/word/2010/wordprocessingCanvas" xmlns:cx="http://schemas.microsoft.com/office/drawing/2014/chartex" xmlns:cx1="http://schemas.microsoft.com/office/drawing/2015/9/8/chartex" xmlns:cx2="http://schemas.microsoft.com/office/drawing/2015/10/21/chartex" xmlns:cx3="http://schemas.microsoft.com/office/drawing/2016/5/9/chartex" xmlns:cx4="http://schemas.microsoft.com/office/drawing/2016/5/10/chartex" xmlns:cx5="http://schemas.microsoft.com/office/drawing/2016/5/11/chartex" xmlns:cx6="http://schemas.microsoft.com/office/drawing/2016/5/12/chartex" xmlns:cx7="http://schemas.microsoft.com/office/drawing/2016/5/13/chartex" xmlns:cx8="http://schemas.microsoft.com/office/drawing/2016/5/14/chartex" xmlns:mc="http://schemas.openxmlformats.org/markup-compatibility/2006" xmlns:aink="http://schemas.microsoft.com/office/drawing/2016/ink" xmlns:am3d="http://schemas.microsoft.com/office/drawing/2017/model3d" xmlns:o="urn:schemas-microsoft-com:office:office" xmlns:r="http://schemas.openxmlformats.org/officeDocument/2006/relationships" xmlns:m="http://schemas.openxmlformats.org/officeDocument/2006/math" xmlns:v="urn:schemas-microsoft-com:vml" xmlns:wp14="http://schemas.microsoft.com/office/word/2010/wordprocessingDrawing" xmlns:wp="http://schemas.openxmlformats.org/drawingml/2006/wordprocessingDrawing" xmlns:w10="urn:schemas-microsoft-com:office:word" xmlns:w="http://schemas.openxmlformats.org/wordprocessingml/2006/main" xmlns:w14="http://schemas.microsoft.com/office/word/2010/wordml" xmlns:w15="http://schemas.microsoft.com/office/word/2012/wordml" xmlns:w16se="http://schemas.microsoft.com/office/word/2015/wordml/symex" xmlns:wpg="http://schemas.microsoft.com/office/word/2010/wordprocessingGroup" xmlns:wpi="http://schemas.microsoft.com/office/word/2010/wordprocessingInk" xmlns:wne="http://schemas.microsoft.com/office/word/2006/wordml" xmlns:wps="http://schemas.microsoft.com/office/word/2010/wordprocessingShape" mc:Ignorable="w14 w15 w16se wp14">
   <w:body>
     <w:p>
       <w:pPr>
@@ -24,7 +24,7 @@
         <w:rPr>
           <w:noProof/>
         </w:rPr>
-        <w:t>11/15/2017 4:10:20 PM</w:t>
+        <w:t>11/24/2017 3:33:04 PM</w:t>
       </w:r>
       <w:r>
         <w:fldChar w:fldCharType="end"/>
@@ -38,73 +38,467 @@
         <w:t>document</w:t>
       </w:r>
       <w:r>
-        <w:t xml:space="preserve"> describes the procedure to convert Microsoft Word documents into Markdown documents. There are many variants of markdown, but fortunately it is a rather limited set. </w:t>
-      </w:r>
-    </w:p>
-    <w:p>
-      <w:pPr>
-        <w:pStyle w:val="Heading1"/>
-      </w:pPr>
-      <w:r>
-        <w:t>Instructions</w:t>
-      </w:r>
-    </w:p>
-    <w:p>
-      <w:r>
-        <w:t xml:space="preserve">The code is a C# </w:t>
-      </w:r>
-      <w:r>
-        <w:t xml:space="preserve">Windows </w:t>
-      </w:r>
-      <w:r>
-        <w:t>application</w:t>
+        <w:t xml:space="preserve"> describes the </w:t>
+      </w:r>
+      <w:r>
+        <w:t>Windows application to convert Microsoft Word documents into Markdown documents. There are many variants of markdown, only github and sourceforge are supported. Images are converted into gifs and saved to be included in markdown file. Markdown conversion also supports tables, code, table of contents, and removes a lot of non-UTF characters, but not seemingly all</w:t>
       </w:r>
       <w:r>
         <w:t>.</w:t>
       </w:r>
-      <w:r>
-        <w:t xml:space="preserve"> It has only been tested on 32 and 64 bit Windows 7 operating systems.</w:t>
-      </w:r>
-    </w:p>
-    <w:p>
-      <w:r>
-        <w:t xml:space="preserve"> Follow these instructions to generate a readme.md and images folder.</w:t>
-      </w:r>
-    </w:p>
-    <w:p>
-      <w:pPr>
-        <w:pStyle w:val="ListParagraph"/>
-        <w:numPr>
-          <w:ilvl w:val="0"/>
-          <w:numId w:val="1"/>
-        </w:numPr>
-      </w:pPr>
-      <w:r>
-        <w:t xml:space="preserve">Double click  the </w:t>
-      </w:r>
-      <w:r>
-        <w:t>wd2md</w:t>
-      </w:r>
-      <w:r>
-        <w:t xml:space="preserve">.exe file to run the application </w:t>
-      </w:r>
-      <w:r>
-        <w:t>or select Word2Markdown in the Command list:</w:t>
-      </w:r>
-    </w:p>
-    <w:p>
-      <w:pPr>
-        <w:pStyle w:val="ListParagraph"/>
-      </w:pPr>
-      <w:r>
+    </w:p>
+    <w:sdt>
+      <w:sdtPr>
+        <w:rPr>
+          <w:rFonts w:asciiTheme="minorHAnsi" w:eastAsiaTheme="minorHAnsi" w:hAnsiTheme="minorHAnsi" w:cstheme="minorBidi"/>
+          <w:b w:val="0"/>
+          <w:bCs w:val="0"/>
+          <w:color w:val="auto"/>
+          <w:sz w:val="22"/>
+          <w:szCs w:val="22"/>
+          <w:lang w:eastAsia="en-US"/>
+        </w:rPr>
+        <w:id w:val="-1958482995"/>
+        <w:docPartObj>
+          <w:docPartGallery w:val="Table of Contents"/>
+          <w:docPartUnique/>
+        </w:docPartObj>
+      </w:sdtPr>
+      <w:sdtEndPr>
         <w:rPr>
           <w:noProof/>
         </w:rPr>
+      </w:sdtEndPr>
+      <w:sdtContent>
+        <w:p>
+          <w:pPr>
+            <w:pStyle w:val="TOCHeading"/>
+          </w:pPr>
+          <w:r>
+            <w:t>Contents</w:t>
+          </w:r>
+        </w:p>
+        <w:p>
+          <w:pPr>
+            <w:pStyle w:val="TOC1"/>
+            <w:tabs>
+              <w:tab w:val="right" w:leader="dot" w:pos="9350"/>
+            </w:tabs>
+            <w:rPr>
+              <w:rFonts w:eastAsiaTheme="minorEastAsia"/>
+              <w:noProof/>
+            </w:rPr>
+          </w:pPr>
+          <w:r>
+            <w:fldChar w:fldCharType="begin"/>
+          </w:r>
+          <w:r>
+            <w:instrText xml:space="preserve"> TOC \o "1-3" \h \z \u </w:instrText>
+          </w:r>
+          <w:r>
+            <w:fldChar w:fldCharType="separate"/>
+          </w:r>
+          <w:hyperlink w:anchor="_Toc499118266" w:history="1">
+            <w:r>
+              <w:rPr>
+                <w:rStyle w:val="Hyperlink"/>
+                <w:noProof/>
+              </w:rPr>
+              <w:t>Installation</w:t>
+            </w:r>
+            <w:r>
+              <w:rPr>
+                <w:noProof/>
+                <w:webHidden/>
+              </w:rPr>
+              <w:tab/>
+            </w:r>
+            <w:r>
+              <w:rPr>
+                <w:noProof/>
+                <w:webHidden/>
+              </w:rPr>
+              <w:fldChar w:fldCharType="begin"/>
+            </w:r>
+            <w:r>
+              <w:rPr>
+                <w:noProof/>
+                <w:webHidden/>
+              </w:rPr>
+              <w:instrText xml:space="preserve"> PAGEREF _Toc499118266 \h </w:instrText>
+            </w:r>
+            <w:r>
+              <w:rPr>
+                <w:noProof/>
+                <w:webHidden/>
+              </w:rPr>
+            </w:r>
+            <w:r>
+              <w:rPr>
+                <w:noProof/>
+                <w:webHidden/>
+              </w:rPr>
+              <w:fldChar w:fldCharType="separate"/>
+            </w:r>
+            <w:r>
+              <w:rPr>
+                <w:noProof/>
+                <w:webHidden/>
+              </w:rPr>
+              <w:t>1</w:t>
+            </w:r>
+            <w:r>
+              <w:rPr>
+                <w:noProof/>
+                <w:webHidden/>
+              </w:rPr>
+              <w:fldChar w:fldCharType="end"/>
+            </w:r>
+          </w:hyperlink>
+        </w:p>
+        <w:p>
+          <w:pPr>
+            <w:pStyle w:val="TOC1"/>
+            <w:tabs>
+              <w:tab w:val="right" w:leader="dot" w:pos="9350"/>
+            </w:tabs>
+            <w:rPr>
+              <w:rFonts w:eastAsiaTheme="minorEastAsia"/>
+              <w:noProof/>
+            </w:rPr>
+          </w:pPr>
+          <w:hyperlink w:anchor="_Toc499118267" w:history="1">
+            <w:r>
+              <w:rPr>
+                <w:rStyle w:val="Hyperlink"/>
+                <w:noProof/>
+              </w:rPr>
+              <w:t>Operating Instructions</w:t>
+            </w:r>
+            <w:r>
+              <w:rPr>
+                <w:noProof/>
+                <w:webHidden/>
+              </w:rPr>
+              <w:tab/>
+            </w:r>
+            <w:r>
+              <w:rPr>
+                <w:noProof/>
+                <w:webHidden/>
+              </w:rPr>
+              <w:fldChar w:fldCharType="begin"/>
+            </w:r>
+            <w:r>
+              <w:rPr>
+                <w:noProof/>
+                <w:webHidden/>
+              </w:rPr>
+              <w:instrText xml:space="preserve"> PAGEREF _Toc499118267 \h </w:instrText>
+            </w:r>
+            <w:r>
+              <w:rPr>
+                <w:noProof/>
+                <w:webHidden/>
+              </w:rPr>
+            </w:r>
+            <w:r>
+              <w:rPr>
+                <w:noProof/>
+                <w:webHidden/>
+              </w:rPr>
+              <w:fldChar w:fldCharType="separate"/>
+            </w:r>
+            <w:r>
+              <w:rPr>
+                <w:noProof/>
+                <w:webHidden/>
+              </w:rPr>
+              <w:t>8</w:t>
+            </w:r>
+            <w:r>
+              <w:rPr>
+                <w:noProof/>
+                <w:webHidden/>
+              </w:rPr>
+              <w:fldChar w:fldCharType="end"/>
+            </w:r>
+          </w:hyperlink>
+        </w:p>
+        <w:p>
+          <w:pPr>
+            <w:pStyle w:val="TOC1"/>
+            <w:tabs>
+              <w:tab w:val="right" w:leader="dot" w:pos="9350"/>
+            </w:tabs>
+            <w:rPr>
+              <w:rFonts w:eastAsiaTheme="minorEastAsia"/>
+              <w:noProof/>
+            </w:rPr>
+          </w:pPr>
+          <w:hyperlink w:anchor="_Toc499118268" w:history="1">
+            <w:r>
+              <w:rPr>
+                <w:rStyle w:val="Hyperlink"/>
+                <w:noProof/>
+              </w:rPr>
+              <w:t>Configuration</w:t>
+            </w:r>
+            <w:r>
+              <w:rPr>
+                <w:noProof/>
+                <w:webHidden/>
+              </w:rPr>
+              <w:tab/>
+            </w:r>
+            <w:r>
+              <w:rPr>
+                <w:noProof/>
+                <w:webHidden/>
+              </w:rPr>
+              <w:fldChar w:fldCharType="begin"/>
+            </w:r>
+            <w:r>
+              <w:rPr>
+                <w:noProof/>
+                <w:webHidden/>
+              </w:rPr>
+              <w:instrText xml:space="preserve"> PAGEREF _Toc499118268 \h </w:instrText>
+            </w:r>
+            <w:r>
+              <w:rPr>
+                <w:noProof/>
+                <w:webHidden/>
+              </w:rPr>
+            </w:r>
+            <w:r>
+              <w:rPr>
+                <w:noProof/>
+                <w:webHidden/>
+              </w:rPr>
+              <w:fldChar w:fldCharType="separate"/>
+            </w:r>
+            <w:r>
+              <w:rPr>
+                <w:noProof/>
+                <w:webHidden/>
+              </w:rPr>
+              <w:t>12</w:t>
+            </w:r>
+            <w:r>
+              <w:rPr>
+                <w:noProof/>
+                <w:webHidden/>
+              </w:rPr>
+              <w:fldChar w:fldCharType="end"/>
+            </w:r>
+          </w:hyperlink>
+        </w:p>
+        <w:p>
+          <w:pPr>
+            <w:pStyle w:val="TOC2"/>
+            <w:tabs>
+              <w:tab w:val="right" w:leader="dot" w:pos="9350"/>
+            </w:tabs>
+            <w:rPr>
+              <w:rFonts w:eastAsiaTheme="minorEastAsia"/>
+              <w:noProof/>
+            </w:rPr>
+          </w:pPr>
+          <w:hyperlink w:anchor="_Toc499118269" w:history="1">
+            <w:r>
+              <w:rPr>
+                <w:rStyle w:val="Hyperlink"/>
+                <w:noProof/>
+              </w:rPr>
+              <w:t>Manually configuring</w:t>
+            </w:r>
+            <w:r>
+              <w:rPr>
+                <w:noProof/>
+                <w:webHidden/>
+              </w:rPr>
+              <w:tab/>
+            </w:r>
+            <w:r>
+              <w:rPr>
+                <w:noProof/>
+                <w:webHidden/>
+              </w:rPr>
+              <w:fldChar w:fldCharType="begin"/>
+            </w:r>
+            <w:r>
+              <w:rPr>
+                <w:noProof/>
+                <w:webHidden/>
+              </w:rPr>
+              <w:instrText xml:space="preserve"> PAGEREF _Toc499118269 \h </w:instrText>
+            </w:r>
+            <w:r>
+              <w:rPr>
+                <w:noProof/>
+                <w:webHidden/>
+              </w:rPr>
+            </w:r>
+            <w:r>
+              <w:rPr>
+                <w:noProof/>
+                <w:webHidden/>
+              </w:rPr>
+              <w:fldChar w:fldCharType="separate"/>
+            </w:r>
+            <w:r>
+              <w:rPr>
+                <w:noProof/>
+                <w:webHidden/>
+              </w:rPr>
+              <w:t>13</w:t>
+            </w:r>
+            <w:r>
+              <w:rPr>
+                <w:noProof/>
+                <w:webHidden/>
+              </w:rPr>
+              <w:fldChar w:fldCharType="end"/>
+            </w:r>
+          </w:hyperlink>
+        </w:p>
+        <w:p>
+          <w:pPr>
+            <w:pStyle w:val="TOC1"/>
+            <w:tabs>
+              <w:tab w:val="right" w:leader="dot" w:pos="9350"/>
+            </w:tabs>
+            <w:rPr>
+              <w:rFonts w:eastAsiaTheme="minorEastAsia"/>
+              <w:noProof/>
+            </w:rPr>
+          </w:pPr>
+          <w:hyperlink w:anchor="_Toc499118270" w:history="1">
+            <w:r>
+              <w:rPr>
+                <w:rStyle w:val="Hyperlink"/>
+                <w:noProof/>
+              </w:rPr>
+              <w:t>Modification</w:t>
+            </w:r>
+            <w:r>
+              <w:rPr>
+                <w:noProof/>
+                <w:webHidden/>
+              </w:rPr>
+              <w:tab/>
+            </w:r>
+            <w:r>
+              <w:rPr>
+                <w:noProof/>
+                <w:webHidden/>
+              </w:rPr>
+              <w:fldChar w:fldCharType="begin"/>
+            </w:r>
+            <w:r>
+              <w:rPr>
+                <w:noProof/>
+                <w:webHidden/>
+              </w:rPr>
+              <w:instrText xml:space="preserve"> PAGEREF _Toc499118270 \h </w:instrText>
+            </w:r>
+            <w:r>
+              <w:rPr>
+                <w:noProof/>
+                <w:webHidden/>
+              </w:rPr>
+            </w:r>
+            <w:r>
+              <w:rPr>
+                <w:noProof/>
+                <w:webHidden/>
+              </w:rPr>
+              <w:fldChar w:fldCharType="separate"/>
+            </w:r>
+            <w:r>
+              <w:rPr>
+                <w:noProof/>
+                <w:webHidden/>
+              </w:rPr>
+              <w:t>14</w:t>
+            </w:r>
+            <w:r>
+              <w:rPr>
+                <w:noProof/>
+                <w:webHidden/>
+              </w:rPr>
+              <w:fldChar w:fldCharType="end"/>
+            </w:r>
+          </w:hyperlink>
+        </w:p>
+        <w:p>
+          <w:r>
+            <w:rPr>
+              <w:b/>
+              <w:bCs/>
+              <w:noProof/>
+            </w:rPr>
+            <w:fldChar w:fldCharType="end"/>
+          </w:r>
+        </w:p>
+      </w:sdtContent>
+    </w:sdt>
+    <w:p>
+      <w:pPr>
+        <w:pStyle w:val="Heading1"/>
+      </w:pPr>
+      <w:bookmarkStart w:id="0" w:name="_Toc499118266"/>
+      <w:r>
+        <w:t>Installation</w:t>
+      </w:r>
+      <w:bookmarkEnd w:id="0"/>
+    </w:p>
+    <w:p>
+      <w:r>
+        <w:t xml:space="preserve">Download the </w:t>
+      </w:r>
+      <w:proofErr w:type="spellStart"/>
+      <w:r>
+        <w:t>msi</w:t>
+      </w:r>
+      <w:proofErr w:type="spellEnd"/>
+      <w:r>
+        <w:t xml:space="preserve"> script for the wd2md application. It will install the application on a windows platform assuming you have administrator rights. It should download any .Net framework version upgrades, but this implementation uses a dated .net framework. One thing THAT WAS NOT TESTED is converting a variety of Word versions into markdown. Only Word 2010 and Word 2016 were tested.</w:t>
+      </w:r>
+    </w:p>
+    <w:p>
+      <w:r>
+        <w:t xml:space="preserve">The installation process is a series of next </w:t>
+      </w:r>
+      <w:proofErr w:type="spellStart"/>
+      <w:r>
+        <w:t>next</w:t>
+      </w:r>
+      <w:proofErr w:type="spellEnd"/>
+      <w:r>
+        <w:t xml:space="preserve"> </w:t>
+      </w:r>
+      <w:proofErr w:type="spellStart"/>
+      <w:r>
+        <w:t>next</w:t>
+      </w:r>
+      <w:proofErr w:type="spellEnd"/>
+      <w:r>
+        <w:t xml:space="preserve"> clicks:</w:t>
+      </w:r>
+    </w:p>
+    <w:p>
+      <w:r>
+        <w:rPr>
+          <w:noProof/>
+        </w:rPr>
+        <w:lastRenderedPageBreak/>
         <w:drawing>
-          <wp:inline distT="0" distB="0" distL="0" distR="0" wp14:anchorId="48C16477" wp14:editId="3E3806F7">
-            <wp:extent cx="2752725" cy="2143125"/>
-            <wp:effectExtent l="0" t="0" r="9525" b="9525"/>
-            <wp:docPr id="1" name="Picture 1"/>
+          <wp:inline distT="0" distB="0" distL="0" distR="0" wp14:anchorId="43D28A2D" wp14:editId="7DF2EC20">
+            <wp:extent cx="4886325" cy="4000500"/>
+            <wp:effectExtent l="0" t="0" r="9525" b="0"/>
+            <wp:docPr id="4" name="Picture 4"/>
             <wp:cNvGraphicFramePr>
               <a:graphicFrameLocks xmlns:a="http://schemas.openxmlformats.org/drawingml/2006/main" noChangeAspect="1"/>
             </wp:cNvGraphicFramePr>
@@ -124,7 +518,7 @@
                   <pic:spPr>
                     <a:xfrm>
                       <a:off x="0" y="0"/>
-                      <a:ext cx="2752725" cy="2143125"/>
+                      <a:ext cx="4886325" cy="4000500"/>
                     </a:xfrm>
                     <a:prstGeom prst="rect">
                       <a:avLst/>
@@ -138,56 +532,21 @@
       </w:r>
     </w:p>
     <w:p>
-      <w:pPr>
-        <w:pStyle w:val="ListParagraph"/>
-        <w:numPr>
-          <w:ilvl w:val="0"/>
-          <w:numId w:val="1"/>
-        </w:numPr>
-      </w:pPr>
-      <w:r>
-        <w:t xml:space="preserve">To </w:t>
-      </w:r>
-      <w:r>
-        <w:t>select a Word document (</w:t>
-      </w:r>
-      <w:proofErr w:type="spellStart"/>
-      <w:r>
-        <w:t>docx</w:t>
-      </w:r>
-      <w:proofErr w:type="spellEnd"/>
-      <w:r>
-        <w:t>)</w:t>
-      </w:r>
-      <w:r>
-        <w:t>, click</w:t>
-      </w:r>
-      <w:r>
-        <w:t xml:space="preserve"> on the </w:t>
-      </w:r>
-      <w:r>
-        <w:t>ellipsis</w:t>
-      </w:r>
-      <w:r>
-        <w:t xml:space="preserve"> (…) under the work document label</w:t>
-      </w:r>
-      <w:r>
-        <w:t>. A file selection popup dialogue will appear and you can select the Word file you want converted.</w:t>
-      </w:r>
-    </w:p>
-    <w:p>
-      <w:pPr>
-        <w:pStyle w:val="ListParagraph"/>
-      </w:pPr>
+      <w:r>
+        <w:t>Next:</w:t>
+      </w:r>
+    </w:p>
+    <w:p>
       <w:r>
         <w:rPr>
           <w:noProof/>
         </w:rPr>
+        <w:lastRenderedPageBreak/>
         <w:drawing>
-          <wp:inline distT="0" distB="0" distL="0" distR="0" wp14:anchorId="540A6643" wp14:editId="2E01F52D">
-            <wp:extent cx="2752725" cy="2143125"/>
-            <wp:effectExtent l="0" t="0" r="9525" b="9525"/>
-            <wp:docPr id="2" name="Picture 2"/>
+          <wp:inline distT="0" distB="0" distL="0" distR="0" wp14:anchorId="7005FC1B" wp14:editId="5872A31E">
+            <wp:extent cx="4886325" cy="4000500"/>
+            <wp:effectExtent l="0" t="0" r="9525" b="0"/>
+            <wp:docPr id="6" name="Picture 6"/>
             <wp:cNvGraphicFramePr>
               <a:graphicFrameLocks xmlns:a="http://schemas.openxmlformats.org/drawingml/2006/main" noChangeAspect="1"/>
             </wp:cNvGraphicFramePr>
@@ -207,7 +566,7 @@
                   <pic:spPr>
                     <a:xfrm>
                       <a:off x="0" y="0"/>
-                      <a:ext cx="2752725" cy="2143125"/>
+                      <a:ext cx="4886325" cy="4000500"/>
                     </a:xfrm>
                     <a:prstGeom prst="rect">
                       <a:avLst/>
@@ -221,64 +580,21 @@
       </w:r>
     </w:p>
     <w:p>
-      <w:pPr>
-        <w:pStyle w:val="ListParagraph"/>
-      </w:pPr>
-      <w:r>
-        <w:lastRenderedPageBreak/>
-        <w:t>You can then press the GO button and the markdown document will automatically be named the Word document title plus the ".md" extension and placed in the same folder. During the conversions images will get generated and placed in the folder under the markdown document named word document title plus "_image". All images will be placed in this folder.</w:t>
-      </w:r>
-    </w:p>
-    <w:p>
-      <w:pPr>
-        <w:pStyle w:val="ListParagraph"/>
-      </w:pPr>
-      <w:r>
-        <w:t xml:space="preserve">Below the word document socket_replay_Doc.docx (word document extension is </w:t>
-      </w:r>
-      <w:proofErr w:type="spellStart"/>
-      <w:r>
-        <w:t>docx</w:t>
-      </w:r>
-      <w:proofErr w:type="spellEnd"/>
-      <w:r>
-        <w:t xml:space="preserve">) will be converted into markdown, and the </w:t>
-      </w:r>
-      <w:proofErr w:type="gramStart"/>
-      <w:r>
-        <w:t>file  socket</w:t>
-      </w:r>
-      <w:proofErr w:type="gramEnd"/>
-      <w:r>
-        <w:t xml:space="preserve">_replay_Doc.md and the </w:t>
-      </w:r>
-      <w:proofErr w:type="spellStart"/>
-      <w:r>
-        <w:t>socket_replay_Doc_images</w:t>
-      </w:r>
-      <w:proofErr w:type="spellEnd"/>
-      <w:r>
-        <w:t xml:space="preserve"> folder will be created with a images in the documented converted to gif and copied into this folder.</w:t>
-      </w:r>
-    </w:p>
-    <w:p>
-      <w:pPr>
-        <w:pStyle w:val="ListParagraph"/>
-      </w:pPr>
-    </w:p>
-    <w:p>
-      <w:pPr>
-        <w:pStyle w:val="ListParagraph"/>
-      </w:pPr>
+      <w:r>
+        <w:t>Next:</w:t>
+      </w:r>
+    </w:p>
+    <w:p>
       <w:r>
         <w:rPr>
           <w:noProof/>
         </w:rPr>
+        <w:lastRenderedPageBreak/>
         <w:drawing>
-          <wp:inline distT="0" distB="0" distL="0" distR="0" wp14:anchorId="45C4F521" wp14:editId="11B4E265">
-            <wp:extent cx="2638425" cy="1495425"/>
-            <wp:effectExtent l="0" t="0" r="9525" b="9525"/>
-            <wp:docPr id="3" name="Picture 3"/>
+          <wp:inline distT="0" distB="0" distL="0" distR="0" wp14:anchorId="67B95ED8" wp14:editId="1EE36192">
+            <wp:extent cx="4886325" cy="4000500"/>
+            <wp:effectExtent l="0" t="0" r="9525" b="0"/>
+            <wp:docPr id="7" name="Picture 7"/>
             <wp:cNvGraphicFramePr>
               <a:graphicFrameLocks xmlns:a="http://schemas.openxmlformats.org/drawingml/2006/main" noChangeAspect="1"/>
             </wp:cNvGraphicFramePr>
@@ -298,7 +614,7 @@
                   <pic:spPr>
                     <a:xfrm>
                       <a:off x="0" y="0"/>
-                      <a:ext cx="2638425" cy="1495425"/>
+                      <a:ext cx="4886325" cy="4000500"/>
                     </a:xfrm>
                     <a:prstGeom prst="rect">
                       <a:avLst/>
@@ -311,18 +627,474 @@
         </w:drawing>
       </w:r>
     </w:p>
+    <w:p/>
+    <w:p>
+      <w:r>
+        <w:rPr>
+          <w:noProof/>
+        </w:rPr>
+        <w:lastRenderedPageBreak/>
+        <w:drawing>
+          <wp:inline distT="0" distB="0" distL="0" distR="0" wp14:anchorId="119B740D" wp14:editId="42B3B60F">
+            <wp:extent cx="4886325" cy="4000500"/>
+            <wp:effectExtent l="0" t="0" r="9525" b="0"/>
+            <wp:docPr id="11" name="Picture 11"/>
+            <wp:cNvGraphicFramePr>
+              <a:graphicFrameLocks xmlns:a="http://schemas.openxmlformats.org/drawingml/2006/main" noChangeAspect="1"/>
+            </wp:cNvGraphicFramePr>
+            <a:graphic xmlns:a="http://schemas.openxmlformats.org/drawingml/2006/main">
+              <a:graphicData uri="http://schemas.openxmlformats.org/drawingml/2006/picture">
+                <pic:pic xmlns:pic="http://schemas.openxmlformats.org/drawingml/2006/picture">
+                  <pic:nvPicPr>
+                    <pic:cNvPr id="0" name=""/>
+                    <pic:cNvPicPr/>
+                  </pic:nvPicPr>
+                  <pic:blipFill>
+                    <a:blip r:embed="rId9"/>
+                    <a:stretch>
+                      <a:fillRect/>
+                    </a:stretch>
+                  </pic:blipFill>
+                  <pic:spPr>
+                    <a:xfrm>
+                      <a:off x="0" y="0"/>
+                      <a:ext cx="4886325" cy="4000500"/>
+                    </a:xfrm>
+                    <a:prstGeom prst="rect">
+                      <a:avLst/>
+                    </a:prstGeom>
+                  </pic:spPr>
+                </pic:pic>
+              </a:graphicData>
+            </a:graphic>
+          </wp:inline>
+        </w:drawing>
+      </w:r>
+    </w:p>
+    <w:p/>
+    <w:p>
+      <w:r>
+        <w:rPr>
+          <w:noProof/>
+        </w:rPr>
+        <w:lastRenderedPageBreak/>
+        <w:drawing>
+          <wp:inline distT="0" distB="0" distL="0" distR="0" wp14:anchorId="577DE7D3" wp14:editId="119994AA">
+            <wp:extent cx="4886325" cy="4000500"/>
+            <wp:effectExtent l="0" t="0" r="9525" b="0"/>
+            <wp:docPr id="16" name="Picture 16"/>
+            <wp:cNvGraphicFramePr>
+              <a:graphicFrameLocks xmlns:a="http://schemas.openxmlformats.org/drawingml/2006/main" noChangeAspect="1"/>
+            </wp:cNvGraphicFramePr>
+            <a:graphic xmlns:a="http://schemas.openxmlformats.org/drawingml/2006/main">
+              <a:graphicData uri="http://schemas.openxmlformats.org/drawingml/2006/picture">
+                <pic:pic xmlns:pic="http://schemas.openxmlformats.org/drawingml/2006/picture">
+                  <pic:nvPicPr>
+                    <pic:cNvPr id="0" name=""/>
+                    <pic:cNvPicPr/>
+                  </pic:nvPicPr>
+                  <pic:blipFill>
+                    <a:blip r:embed="rId10"/>
+                    <a:stretch>
+                      <a:fillRect/>
+                    </a:stretch>
+                  </pic:blipFill>
+                  <pic:spPr>
+                    <a:xfrm>
+                      <a:off x="0" y="0"/>
+                      <a:ext cx="4886325" cy="4000500"/>
+                    </a:xfrm>
+                    <a:prstGeom prst="rect">
+                      <a:avLst/>
+                    </a:prstGeom>
+                  </pic:spPr>
+                </pic:pic>
+              </a:graphicData>
+            </a:graphic>
+          </wp:inline>
+        </w:drawing>
+      </w:r>
+    </w:p>
+    <w:p/>
+    <w:p>
+      <w:r>
+        <w:t>To access the program you need to use the start menu (whatever it currently is in windows</w:t>
+      </w:r>
+      <w:proofErr w:type="gramStart"/>
+      <w:r>
+        <w:t>) :</w:t>
+      </w:r>
+      <w:proofErr w:type="gramEnd"/>
+    </w:p>
+    <w:p>
+      <w:r>
+        <w:rPr>
+          <w:noProof/>
+        </w:rPr>
+        <w:lastRenderedPageBreak/>
+        <w:drawing>
+          <wp:inline distT="0" distB="0" distL="0" distR="0" wp14:anchorId="15CACE45" wp14:editId="2057F3F3">
+            <wp:extent cx="4676775" cy="6686550"/>
+            <wp:effectExtent l="0" t="0" r="9525" b="0"/>
+            <wp:docPr id="12" name="Picture 12"/>
+            <wp:cNvGraphicFramePr>
+              <a:graphicFrameLocks xmlns:a="http://schemas.openxmlformats.org/drawingml/2006/main" noChangeAspect="1"/>
+            </wp:cNvGraphicFramePr>
+            <a:graphic xmlns:a="http://schemas.openxmlformats.org/drawingml/2006/main">
+              <a:graphicData uri="http://schemas.openxmlformats.org/drawingml/2006/picture">
+                <pic:pic xmlns:pic="http://schemas.openxmlformats.org/drawingml/2006/picture">
+                  <pic:nvPicPr>
+                    <pic:cNvPr id="0" name=""/>
+                    <pic:cNvPicPr/>
+                  </pic:nvPicPr>
+                  <pic:blipFill>
+                    <a:blip r:embed="rId11"/>
+                    <a:stretch>
+                      <a:fillRect/>
+                    </a:stretch>
+                  </pic:blipFill>
+                  <pic:spPr>
+                    <a:xfrm>
+                      <a:off x="0" y="0"/>
+                      <a:ext cx="4676775" cy="6686550"/>
+                    </a:xfrm>
+                    <a:prstGeom prst="rect">
+                      <a:avLst/>
+                    </a:prstGeom>
+                  </pic:spPr>
+                </pic:pic>
+              </a:graphicData>
+            </a:graphic>
+          </wp:inline>
+        </w:drawing>
+      </w:r>
+    </w:p>
+    <w:p/>
+    <w:p>
+      <w:bookmarkStart w:id="1" w:name="_GoBack"/>
+      <w:bookmarkEnd w:id="1"/>
+    </w:p>
+    <w:p>
+      <w:pPr>
+        <w:pStyle w:val="Heading1"/>
+      </w:pPr>
+      <w:bookmarkStart w:id="2" w:name="_Toc499118267"/>
+      <w:r>
+        <w:lastRenderedPageBreak/>
+        <w:t xml:space="preserve">Operating </w:t>
+      </w:r>
+      <w:r>
+        <w:t>Instructions</w:t>
+      </w:r>
+      <w:bookmarkEnd w:id="2"/>
+    </w:p>
+    <w:p>
+      <w:r>
+        <w:t xml:space="preserve">The code is a C# </w:t>
+      </w:r>
+      <w:r>
+        <w:t xml:space="preserve">Windows </w:t>
+      </w:r>
+      <w:r>
+        <w:t>application</w:t>
+      </w:r>
+      <w:r>
+        <w:t>.</w:t>
+      </w:r>
+      <w:r>
+        <w:t xml:space="preserve"> It has only been tested on 32 and 64 bit Windows 7 operating systems.</w:t>
+      </w:r>
+    </w:p>
+    <w:p>
+      <w:r>
+        <w:t xml:space="preserve"> Follow these instructions to generate a readme.md and images folder.</w:t>
+      </w:r>
+    </w:p>
     <w:p>
       <w:pPr>
         <w:pStyle w:val="ListParagraph"/>
+        <w:numPr>
+          <w:ilvl w:val="0"/>
+          <w:numId w:val="1"/>
+        </w:numPr>
+      </w:pPr>
+      <w:r>
+        <w:t xml:space="preserve">Double click  the </w:t>
+      </w:r>
+      <w:r>
+        <w:t>wd2md</w:t>
+      </w:r>
+      <w:r>
+        <w:t xml:space="preserve">.exe file to run the application </w:t>
+      </w:r>
+      <w:r>
+        <w:t>or select Word2Markdown in the Command list:</w:t>
+      </w:r>
+    </w:p>
+    <w:p>
+      <w:pPr>
+        <w:pStyle w:val="ListParagraph"/>
+      </w:pPr>
+    </w:p>
+    <w:p>
+      <w:pPr>
+        <w:pStyle w:val="ListParagraph"/>
+        <w:numPr>
+          <w:ilvl w:val="0"/>
+          <w:numId w:val="1"/>
+        </w:numPr>
+      </w:pPr>
+      <w:r>
+        <w:t xml:space="preserve">To </w:t>
+      </w:r>
+      <w:r>
+        <w:t>select a Word document (docx)</w:t>
+      </w:r>
+      <w:r>
+        <w:t>, click</w:t>
+      </w:r>
+      <w:r>
+        <w:t xml:space="preserve"> on the </w:t>
+      </w:r>
+      <w:r>
+        <w:t>ellipsis</w:t>
+      </w:r>
+      <w:r>
+        <w:t xml:space="preserve"> (…) under the work document label</w:t>
+      </w:r>
+      <w:r>
+        <w:t>. A file selection popup dialogue will appear and you can select the Word file you want converted.</w:t>
+      </w:r>
+    </w:p>
+    <w:p>
+      <w:pPr>
+        <w:pStyle w:val="ListParagraph"/>
+      </w:pPr>
+      <w:r>
+        <w:rPr>
+          <w:noProof/>
+        </w:rPr>
+        <w:drawing>
+          <wp:inline distT="0" distB="0" distL="0" distR="0" wp14:anchorId="7AA3767C" wp14:editId="297380CB">
+            <wp:extent cx="2752725" cy="2486025"/>
+            <wp:effectExtent l="0" t="0" r="9525" b="9525"/>
+            <wp:docPr id="1" name="Picture 1"/>
+            <wp:cNvGraphicFramePr>
+              <a:graphicFrameLocks xmlns:a="http://schemas.openxmlformats.org/drawingml/2006/main" noChangeAspect="1"/>
+            </wp:cNvGraphicFramePr>
+            <a:graphic xmlns:a="http://schemas.openxmlformats.org/drawingml/2006/main">
+              <a:graphicData uri="http://schemas.openxmlformats.org/drawingml/2006/picture">
+                <pic:pic xmlns:pic="http://schemas.openxmlformats.org/drawingml/2006/picture">
+                  <pic:nvPicPr>
+                    <pic:cNvPr id="0" name=""/>
+                    <pic:cNvPicPr/>
+                  </pic:nvPicPr>
+                  <pic:blipFill>
+                    <a:blip r:embed="rId12"/>
+                    <a:stretch>
+                      <a:fillRect/>
+                    </a:stretch>
+                  </pic:blipFill>
+                  <pic:spPr>
+                    <a:xfrm>
+                      <a:off x="0" y="0"/>
+                      <a:ext cx="2752725" cy="2486025"/>
+                    </a:xfrm>
+                    <a:prstGeom prst="rect">
+                      <a:avLst/>
+                    </a:prstGeom>
+                  </pic:spPr>
+                </pic:pic>
+              </a:graphicData>
+            </a:graphic>
+          </wp:inline>
+        </w:drawing>
+      </w:r>
+    </w:p>
+    <w:p>
+      <w:pPr>
+        <w:pStyle w:val="ListParagraph"/>
+      </w:pPr>
+      <w:r>
+        <w:t>You need to select the markdown type: either github or sourceforge. As a non-standard "standard" there are lots of variations. In the end, only the image embedded was different.</w:t>
+      </w:r>
+    </w:p>
+    <w:p>
+      <w:pPr>
+        <w:pStyle w:val="ListParagraph"/>
+      </w:pPr>
+    </w:p>
+    <w:p>
+      <w:pPr>
+        <w:pStyle w:val="ListParagraph"/>
+      </w:pPr>
+      <w:r>
+        <w:t>You can then press the GO button and the markdown document will automatically be named the Word document title plus the ".md" extension and placed in the same folder. During the conversions images will get generated and placed in the folder under the markdown document named word document title plus "_image". All images will be placed in this folder.</w:t>
+      </w:r>
+    </w:p>
+    <w:p>
+      <w:pPr>
+        <w:pStyle w:val="ListParagraph"/>
+      </w:pPr>
+      <w:r>
+        <w:t xml:space="preserve">Below the word document </w:t>
+      </w:r>
+      <w:r>
+        <w:t>Word2MarkdownReadme</w:t>
+      </w:r>
+      <w:r>
+        <w:t xml:space="preserve">.docx (word document extension is docx) will be converted into markdown, and the </w:t>
+      </w:r>
+      <w:r>
+        <w:t>file Word2MarkdownReadme.md</w:t>
+      </w:r>
+      <w:r>
+        <w:t xml:space="preserve"> and the </w:t>
+      </w:r>
+      <w:r>
+        <w:t>Word2MarkdownReadme_images</w:t>
+      </w:r>
+      <w:r>
+        <w:t xml:space="preserve"> </w:t>
+      </w:r>
+      <w:r>
+        <w:t xml:space="preserve">folder will be created with </w:t>
+      </w:r>
+      <w:r>
+        <w:t>an</w:t>
+      </w:r>
+      <w:r>
+        <w:t xml:space="preserve"> images in the documented converted to gif and copied into this folder.</w:t>
+      </w:r>
+    </w:p>
+    <w:p>
+      <w:pPr>
+        <w:pStyle w:val="ListParagraph"/>
+      </w:pPr>
+    </w:p>
+    <w:p>
+      <w:pPr>
+        <w:pStyle w:val="ListParagraph"/>
+      </w:pPr>
+      <w:r>
+        <w:rPr>
+          <w:noProof/>
+        </w:rPr>
+        <w:drawing>
+          <wp:inline distT="0" distB="0" distL="0" distR="0" wp14:anchorId="1C1A0F6A" wp14:editId="2ECE1ABE">
+            <wp:extent cx="2552700" cy="704850"/>
+            <wp:effectExtent l="0" t="0" r="0" b="0"/>
+            <wp:docPr id="14" name="Picture 14"/>
+            <wp:cNvGraphicFramePr>
+              <a:graphicFrameLocks xmlns:a="http://schemas.openxmlformats.org/drawingml/2006/main" noChangeAspect="1"/>
+            </wp:cNvGraphicFramePr>
+            <a:graphic xmlns:a="http://schemas.openxmlformats.org/drawingml/2006/main">
+              <a:graphicData uri="http://schemas.openxmlformats.org/drawingml/2006/picture">
+                <pic:pic xmlns:pic="http://schemas.openxmlformats.org/drawingml/2006/picture">
+                  <pic:nvPicPr>
+                    <pic:cNvPr id="0" name=""/>
+                    <pic:cNvPicPr/>
+                  </pic:nvPicPr>
+                  <pic:blipFill>
+                    <a:blip r:embed="rId13"/>
+                    <a:stretch>
+                      <a:fillRect/>
+                    </a:stretch>
+                  </pic:blipFill>
+                  <pic:spPr>
+                    <a:xfrm>
+                      <a:off x="0" y="0"/>
+                      <a:ext cx="2552700" cy="704850"/>
+                    </a:xfrm>
+                    <a:prstGeom prst="rect">
+                      <a:avLst/>
+                    </a:prstGeom>
+                  </pic:spPr>
+                </pic:pic>
+              </a:graphicData>
+            </a:graphic>
+          </wp:inline>
+        </w:drawing>
+      </w:r>
+    </w:p>
+    <w:p>
+      <w:pPr>
+        <w:pStyle w:val="ListParagraph"/>
+      </w:pPr>
+    </w:p>
+    <w:p>
+      <w:pPr>
+        <w:pStyle w:val="ListParagraph"/>
+      </w:pPr>
+      <w:r>
+        <w:t>You can then rename the file to Readme.md, and the image files and folder will still work:</w:t>
+      </w:r>
+    </w:p>
+    <w:p>
+      <w:pPr>
+        <w:pStyle w:val="ListParagraph"/>
+      </w:pPr>
+    </w:p>
+    <w:p>
+      <w:pPr>
+        <w:pStyle w:val="ListParagraph"/>
+      </w:pPr>
+      <w:r>
+        <w:rPr>
+          <w:noProof/>
+        </w:rPr>
+        <w:drawing>
+          <wp:inline distT="0" distB="0" distL="0" distR="0" wp14:anchorId="283690F8" wp14:editId="33C3EBB2">
+            <wp:extent cx="2314575" cy="657225"/>
+            <wp:effectExtent l="0" t="0" r="9525" b="9525"/>
+            <wp:docPr id="13" name="Picture 13"/>
+            <wp:cNvGraphicFramePr>
+              <a:graphicFrameLocks xmlns:a="http://schemas.openxmlformats.org/drawingml/2006/main" noChangeAspect="1"/>
+            </wp:cNvGraphicFramePr>
+            <a:graphic xmlns:a="http://schemas.openxmlformats.org/drawingml/2006/main">
+              <a:graphicData uri="http://schemas.openxmlformats.org/drawingml/2006/picture">
+                <pic:pic xmlns:pic="http://schemas.openxmlformats.org/drawingml/2006/picture">
+                  <pic:nvPicPr>
+                    <pic:cNvPr id="0" name=""/>
+                    <pic:cNvPicPr/>
+                  </pic:nvPicPr>
+                  <pic:blipFill>
+                    <a:blip r:embed="rId14"/>
+                    <a:stretch>
+                      <a:fillRect/>
+                    </a:stretch>
+                  </pic:blipFill>
+                  <pic:spPr>
+                    <a:xfrm>
+                      <a:off x="0" y="0"/>
+                      <a:ext cx="2314575" cy="657225"/>
+                    </a:xfrm>
+                    <a:prstGeom prst="rect">
+                      <a:avLst/>
+                    </a:prstGeom>
+                  </pic:spPr>
+                </pic:pic>
+              </a:graphicData>
+            </a:graphic>
+          </wp:inline>
+        </w:drawing>
+      </w:r>
+    </w:p>
+    <w:p>
+      <w:pPr>
+        <w:pStyle w:val="ListParagraph"/>
+      </w:pPr>
+    </w:p>
+    <w:p>
+      <w:pPr>
+        <w:pStyle w:val="ListParagraph"/>
       </w:pPr>
       <w:r>
         <w:t xml:space="preserve">The wd2md conversion is not fool-proof and </w:t>
       </w:r>
-      <w:proofErr w:type="gramStart"/>
-      <w:r>
-        <w:t>there  can</w:t>
-      </w:r>
-      <w:proofErr w:type="gramEnd"/>
+      <w:r>
+        <w:t>there can</w:t>
+      </w:r>
       <w:r>
         <w:t xml:space="preserve"> be problems.  If the wd2md conversion fails or you interrupt the conversion process, the word backup document copy is left open and can hang the following conversions process.</w:t>
       </w:r>
@@ -356,7 +1128,7 @@
                     <pic:cNvPicPr/>
                   </pic:nvPicPr>
                   <pic:blipFill>
-                    <a:blip r:embed="rId9"/>
+                    <a:blip r:embed="rId15"/>
                     <a:stretch>
                       <a:fillRect/>
                     </a:stretch>
@@ -414,7 +1186,7 @@
                     <pic:cNvPicPr/>
                   </pic:nvPicPr>
                   <pic:blipFill>
-                    <a:blip r:embed="rId10"/>
+                    <a:blip r:embed="rId16"/>
                     <a:stretch>
                       <a:fillRect/>
                     </a:stretch>
@@ -440,23 +1212,20 @@
         <w:pStyle w:val="ListParagraph"/>
       </w:pPr>
       <w:r>
-        <w:t xml:space="preserve">This can be a problem if you are normally using Word for editing.  </w:t>
-      </w:r>
-      <w:proofErr w:type="gramStart"/>
-      <w:r>
-        <w:t>wd2md</w:t>
-      </w:r>
-      <w:proofErr w:type="gramEnd"/>
-      <w:r>
-        <w:t xml:space="preserve"> not perfect , and won't intentionally harm your system.</w:t>
+        <w:lastRenderedPageBreak/>
+        <w:t xml:space="preserve">This can be a problem if you are normally using Word for editing.  wd2md not </w:t>
+      </w:r>
+      <w:r>
+        <w:t>perfect,</w:t>
+      </w:r>
+      <w:r>
+        <w:t xml:space="preserve"> and won't intentionally harm your system.</w:t>
       </w:r>
     </w:p>
     <w:p>
       <w:pPr>
         <w:pStyle w:val="ListParagraph"/>
       </w:pPr>
-      <w:bookmarkStart w:id="0" w:name="_GoBack"/>
-      <w:bookmarkEnd w:id="0"/>
     </w:p>
     <w:p>
       <w:pPr>
@@ -503,10 +1272,10 @@
           <w:noProof/>
         </w:rPr>
         <w:drawing>
-          <wp:inline distT="0" distB="0" distL="0" distR="0" wp14:anchorId="36EEC484" wp14:editId="72065F31">
-            <wp:extent cx="3819525" cy="2143125"/>
+          <wp:inline distT="0" distB="0" distL="0" distR="0" wp14:anchorId="2455AD6A" wp14:editId="1170A007">
+            <wp:extent cx="2752725" cy="2486025"/>
             <wp:effectExtent l="0" t="0" r="9525" b="9525"/>
-            <wp:docPr id="4" name="Picture 4"/>
+            <wp:docPr id="18" name="Picture 18"/>
             <wp:cNvGraphicFramePr>
               <a:graphicFrameLocks xmlns:a="http://schemas.openxmlformats.org/drawingml/2006/main" noChangeAspect="1"/>
             </wp:cNvGraphicFramePr>
@@ -518,7 +1287,7 @@
                     <pic:cNvPicPr/>
                   </pic:nvPicPr>
                   <pic:blipFill>
-                    <a:blip r:embed="rId11"/>
+                    <a:blip r:embed="rId17"/>
                     <a:stretch>
                       <a:fillRect/>
                     </a:stretch>
@@ -526,7 +1295,7 @@
                   <pic:spPr>
                     <a:xfrm>
                       <a:off x="0" y="0"/>
-                      <a:ext cx="3819525" cy="2143125"/>
+                      <a:ext cx="2752725" cy="2486025"/>
                     </a:xfrm>
                     <a:prstGeom prst="rect">
                       <a:avLst/>
@@ -551,13 +1320,9 @@
       <w:r>
         <w:t xml:space="preserve">In case you were wondering the 1.0.6528.23997 is the C# automatic versioning. The 6528 refers to the number of days since </w:t>
       </w:r>
-      <w:proofErr w:type="spellStart"/>
-      <w:proofErr w:type="gramStart"/>
-      <w:r>
-        <w:t>jan</w:t>
-      </w:r>
-      <w:proofErr w:type="spellEnd"/>
-      <w:proofErr w:type="gramEnd"/>
+      <w:r>
+        <w:t>Jan</w:t>
+      </w:r>
       <w:r>
         <w:t xml:space="preserve"> 1 2000 and the 23997 is the </w:t>
       </w:r>
@@ -609,7 +1374,7 @@
                     <pic:cNvPicPr/>
                   </pic:nvPicPr>
                   <pic:blipFill>
-                    <a:blip r:embed="rId12"/>
+                    <a:blip r:embed="rId18"/>
                     <a:stretch>
                       <a:fillRect/>
                     </a:stretch>
@@ -639,16 +1404,25 @@
       <w:pPr>
         <w:pStyle w:val="ListParagraph"/>
       </w:pPr>
-      <w:proofErr w:type="gramStart"/>
-      <w:r>
-        <w:t>The  wd2md</w:t>
-      </w:r>
-      <w:proofErr w:type="gramEnd"/>
-      <w:r>
-        <w:t xml:space="preserve"> dialog </w:t>
-      </w:r>
-      <w:r>
-        <w:t>is complete:</w:t>
+    </w:p>
+    <w:p>
+      <w:pPr>
+        <w:pStyle w:val="ListParagraph"/>
+      </w:pPr>
+      <w:r>
+        <w:t>After the Done ok click, t</w:t>
+      </w:r>
+      <w:r>
+        <w:t>he progress bar is dismissed</w:t>
+      </w:r>
+      <w:r>
+        <w:t>, and the program is ready t</w:t>
+      </w:r>
+      <w:r>
+        <w:t>o convert another word document</w:t>
+      </w:r>
+      <w:r>
+        <w:t>:</w:t>
       </w:r>
     </w:p>
     <w:p>
@@ -659,11 +1433,12 @@
         <w:rPr>
           <w:noProof/>
         </w:rPr>
+        <w:lastRenderedPageBreak/>
         <w:drawing>
-          <wp:inline distT="0" distB="0" distL="0" distR="0" wp14:anchorId="0FD0EB0B" wp14:editId="0DF8ECCC">
-            <wp:extent cx="2743200" cy="2143125"/>
-            <wp:effectExtent l="0" t="0" r="0" b="9525"/>
-            <wp:docPr id="6" name="Picture 6"/>
+          <wp:inline distT="0" distB="0" distL="0" distR="0" wp14:anchorId="23EA2EBE" wp14:editId="7F4010DB">
+            <wp:extent cx="2752725" cy="2486025"/>
+            <wp:effectExtent l="0" t="0" r="9525" b="9525"/>
+            <wp:docPr id="19" name="Picture 19"/>
             <wp:cNvGraphicFramePr>
               <a:graphicFrameLocks xmlns:a="http://schemas.openxmlformats.org/drawingml/2006/main" noChangeAspect="1"/>
             </wp:cNvGraphicFramePr>
@@ -675,7 +1450,7 @@
                     <pic:cNvPicPr/>
                   </pic:nvPicPr>
                   <pic:blipFill>
-                    <a:blip r:embed="rId13"/>
+                    <a:blip r:embed="rId19"/>
                     <a:stretch>
                       <a:fillRect/>
                     </a:stretch>
@@ -683,7 +1458,7 @@
                   <pic:spPr>
                     <a:xfrm>
                       <a:off x="0" y="0"/>
-                      <a:ext cx="2743200" cy="2143125"/>
+                      <a:ext cx="2752725" cy="2486025"/>
                     </a:xfrm>
                     <a:prstGeom prst="rect">
                       <a:avLst/>
@@ -699,66 +1474,19 @@
     <w:p>
       <w:pPr>
         <w:pStyle w:val="ListParagraph"/>
-      </w:pPr>
-      <w:r>
-        <w:t>After the Done ok click, t</w:t>
-      </w:r>
-      <w:r>
-        <w:t>he progress bar is dismissed</w:t>
-      </w:r>
-      <w:r>
-        <w:t>, and the program is ready t</w:t>
-      </w:r>
-      <w:r>
-        <w:t>o convert another word document</w:t>
-      </w:r>
-      <w:r>
-        <w:t>:</w:t>
-      </w:r>
-    </w:p>
-    <w:p>
-      <w:pPr>
-        <w:pStyle w:val="ListParagraph"/>
-      </w:pPr>
-      <w:r>
-        <w:rPr>
-          <w:noProof/>
-        </w:rPr>
-        <w:drawing>
-          <wp:inline distT="0" distB="0" distL="0" distR="0" wp14:anchorId="51B69AAC" wp14:editId="11E6CC58">
-            <wp:extent cx="2743200" cy="2143125"/>
-            <wp:effectExtent l="0" t="0" r="0" b="9525"/>
-            <wp:docPr id="7" name="Picture 7"/>
-            <wp:cNvGraphicFramePr>
-              <a:graphicFrameLocks xmlns:a="http://schemas.openxmlformats.org/drawingml/2006/main" noChangeAspect="1"/>
-            </wp:cNvGraphicFramePr>
-            <a:graphic xmlns:a="http://schemas.openxmlformats.org/drawingml/2006/main">
-              <a:graphicData uri="http://schemas.openxmlformats.org/drawingml/2006/picture">
-                <pic:pic xmlns:pic="http://schemas.openxmlformats.org/drawingml/2006/picture">
-                  <pic:nvPicPr>
-                    <pic:cNvPr id="0" name=""/>
-                    <pic:cNvPicPr/>
-                  </pic:nvPicPr>
-                  <pic:blipFill>
-                    <a:blip r:embed="rId14"/>
-                    <a:stretch>
-                      <a:fillRect/>
-                    </a:stretch>
-                  </pic:blipFill>
-                  <pic:spPr>
-                    <a:xfrm>
-                      <a:off x="0" y="0"/>
-                      <a:ext cx="2743200" cy="2143125"/>
-                    </a:xfrm>
-                    <a:prstGeom prst="rect">
-                      <a:avLst/>
-                    </a:prstGeom>
-                  </pic:spPr>
-                </pic:pic>
-              </a:graphicData>
-            </a:graphic>
-          </wp:inline>
-        </w:drawing>
+        <w:numPr>
+          <w:ilvl w:val="0"/>
+          <w:numId w:val="1"/>
+        </w:numPr>
+      </w:pPr>
+      <w:r>
+        <w:t xml:space="preserve">the program locates and saves all inline pictures in the document under the folder images/ in the name format </w:t>
+      </w:r>
+      <w:r>
+        <w:t>worfile_</w:t>
+      </w:r>
+      <w:r>
+        <w:t>images/image#.jpg and will cross reference to this image in the markdown</w:t>
       </w:r>
     </w:p>
     <w:p>
@@ -770,58 +1498,40 @@
         </w:numPr>
       </w:pPr>
       <w:r>
-        <w:t xml:space="preserve">the program locates and saves all inline pictures in the document under the folder images/ in the name format </w:t>
-      </w:r>
-      <w:proofErr w:type="spellStart"/>
-      <w:r>
-        <w:t>worfile_</w:t>
-      </w:r>
-      <w:r>
-        <w:t>images</w:t>
-      </w:r>
-      <w:proofErr w:type="spellEnd"/>
-      <w:r>
-        <w:t>/image#.jpg and will cross reference to this image in the markdown</w:t>
-      </w:r>
-    </w:p>
-    <w:p>
-      <w:pPr>
-        <w:pStyle w:val="ListParagraph"/>
-        <w:numPr>
-          <w:ilvl w:val="0"/>
-          <w:numId w:val="1"/>
-        </w:numPr>
-      </w:pPr>
-      <w:r>
-        <w:t>The program generates a Readme.md document with all the map</w:t>
+        <w:t>The program generates a</w:t>
+      </w:r>
+      <w:r>
+        <w:t xml:space="preserve"> Markdown </w:t>
+      </w:r>
+      <w:r>
+        <w:t>document with all the map</w:t>
       </w:r>
       <w:r>
         <w:t>p</w:t>
       </w:r>
       <w:r>
-        <w:t>ings.</w:t>
+        <w:t>ings</w:t>
+      </w:r>
+      <w:r>
+        <w:t xml:space="preserve"> and embedded images</w:t>
+      </w:r>
+      <w:r>
+        <w:t>.</w:t>
       </w:r>
     </w:p>
     <w:p>
       <w:pPr>
         <w:pStyle w:val="Heading1"/>
       </w:pPr>
+      <w:bookmarkStart w:id="3" w:name="_Toc499118268"/>
       <w:r>
         <w:t>Configuration</w:t>
       </w:r>
-    </w:p>
-    <w:p/>
-    <w:p>
-      <w:r>
-        <w:t xml:space="preserve">The </w:t>
-      </w:r>
-      <w:proofErr w:type="spellStart"/>
-      <w:r>
-        <w:t>Github</w:t>
-      </w:r>
-      <w:proofErr w:type="spellEnd"/>
-      <w:r>
-        <w:t xml:space="preserve"> web site uses markdown as its readme format to describe a repository. This initial goal of this executable was to produce readable Readme.md that included images.</w:t>
+      <w:bookmarkEnd w:id="3"/>
+    </w:p>
+    <w:p>
+      <w:r>
+        <w:t>The Github web site uses markdown as its readme format to describe a repository. This initial goal of this executable was to produce readable Readme.md that included images.</w:t>
       </w:r>
     </w:p>
     <w:p/>
@@ -924,15 +1634,7 @@
               <w:t>#</w:t>
             </w:r>
             <w:r>
-              <w:t>.</w:t>
-            </w:r>
-            <w:proofErr w:type="spellStart"/>
-            <w:r>
-              <w:t>jpg?raw</w:t>
-            </w:r>
-            <w:proofErr w:type="spellEnd"/>
-            <w:r>
-              <w:t>=true</w:t>
+              <w:t>.jpg?raw=true</w:t>
             </w:r>
             <w:r>
               <w:t>)</w:t>
@@ -1043,13 +1745,8 @@
             </w:r>
           </w:p>
           <w:p>
-            <w:proofErr w:type="spellStart"/>
-            <w:r>
-              <w:t>Github</w:t>
-            </w:r>
-            <w:proofErr w:type="spellEnd"/>
-            <w:r>
-              <w:t>:</w:t>
+            <w:r>
+              <w:t>Github:</w:t>
             </w:r>
           </w:p>
           <w:p>
@@ -1126,22 +1823,15 @@
           </w:p>
           <w:p>
             <w:r>
+              <w:lastRenderedPageBreak/>
               <w:t>e.g., http://github.com - automatic!</w:t>
             </w:r>
           </w:p>
           <w:p>
             <w:r>
-              <w:t>[</w:t>
-            </w:r>
-            <w:proofErr w:type="spellStart"/>
-            <w:r>
-              <w:t>GitHub</w:t>
-            </w:r>
-            <w:proofErr w:type="spellEnd"/>
-            <w:r>
-              <w:t>](</w:t>
-            </w:r>
-            <w:hyperlink r:id="rId15" w:history="1">
+              <w:t>[GitHub](</w:t>
+            </w:r>
+            <w:hyperlink r:id="rId20" w:history="1">
               <w:r>
                 <w:rPr>
                   <w:rStyle w:val="Hyperlink"/>
@@ -1219,15 +1909,7 @@
           </w:tcPr>
           <w:p>
             <w:r>
-              <w:t>~~this~</w:t>
-            </w:r>
-            <w:proofErr w:type="gramStart"/>
-            <w:r>
-              <w:t>~  -</w:t>
-            </w:r>
-            <w:proofErr w:type="gramEnd"/>
-            <w:r>
-              <w:t xml:space="preserve"> this appears crossed out.</w:t>
+              <w:t>~~this~~  - this appears crossed out.</w:t>
             </w:r>
           </w:p>
         </w:tc>
@@ -1237,60 +1919,125 @@
       <w:pPr>
         <w:pStyle w:val="Heading2"/>
       </w:pPr>
+      <w:bookmarkStart w:id="4" w:name="_Toc499118269"/>
       <w:r>
         <w:t xml:space="preserve">Manually </w:t>
       </w:r>
+      <w:r>
+        <w:t>configuring</w:t>
+      </w:r>
+      <w:bookmarkEnd w:id="4"/>
+    </w:p>
+    <w:p>
+      <w:r>
+        <w:t xml:space="preserve">There is the ability to </w:t>
+      </w:r>
+      <w:r>
+        <w:t>manually</w:t>
+      </w:r>
+      <w:r>
+        <w:t xml:space="preserve"> configure the wd2md application. The file Config.ini is an </w:t>
+      </w:r>
+      <w:r>
+        <w:t>"</w:t>
+      </w:r>
+      <w:r>
+        <w:t>ini</w:t>
+      </w:r>
+      <w:r>
+        <w:t>"</w:t>
+      </w:r>
+      <w:r>
+        <w:t xml:space="preserve"> file </w:t>
+      </w:r>
+      <w:r>
+        <w:t>format (</w:t>
+      </w:r>
+      <w:r>
+        <w:t>sections with keys and values) as shown below.</w:t>
+      </w:r>
+      <w:r>
+        <w:t xml:space="preserve"> Only Heading1 has multiple entries delimited by a comma. Note, </w:t>
+      </w:r>
+      <w:r>
+        <w:t xml:space="preserve">beginning and trailing spaces are </w:t>
+      </w:r>
+      <w:r>
+        <w:t>removed;</w:t>
+      </w:r>
+      <w:r>
+        <w:t xml:space="preserve"> however, space inside the text is not.</w:t>
+      </w:r>
+    </w:p>
+    <w:p>
+      <w:pPr>
+        <w:pStyle w:val="BoxedCode"/>
+      </w:pPr>
+      <w:r>
+        <w:t>[STYLES]</w:t>
+      </w:r>
+    </w:p>
+    <w:p>
+      <w:pPr>
+        <w:pStyle w:val="BoxedCode"/>
+      </w:pPr>
+      <w:proofErr w:type="gramStart"/>
+      <w:r>
+        <w:t>List  =</w:t>
+      </w:r>
+      <w:proofErr w:type="gramEnd"/>
+      <w:r>
+        <w:t xml:space="preserve"> List Paragraph</w:t>
+      </w:r>
+    </w:p>
+    <w:p>
+      <w:pPr>
+        <w:pStyle w:val="BoxedCode"/>
+      </w:pPr>
+      <w:proofErr w:type="gramStart"/>
+      <w:r>
+        <w:t>Code  =</w:t>
+      </w:r>
+      <w:proofErr w:type="gramEnd"/>
+      <w:r>
+        <w:t xml:space="preserve"> </w:t>
+      </w:r>
       <w:proofErr w:type="spellStart"/>
       <w:r>
-        <w:t>configurating</w:t>
+        <w:t>BoxedCode</w:t>
       </w:r>
       <w:proofErr w:type="spellEnd"/>
-    </w:p>
-    <w:p>
-      <w:r>
-        <w:t xml:space="preserve">There is the ability to </w:t>
-      </w:r>
-      <w:r>
-        <w:t>manually</w:t>
-      </w:r>
-      <w:r>
-        <w:t xml:space="preserve"> configure the wd2md application. The file Config.ini is an </w:t>
-      </w:r>
-      <w:r>
-        <w:t>"</w:t>
-      </w:r>
-      <w:proofErr w:type="spellStart"/>
-      <w:r>
-        <w:t>ini</w:t>
-      </w:r>
-      <w:proofErr w:type="spellEnd"/>
-      <w:r>
-        <w:t>"</w:t>
-      </w:r>
-      <w:r>
-        <w:t xml:space="preserve"> file </w:t>
-      </w:r>
+      <w:r>
+        <w:t xml:space="preserve"> </w:t>
+      </w:r>
+    </w:p>
+    <w:p>
+      <w:pPr>
+        <w:pStyle w:val="BoxedCode"/>
+      </w:pPr>
       <w:proofErr w:type="gramStart"/>
       <w:r>
-        <w:t>format(</w:t>
+        <w:t>Title  =</w:t>
       </w:r>
       <w:proofErr w:type="gramEnd"/>
       <w:r>
-        <w:t>sections with keys and values) as shown below.</w:t>
-      </w:r>
-      <w:r>
-        <w:t xml:space="preserve"> Only Heading1 has multiple entries delimited by a comma. Note, </w:t>
-      </w:r>
-      <w:r>
-        <w:t xml:space="preserve">beginning and trailing spaces are </w:t>
+        <w:t xml:space="preserve">      Title</w:t>
+      </w:r>
+    </w:p>
+    <w:p>
+      <w:pPr>
+        <w:pStyle w:val="BoxedCode"/>
+      </w:pPr>
+      <w:r>
+        <w:t>Heading</w:t>
       </w:r>
       <w:proofErr w:type="gramStart"/>
       <w:r>
-        <w:t>removed,</w:t>
+        <w:t>1  =</w:t>
       </w:r>
       <w:proofErr w:type="gramEnd"/>
       <w:r>
-        <w:t xml:space="preserve"> however, space inside the text is not.</w:t>
+        <w:t xml:space="preserve">  Heading 1,Heading1, H1</w:t>
       </w:r>
     </w:p>
     <w:p>
@@ -1298,115 +2045,48 @@
         <w:pStyle w:val="BoxedCode"/>
       </w:pPr>
       <w:r>
-        <w:t>[STYLES]</w:t>
+        <w:t>Heading</w:t>
+      </w:r>
+      <w:proofErr w:type="gramStart"/>
+      <w:r>
+        <w:t>2  =</w:t>
+      </w:r>
+      <w:proofErr w:type="gramEnd"/>
+      <w:r>
+        <w:t xml:space="preserve">  Heading 2</w:t>
       </w:r>
     </w:p>
     <w:p>
       <w:pPr>
         <w:pStyle w:val="BoxedCode"/>
       </w:pPr>
+      <w:r>
+        <w:t>Heading</w:t>
+      </w:r>
       <w:proofErr w:type="gramStart"/>
       <w:r>
-        <w:t>List  =</w:t>
+        <w:t>3  =</w:t>
       </w:r>
       <w:proofErr w:type="gramEnd"/>
       <w:r>
-        <w:t xml:space="preserve"> List Paragraph</w:t>
+        <w:t xml:space="preserve">  Heading 3</w:t>
+      </w:r>
+    </w:p>
+    <w:p>
+      <w:r>
+        <w:t>The Config.ini file contains the matching styles that get mapped into the corresponding markdown formats. You can add more styles in the ini file, for example, another Heading2 style:</w:t>
       </w:r>
     </w:p>
     <w:p>
       <w:pPr>
         <w:pStyle w:val="BoxedCode"/>
       </w:pPr>
+      <w:r>
+        <w:t>Heading</w:t>
+      </w:r>
       <w:proofErr w:type="gramStart"/>
       <w:r>
-        <w:t>Code  =</w:t>
-      </w:r>
-      <w:proofErr w:type="gramEnd"/>
-      <w:r>
-        <w:t xml:space="preserve"> </w:t>
-      </w:r>
-      <w:proofErr w:type="spellStart"/>
-      <w:r>
-        <w:t>BoxedCode</w:t>
-      </w:r>
-      <w:proofErr w:type="spellEnd"/>
-      <w:r>
-        <w:t xml:space="preserve"> </w:t>
-      </w:r>
-    </w:p>
-    <w:p>
-      <w:pPr>
-        <w:pStyle w:val="BoxedCode"/>
-      </w:pPr>
-      <w:proofErr w:type="gramStart"/>
-      <w:r>
-        <w:t>Title  =</w:t>
-      </w:r>
-      <w:proofErr w:type="gramEnd"/>
-      <w:r>
-        <w:t xml:space="preserve">      Title</w:t>
-      </w:r>
-    </w:p>
-    <w:p>
-      <w:pPr>
-        <w:pStyle w:val="BoxedCode"/>
-      </w:pPr>
-      <w:proofErr w:type="gramStart"/>
-      <w:r>
-        <w:t>Heading1  =</w:t>
-      </w:r>
-      <w:proofErr w:type="gramEnd"/>
-      <w:r>
-        <w:t xml:space="preserve">  Heading 1,Heading1, H1</w:t>
-      </w:r>
-    </w:p>
-    <w:p>
-      <w:pPr>
-        <w:pStyle w:val="BoxedCode"/>
-      </w:pPr>
-      <w:proofErr w:type="gramStart"/>
-      <w:r>
-        <w:t>Heading2  =</w:t>
-      </w:r>
-      <w:proofErr w:type="gramEnd"/>
-      <w:r>
-        <w:t xml:space="preserve">  Heading 2</w:t>
-      </w:r>
-    </w:p>
-    <w:p>
-      <w:pPr>
-        <w:pStyle w:val="BoxedCode"/>
-      </w:pPr>
-      <w:proofErr w:type="gramStart"/>
-      <w:r>
-        <w:t>Heading3  =</w:t>
-      </w:r>
-      <w:proofErr w:type="gramEnd"/>
-      <w:r>
-        <w:t xml:space="preserve">  Heading 3</w:t>
-      </w:r>
-    </w:p>
-    <w:p>
-      <w:r>
-        <w:t xml:space="preserve">The Config.ini file contains the matching styles that get mapped into the corresponding markdown formats. You can add more styles in the </w:t>
-      </w:r>
-      <w:proofErr w:type="spellStart"/>
-      <w:r>
-        <w:t>ini</w:t>
-      </w:r>
-      <w:proofErr w:type="spellEnd"/>
-      <w:r>
-        <w:t xml:space="preserve"> file, for example, another Heading2 style:</w:t>
-      </w:r>
-    </w:p>
-    <w:p>
-      <w:pPr>
-        <w:pStyle w:val="BoxedCode"/>
-      </w:pPr>
-      <w:proofErr w:type="gramStart"/>
-      <w:r>
-        <w:t>Heading2  =</w:t>
+        <w:t>2  =</w:t>
       </w:r>
       <w:proofErr w:type="gramEnd"/>
       <w:r>
@@ -1526,13 +2206,11 @@
             <w:tcW w:w="3192" w:type="dxa"/>
           </w:tcPr>
           <w:p>
-            <w:proofErr w:type="spellStart"/>
-            <w:r>
-              <w:t>BoxedCode</w:t>
-            </w:r>
-            <w:proofErr w:type="spellEnd"/>
-            <w:r>
-              <w:t xml:space="preserve"> (my style name) you can add yours.</w:t>
+            <w:r>
+              <w:t>BoxedCode (m</w:t>
+            </w:r>
+            <w:r>
+              <w:t>y style name) you can add yours, see configuration.</w:t>
             </w:r>
           </w:p>
         </w:tc>
@@ -1671,26 +2349,14 @@
     <w:p/>
     <w:p>
       <w:r>
-        <w:t>Thus for example the code style is "</w:t>
-      </w:r>
-      <w:proofErr w:type="spellStart"/>
-      <w:r>
-        <w:t>BoxedCode</w:t>
-      </w:r>
-      <w:proofErr w:type="spellEnd"/>
-      <w:r>
-        <w:t xml:space="preserve">" but you can change or add another word </w:t>
-      </w:r>
-      <w:proofErr w:type="spellStart"/>
-      <w:proofErr w:type="gramStart"/>
-      <w:r>
-        <w:t>stye</w:t>
-      </w:r>
-      <w:proofErr w:type="spellEnd"/>
-      <w:r>
-        <w:t xml:space="preserve">  name</w:t>
-      </w:r>
-      <w:proofErr w:type="gramEnd"/>
+        <w:t xml:space="preserve">Thus for example the code style is "BoxedCode" but you can change or add another word </w:t>
+      </w:r>
+      <w:r>
+        <w:t>style name</w:t>
+      </w:r>
+      <w:r>
+        <w:t xml:space="preserve"> in the config.ini file that the application reads for style mappings</w:t>
+      </w:r>
       <w:r>
         <w:t>.</w:t>
       </w:r>
@@ -1702,28 +2368,22 @@
       <w:pPr>
         <w:pStyle w:val="Heading1"/>
       </w:pPr>
-      <w:r>
+      <w:bookmarkStart w:id="5" w:name="_Toc499118270"/>
+      <w:r>
+        <w:lastRenderedPageBreak/>
         <w:t>Modification</w:t>
       </w:r>
-    </w:p>
-    <w:p>
-      <w:r>
-        <w:t xml:space="preserve">The program is a C# windows application. Is uses windows office word interoperability to do the word document </w:t>
-      </w:r>
-      <w:proofErr w:type="gramStart"/>
-      <w:r>
-        <w:t>manipulation.</w:t>
-      </w:r>
-      <w:proofErr w:type="gramEnd"/>
-      <w:r>
-        <w:t xml:space="preserve"> Originally the program was a VBA program, but saving the images could not be done in a reasonable amount of time. So the program was rewritten into visual studio C# 2010, which was quite simple.</w:t>
+      <w:bookmarkEnd w:id="5"/>
+    </w:p>
+    <w:p>
+      <w:r>
+        <w:t>The program is a C# windows application. Is uses windows office word interoperability to do the word document manipulation. Originally the program was a VBA program, but saving the images could not be done in a reasonable amount of time. So the program was rewritten into visual studio C# 2010, which was quite simple.</w:t>
       </w:r>
     </w:p>
     <w:p>
       <w:r>
         <w:t xml:space="preserve">There is only one C# class to perform the Word to Markdown conversion. This class is called </w:t>
       </w:r>
-      <w:proofErr w:type="spellStart"/>
       <w:r>
         <w:rPr>
           <w:rFonts w:ascii="Consolas" w:hAnsi="Consolas" w:cs="Consolas"/>
@@ -1731,9 +2391,11 @@
           <w:sz w:val="19"/>
           <w:szCs w:val="19"/>
         </w:rPr>
-        <w:t>WordAutomation</w:t>
-      </w:r>
-      <w:proofErr w:type="spellEnd"/>
+        <w:t xml:space="preserve">WordAutomation </w:t>
+      </w:r>
+      <w:r>
+        <w:t xml:space="preserve">and does all the word automation and conversions.  Of interest is that Word styles can vary from document to document.  Under the   </w:t>
+      </w:r>
       <w:r>
         <w:rPr>
           <w:rFonts w:ascii="Consolas" w:hAnsi="Consolas" w:cs="Consolas"/>
@@ -1741,39 +2403,14 @@
           <w:sz w:val="19"/>
           <w:szCs w:val="19"/>
         </w:rPr>
-        <w:t xml:space="preserve"> </w:t>
-      </w:r>
-      <w:r>
-        <w:t xml:space="preserve">and does all the word automation and conversions.  Of interest is that Word styles can vary from document to document.  Under the   </w:t>
-      </w:r>
-      <w:proofErr w:type="spellStart"/>
-      <w:r>
-        <w:rPr>
-          <w:rFonts w:ascii="Consolas" w:hAnsi="Consolas" w:cs="Consolas"/>
-          <w:color w:val="2B91AF"/>
-          <w:sz w:val="19"/>
-          <w:szCs w:val="19"/>
-        </w:rPr>
-        <w:t>WordAutomation</w:t>
-      </w:r>
-      <w:proofErr w:type="spellEnd"/>
-      <w:r>
-        <w:rPr>
-          <w:rFonts w:ascii="Consolas" w:hAnsi="Consolas" w:cs="Consolas"/>
-          <w:color w:val="2B91AF"/>
-          <w:sz w:val="19"/>
-          <w:szCs w:val="19"/>
-        </w:rPr>
-        <w:t xml:space="preserve"> </w:t>
+        <w:t xml:space="preserve">WordAutomation </w:t>
       </w:r>
       <w:r>
         <w:t xml:space="preserve">class definition are the arrays that define the styles to search for to map heading, code, etc. into the corresponding Markdown equivalent. These </w:t>
       </w:r>
-      <w:proofErr w:type="spellStart"/>
-      <w:r>
-        <w:t>straing</w:t>
-      </w:r>
-      <w:proofErr w:type="spellEnd"/>
+      <w:r>
+        <w:t>string</w:t>
+      </w:r>
       <w:r>
         <w:t xml:space="preserve"> arrays are currently defines as:</w:t>
       </w:r>
@@ -1785,14 +2422,12 @@
       <w:r>
         <w:t xml:space="preserve">        </w:t>
       </w:r>
-      <w:proofErr w:type="gramStart"/>
       <w:r>
         <w:rPr>
           <w:color w:val="0000FF"/>
         </w:rPr>
         <w:t>public</w:t>
       </w:r>
-      <w:proofErr w:type="gramEnd"/>
       <w:r>
         <w:t xml:space="preserve"> </w:t>
       </w:r>
@@ -1803,15 +2438,7 @@
         <w:t>string</w:t>
       </w:r>
       <w:r>
-        <w:t xml:space="preserve"> []  </w:t>
-      </w:r>
-      <w:proofErr w:type="spellStart"/>
-      <w:r>
-        <w:t>ListStyle</w:t>
-      </w:r>
-      <w:proofErr w:type="spellEnd"/>
-      <w:r>
-        <w:t xml:space="preserve"> = {</w:t>
+        <w:t xml:space="preserve"> []  ListStyle = {</w:t>
       </w:r>
       <w:r>
         <w:rPr>
@@ -1830,14 +2457,12 @@
       <w:r>
         <w:t xml:space="preserve">        </w:t>
       </w:r>
-      <w:proofErr w:type="gramStart"/>
       <w:r>
         <w:rPr>
           <w:color w:val="0000FF"/>
         </w:rPr>
         <w:t>public</w:t>
       </w:r>
-      <w:proofErr w:type="gramEnd"/>
       <w:r>
         <w:t xml:space="preserve"> </w:t>
       </w:r>
@@ -1848,13 +2473,13 @@
         <w:t>string</w:t>
       </w:r>
       <w:r>
-        <w:t xml:space="preserve"> []  </w:t>
-      </w:r>
-      <w:proofErr w:type="spellStart"/>
-      <w:r>
-        <w:t>CodeStyle</w:t>
-      </w:r>
-      <w:proofErr w:type="spellEnd"/>
+        <w:t xml:space="preserve"> </w:t>
+      </w:r>
+      <w:proofErr w:type="gramStart"/>
+      <w:r>
+        <w:t>[]  CodeStyle</w:t>
+      </w:r>
+      <w:proofErr w:type="gramEnd"/>
       <w:r>
         <w:t xml:space="preserve"> = {</w:t>
       </w:r>
@@ -1862,21 +2487,7 @@
         <w:rPr>
           <w:color w:val="A31515"/>
         </w:rPr>
-        <w:t>"</w:t>
-      </w:r>
-      <w:proofErr w:type="spellStart"/>
-      <w:r>
-        <w:rPr>
-          <w:color w:val="A31515"/>
-        </w:rPr>
-        <w:t>BoxedCode</w:t>
-      </w:r>
-      <w:proofErr w:type="spellEnd"/>
-      <w:r>
-        <w:rPr>
-          <w:color w:val="A31515"/>
-        </w:rPr>
-        <w:t>"</w:t>
+        <w:t>"BoxedCode"</w:t>
       </w:r>
       <w:r>
         <w:t>};</w:t>
@@ -1889,14 +2500,12 @@
       <w:r>
         <w:t xml:space="preserve">        </w:t>
       </w:r>
-      <w:proofErr w:type="gramStart"/>
       <w:r>
         <w:rPr>
           <w:color w:val="0000FF"/>
         </w:rPr>
         <w:t>public</w:t>
       </w:r>
-      <w:proofErr w:type="gramEnd"/>
       <w:r>
         <w:t xml:space="preserve"> </w:t>
       </w:r>
@@ -1907,13 +2516,18 @@
         <w:t>string</w:t>
       </w:r>
       <w:r>
-        <w:t xml:space="preserve"> []  </w:t>
+        <w:t xml:space="preserve"> </w:t>
+      </w:r>
+      <w:proofErr w:type="gramStart"/>
+      <w:r>
+        <w:t xml:space="preserve">[]  </w:t>
       </w:r>
       <w:proofErr w:type="spellStart"/>
       <w:r>
         <w:t>TitleStyle</w:t>
       </w:r>
       <w:proofErr w:type="spellEnd"/>
+      <w:proofErr w:type="gramEnd"/>
       <w:r>
         <w:t xml:space="preserve"> = {</w:t>
       </w:r>
@@ -1934,14 +2548,12 @@
       <w:r>
         <w:t xml:space="preserve">        </w:t>
       </w:r>
-      <w:proofErr w:type="gramStart"/>
       <w:r>
         <w:rPr>
           <w:color w:val="0000FF"/>
         </w:rPr>
         <w:t>public</w:t>
       </w:r>
-      <w:proofErr w:type="gramEnd"/>
       <w:r>
         <w:t xml:space="preserve"> </w:t>
       </w:r>
@@ -1952,7 +2564,15 @@
         <w:t>string</w:t>
       </w:r>
       <w:r>
-        <w:t xml:space="preserve"> []  Heading1 = {</w:t>
+        <w:t xml:space="preserve"> </w:t>
+      </w:r>
+      <w:proofErr w:type="gramStart"/>
+      <w:r>
+        <w:t>[]  Heading</w:t>
+      </w:r>
+      <w:proofErr w:type="gramEnd"/>
+      <w:r>
+        <w:t>1 = {</w:t>
       </w:r>
       <w:r>
         <w:rPr>
@@ -1989,14 +2609,12 @@
       <w:r>
         <w:t xml:space="preserve">        </w:t>
       </w:r>
-      <w:proofErr w:type="gramStart"/>
       <w:r>
         <w:rPr>
           <w:color w:val="0000FF"/>
         </w:rPr>
         <w:t>public</w:t>
       </w:r>
-      <w:proofErr w:type="gramEnd"/>
       <w:r>
         <w:t xml:space="preserve"> </w:t>
       </w:r>
@@ -2007,7 +2625,15 @@
         <w:t>string</w:t>
       </w:r>
       <w:r>
-        <w:t xml:space="preserve"> []  Heading2 = {</w:t>
+        <w:t xml:space="preserve"> </w:t>
+      </w:r>
+      <w:proofErr w:type="gramStart"/>
+      <w:r>
+        <w:t>[]  Heading</w:t>
+      </w:r>
+      <w:proofErr w:type="gramEnd"/>
+      <w:r>
+        <w:t>2 = {</w:t>
       </w:r>
       <w:r>
         <w:rPr>
@@ -2026,14 +2652,12 @@
       <w:r>
         <w:t xml:space="preserve">        </w:t>
       </w:r>
-      <w:proofErr w:type="gramStart"/>
       <w:r>
         <w:rPr>
           <w:color w:val="0000FF"/>
         </w:rPr>
         <w:t>public</w:t>
       </w:r>
-      <w:proofErr w:type="gramEnd"/>
       <w:r>
         <w:t xml:space="preserve"> </w:t>
       </w:r>
@@ -2044,7 +2668,15 @@
         <w:t>string</w:t>
       </w:r>
       <w:r>
-        <w:t xml:space="preserve"> []  Heading3 = {</w:t>
+        <w:t xml:space="preserve"> </w:t>
+      </w:r>
+      <w:proofErr w:type="gramStart"/>
+      <w:r>
+        <w:t>[]  Heading</w:t>
+      </w:r>
+      <w:proofErr w:type="gramEnd"/>
+      <w:r>
+        <w:t>3 = {</w:t>
       </w:r>
       <w:r>
         <w:rPr>
@@ -2074,7 +2706,13 @@
         <w:t xml:space="preserve">You </w:t>
       </w:r>
       <w:r>
-        <w:t xml:space="preserve">can modify these string and recompile the </w:t>
+        <w:t xml:space="preserve">can modify </w:t>
+      </w:r>
+      <w:r>
+        <w:t>these strings</w:t>
+      </w:r>
+      <w:r>
+        <w:t xml:space="preserve"> and recompile the </w:t>
       </w:r>
       <w:r>
         <w:t>program to</w:t>
@@ -2082,29 +2720,258 @@
       <w:r>
         <w:t xml:space="preserve"> effect the changes</w:t>
       </w:r>
+      <w:r>
+        <w:t>...</w:t>
+      </w:r>
+      <w:r>
+        <w:t xml:space="preserve"> Obviously an ini file or .Net config file could be used to modify these mappings.</w:t>
+      </w:r>
+    </w:p>
+    <w:p/>
+    <w:p>
+      <w:r>
+        <w:t>Errors:</w:t>
+      </w:r>
+    </w:p>
+    <w:p>
+      <w:pPr>
+        <w:pStyle w:val="ListParagraph"/>
+        <w:numPr>
+          <w:ilvl w:val="0"/>
+          <w:numId w:val="2"/>
+        </w:numPr>
+      </w:pPr>
+      <w:r>
+        <w:t>Running word application has backup file open, as the application did not shut down gracefully</w:t>
+      </w:r>
+    </w:p>
+    <w:p>
+      <w:r>
+        <w:rPr>
+          <w:noProof/>
+        </w:rPr>
+        <w:drawing>
+          <wp:inline distT="0" distB="0" distL="0" distR="0" wp14:anchorId="0B39EE07" wp14:editId="486D2755">
+            <wp:extent cx="4391025" cy="1466850"/>
+            <wp:effectExtent l="0" t="0" r="9525" b="0"/>
+            <wp:docPr id="15" name="Picture 15"/>
+            <wp:cNvGraphicFramePr>
+              <a:graphicFrameLocks xmlns:a="http://schemas.openxmlformats.org/drawingml/2006/main" noChangeAspect="1"/>
+            </wp:cNvGraphicFramePr>
+            <a:graphic xmlns:a="http://schemas.openxmlformats.org/drawingml/2006/main">
+              <a:graphicData uri="http://schemas.openxmlformats.org/drawingml/2006/picture">
+                <pic:pic xmlns:pic="http://schemas.openxmlformats.org/drawingml/2006/picture">
+                  <pic:nvPicPr>
+                    <pic:cNvPr id="0" name=""/>
+                    <pic:cNvPicPr/>
+                  </pic:nvPicPr>
+                  <pic:blipFill>
+                    <a:blip r:embed="rId15"/>
+                    <a:stretch>
+                      <a:fillRect/>
+                    </a:stretch>
+                  </pic:blipFill>
+                  <pic:spPr>
+                    <a:xfrm>
+                      <a:off x="0" y="0"/>
+                      <a:ext cx="4391025" cy="1466850"/>
+                    </a:xfrm>
+                    <a:prstGeom prst="rect">
+                      <a:avLst/>
+                    </a:prstGeom>
+                  </pic:spPr>
+                </pic:pic>
+              </a:graphicData>
+            </a:graphic>
+          </wp:inline>
+        </w:drawing>
+      </w:r>
+    </w:p>
+    <w:p>
+      <w:pPr>
+        <w:pStyle w:val="ListParagraph"/>
+        <w:numPr>
+          <w:ilvl w:val="0"/>
+          <w:numId w:val="2"/>
+        </w:numPr>
+      </w:pPr>
+      <w:r>
+        <w:t>Need config.ini file in application folder:</w:t>
+      </w:r>
+    </w:p>
+    <w:p>
+      <w:r>
+        <w:rPr>
+          <w:noProof/>
+        </w:rPr>
+        <w:lastRenderedPageBreak/>
+        <w:drawing>
+          <wp:inline distT="0" distB="0" distL="0" distR="0" wp14:anchorId="4D035A9D" wp14:editId="763A1BB7">
+            <wp:extent cx="4505325" cy="1752600"/>
+            <wp:effectExtent l="0" t="0" r="9525" b="0"/>
+            <wp:docPr id="10" name="Picture 10"/>
+            <wp:cNvGraphicFramePr>
+              <a:graphicFrameLocks xmlns:a="http://schemas.openxmlformats.org/drawingml/2006/main" noChangeAspect="1"/>
+            </wp:cNvGraphicFramePr>
+            <a:graphic xmlns:a="http://schemas.openxmlformats.org/drawingml/2006/main">
+              <a:graphicData uri="http://schemas.openxmlformats.org/drawingml/2006/picture">
+                <pic:pic xmlns:pic="http://schemas.openxmlformats.org/drawingml/2006/picture">
+                  <pic:nvPicPr>
+                    <pic:cNvPr id="0" name=""/>
+                    <pic:cNvPicPr/>
+                  </pic:nvPicPr>
+                  <pic:blipFill>
+                    <a:blip r:embed="rId21"/>
+                    <a:stretch>
+                      <a:fillRect/>
+                    </a:stretch>
+                  </pic:blipFill>
+                  <pic:spPr>
+                    <a:xfrm>
+                      <a:off x="0" y="0"/>
+                      <a:ext cx="4505325" cy="1752600"/>
+                    </a:xfrm>
+                    <a:prstGeom prst="rect">
+                      <a:avLst/>
+                    </a:prstGeom>
+                  </pic:spPr>
+                </pic:pic>
+              </a:graphicData>
+            </a:graphic>
+          </wp:inline>
+        </w:drawing>
+      </w:r>
+    </w:p>
+    <w:p>
+      <w:pPr>
+        <w:pStyle w:val="ListParagraph"/>
+        <w:numPr>
+          <w:ilvl w:val="0"/>
+          <w:numId w:val="2"/>
+        </w:numPr>
+      </w:pPr>
+      <w:r>
+        <w:t>Wrong install platform version:</w:t>
+      </w:r>
+    </w:p>
+    <w:p>
+      <w:pPr>
+        <w:pStyle w:val="ListParagraph"/>
+        <w:ind w:left="360"/>
+      </w:pPr>
+      <w:r>
+        <w:t xml:space="preserve">If you click the </w:t>
+      </w:r>
+      <w:proofErr w:type="spellStart"/>
+      <w:r>
+        <w:t>msi</w:t>
+      </w:r>
+      <w:proofErr w:type="spellEnd"/>
+      <w:r>
+        <w:t xml:space="preserve"> file you get this message box:</w:t>
+      </w:r>
+    </w:p>
+    <w:p>
+      <w:r>
+        <w:rPr>
+          <w:noProof/>
+        </w:rPr>
+        <w:drawing>
+          <wp:inline distT="0" distB="0" distL="0" distR="0" wp14:anchorId="28AB02EB" wp14:editId="439BB52E">
+            <wp:extent cx="3581400" cy="1733550"/>
+            <wp:effectExtent l="0" t="0" r="0" b="0"/>
+            <wp:docPr id="2" name="Picture 2"/>
+            <wp:cNvGraphicFramePr>
+              <a:graphicFrameLocks xmlns:a="http://schemas.openxmlformats.org/drawingml/2006/main" noChangeAspect="1"/>
+            </wp:cNvGraphicFramePr>
+            <a:graphic xmlns:a="http://schemas.openxmlformats.org/drawingml/2006/main">
+              <a:graphicData uri="http://schemas.openxmlformats.org/drawingml/2006/picture">
+                <pic:pic xmlns:pic="http://schemas.openxmlformats.org/drawingml/2006/picture">
+                  <pic:nvPicPr>
+                    <pic:cNvPr id="0" name=""/>
+                    <pic:cNvPicPr/>
+                  </pic:nvPicPr>
+                  <pic:blipFill>
+                    <a:blip r:embed="rId22"/>
+                    <a:stretch>
+                      <a:fillRect/>
+                    </a:stretch>
+                  </pic:blipFill>
+                  <pic:spPr>
+                    <a:xfrm>
+                      <a:off x="0" y="0"/>
+                      <a:ext cx="3581400" cy="1733550"/>
+                    </a:xfrm>
+                    <a:prstGeom prst="rect">
+                      <a:avLst/>
+                    </a:prstGeom>
+                  </pic:spPr>
+                </pic:pic>
+              </a:graphicData>
+            </a:graphic>
+          </wp:inline>
+        </w:drawing>
+      </w:r>
+    </w:p>
+    <w:p>
+      <w:r>
+        <w:t>If you click the setup.exe you get this message box:</w:t>
+      </w:r>
+    </w:p>
+    <w:p>
+      <w:r>
+        <w:rPr>
+          <w:noProof/>
+        </w:rPr>
+        <w:drawing>
+          <wp:inline distT="0" distB="0" distL="0" distR="0" wp14:anchorId="76509972" wp14:editId="78EBE709">
+            <wp:extent cx="4724400" cy="1628775"/>
+            <wp:effectExtent l="0" t="0" r="0" b="9525"/>
+            <wp:docPr id="3" name="Picture 3"/>
+            <wp:cNvGraphicFramePr>
+              <a:graphicFrameLocks xmlns:a="http://schemas.openxmlformats.org/drawingml/2006/main" noChangeAspect="1"/>
+            </wp:cNvGraphicFramePr>
+            <a:graphic xmlns:a="http://schemas.openxmlformats.org/drawingml/2006/main">
+              <a:graphicData uri="http://schemas.openxmlformats.org/drawingml/2006/picture">
+                <pic:pic xmlns:pic="http://schemas.openxmlformats.org/drawingml/2006/picture">
+                  <pic:nvPicPr>
+                    <pic:cNvPr id="0" name=""/>
+                    <pic:cNvPicPr/>
+                  </pic:nvPicPr>
+                  <pic:blipFill>
+                    <a:blip r:embed="rId23"/>
+                    <a:stretch>
+                      <a:fillRect/>
+                    </a:stretch>
+                  </pic:blipFill>
+                  <pic:spPr>
+                    <a:xfrm>
+                      <a:off x="0" y="0"/>
+                      <a:ext cx="4724400" cy="1628775"/>
+                    </a:xfrm>
+                    <a:prstGeom prst="rect">
+                      <a:avLst/>
+                    </a:prstGeom>
+                  </pic:spPr>
+                </pic:pic>
+              </a:graphicData>
+            </a:graphic>
+          </wp:inline>
+        </w:drawing>
+      </w:r>
+    </w:p>
+    <w:p/>
+    <w:p>
+      <w:r>
+        <w:t xml:space="preserve">You need </w:t>
+      </w:r>
       <w:proofErr w:type="gramStart"/>
       <w:r>
-        <w:t>..</w:t>
+        <w:t>32  bit</w:t>
       </w:r>
       <w:proofErr w:type="gramEnd"/>
       <w:r>
-        <w:t xml:space="preserve"> Obviously an </w:t>
-      </w:r>
-      <w:proofErr w:type="spellStart"/>
-      <w:r>
-        <w:t>ini</w:t>
-      </w:r>
-      <w:proofErr w:type="spellEnd"/>
-      <w:r>
-        <w:t xml:space="preserve"> file or .Net </w:t>
-      </w:r>
-      <w:proofErr w:type="spellStart"/>
-      <w:r>
-        <w:t>config</w:t>
-      </w:r>
-      <w:proofErr w:type="spellEnd"/>
-      <w:r>
-        <w:t xml:space="preserve"> file could be used to modify these mappings.</w:t>
+        <w:t xml:space="preserve"> install for 32 machines and 64 for 64-bit machines.</w:t>
       </w:r>
     </w:p>
     <w:sectPr>
@@ -2118,8 +2985,94 @@
 </file>
 
 <file path=word/numbering.xml><?xml version="1.0" encoding="utf-8"?>
-<w:numbering xmlns:wpc="http://schemas.microsoft.com/office/word/2010/wordprocessingCanvas" xmlns:mc="http://schemas.openxmlformats.org/markup-compatibility/2006" xmlns:o="urn:schemas-microsoft-com:office:office" xmlns:r="http://schemas.openxmlformats.org/officeDocument/2006/relationships" xmlns:m="http://schemas.openxmlformats.org/officeDocument/2006/math" xmlns:v="urn:schemas-microsoft-com:vml" xmlns:wp14="http://schemas.microsoft.com/office/word/2010/wordprocessingDrawing" xmlns:wp="http://schemas.openxmlformats.org/drawingml/2006/wordprocessingDrawing" xmlns:w10="urn:schemas-microsoft-com:office:word" xmlns:w="http://schemas.openxmlformats.org/wordprocessingml/2006/main" xmlns:w14="http://schemas.microsoft.com/office/word/2010/wordml" xmlns:wpg="http://schemas.microsoft.com/office/word/2010/wordprocessingGroup" xmlns:wpi="http://schemas.microsoft.com/office/word/2010/wordprocessingInk" xmlns:wne="http://schemas.microsoft.com/office/word/2006/wordml" xmlns:wps="http://schemas.microsoft.com/office/word/2010/wordprocessingShape" mc:Ignorable="w14 wp14">
-  <w:abstractNum w:abstractNumId="0">
+<w:numbering xmlns:wpc="http://schemas.microsoft.com/office/word/2010/wordprocessingCanvas" xmlns:cx="http://schemas.microsoft.com/office/drawing/2014/chartex" xmlns:cx1="http://schemas.microsoft.com/office/drawing/2015/9/8/chartex" xmlns:cx2="http://schemas.microsoft.com/office/drawing/2015/10/21/chartex" xmlns:cx3="http://schemas.microsoft.com/office/drawing/2016/5/9/chartex" xmlns:cx4="http://schemas.microsoft.com/office/drawing/2016/5/10/chartex" xmlns:cx5="http://schemas.microsoft.com/office/drawing/2016/5/11/chartex" xmlns:cx6="http://schemas.microsoft.com/office/drawing/2016/5/12/chartex" xmlns:cx7="http://schemas.microsoft.com/office/drawing/2016/5/13/chartex" xmlns:cx8="http://schemas.microsoft.com/office/drawing/2016/5/14/chartex" xmlns:mc="http://schemas.openxmlformats.org/markup-compatibility/2006" xmlns:aink="http://schemas.microsoft.com/office/drawing/2016/ink" xmlns:am3d="http://schemas.microsoft.com/office/drawing/2017/model3d" xmlns:o="urn:schemas-microsoft-com:office:office" xmlns:r="http://schemas.openxmlformats.org/officeDocument/2006/relationships" xmlns:m="http://schemas.openxmlformats.org/officeDocument/2006/math" xmlns:v="urn:schemas-microsoft-com:vml" xmlns:wp14="http://schemas.microsoft.com/office/word/2010/wordprocessingDrawing" xmlns:wp="http://schemas.openxmlformats.org/drawingml/2006/wordprocessingDrawing" xmlns:w10="urn:schemas-microsoft-com:office:word" xmlns:w="http://schemas.openxmlformats.org/wordprocessingml/2006/main" xmlns:w14="http://schemas.microsoft.com/office/word/2010/wordml" xmlns:w15="http://schemas.microsoft.com/office/word/2012/wordml" xmlns:w16se="http://schemas.microsoft.com/office/word/2015/wordml/symex" xmlns:wpg="http://schemas.microsoft.com/office/word/2010/wordprocessingGroup" xmlns:wpi="http://schemas.microsoft.com/office/word/2010/wordprocessingInk" xmlns:wne="http://schemas.microsoft.com/office/word/2006/wordml" xmlns:wps="http://schemas.microsoft.com/office/word/2010/wordprocessingShape" mc:Ignorable="w14 w15 w16se wp14">
+  <w:abstractNum w:abstractNumId="0" w15:restartNumberingAfterBreak="0">
+    <w:nsid w:val="4D464E34"/>
+    <w:multiLevelType w:val="hybridMultilevel"/>
+    <w:tmpl w:val="B466587A"/>
+    <w:lvl w:ilvl="0" w:tplc="0409000F">
+      <w:start w:val="1"/>
+      <w:numFmt w:val="decimal"/>
+      <w:lvlText w:val="%1."/>
+      <w:lvlJc w:val="left"/>
+      <w:pPr>
+        <w:ind w:left="360" w:hanging="360"/>
+      </w:pPr>
+    </w:lvl>
+    <w:lvl w:ilvl="1" w:tplc="04090019" w:tentative="1">
+      <w:start w:val="1"/>
+      <w:numFmt w:val="lowerLetter"/>
+      <w:lvlText w:val="%2."/>
+      <w:lvlJc w:val="left"/>
+      <w:pPr>
+        <w:ind w:left="1080" w:hanging="360"/>
+      </w:pPr>
+    </w:lvl>
+    <w:lvl w:ilvl="2" w:tplc="0409001B" w:tentative="1">
+      <w:start w:val="1"/>
+      <w:numFmt w:val="lowerRoman"/>
+      <w:lvlText w:val="%3."/>
+      <w:lvlJc w:val="right"/>
+      <w:pPr>
+        <w:ind w:left="1800" w:hanging="180"/>
+      </w:pPr>
+    </w:lvl>
+    <w:lvl w:ilvl="3" w:tplc="0409000F" w:tentative="1">
+      <w:start w:val="1"/>
+      <w:numFmt w:val="decimal"/>
+      <w:lvlText w:val="%4."/>
+      <w:lvlJc w:val="left"/>
+      <w:pPr>
+        <w:ind w:left="2520" w:hanging="360"/>
+      </w:pPr>
+    </w:lvl>
+    <w:lvl w:ilvl="4" w:tplc="04090019" w:tentative="1">
+      <w:start w:val="1"/>
+      <w:numFmt w:val="lowerLetter"/>
+      <w:lvlText w:val="%5."/>
+      <w:lvlJc w:val="left"/>
+      <w:pPr>
+        <w:ind w:left="3240" w:hanging="360"/>
+      </w:pPr>
+    </w:lvl>
+    <w:lvl w:ilvl="5" w:tplc="0409001B" w:tentative="1">
+      <w:start w:val="1"/>
+      <w:numFmt w:val="lowerRoman"/>
+      <w:lvlText w:val="%6."/>
+      <w:lvlJc w:val="right"/>
+      <w:pPr>
+        <w:ind w:left="3960" w:hanging="180"/>
+      </w:pPr>
+    </w:lvl>
+    <w:lvl w:ilvl="6" w:tplc="0409000F" w:tentative="1">
+      <w:start w:val="1"/>
+      <w:numFmt w:val="decimal"/>
+      <w:lvlText w:val="%7."/>
+      <w:lvlJc w:val="left"/>
+      <w:pPr>
+        <w:ind w:left="4680" w:hanging="360"/>
+      </w:pPr>
+    </w:lvl>
+    <w:lvl w:ilvl="7" w:tplc="04090019" w:tentative="1">
+      <w:start w:val="1"/>
+      <w:numFmt w:val="lowerLetter"/>
+      <w:lvlText w:val="%8."/>
+      <w:lvlJc w:val="left"/>
+      <w:pPr>
+        <w:ind w:left="5400" w:hanging="360"/>
+      </w:pPr>
+    </w:lvl>
+    <w:lvl w:ilvl="8" w:tplc="0409001B" w:tentative="1">
+      <w:start w:val="1"/>
+      <w:numFmt w:val="lowerRoman"/>
+      <w:lvlText w:val="%9."/>
+      <w:lvlJc w:val="right"/>
+      <w:pPr>
+        <w:ind w:left="6120" w:hanging="180"/>
+      </w:pPr>
+    </w:lvl>
+  </w:abstractNum>
+  <w:abstractNum w:abstractNumId="1" w15:restartNumberingAfterBreak="0">
     <w:nsid w:val="648208D8"/>
     <w:multiLevelType w:val="hybridMultilevel"/>
     <w:tmpl w:val="E124CCF6"/>
@@ -2206,13 +3159,16 @@
     </w:lvl>
   </w:abstractNum>
   <w:num w:numId="1">
+    <w:abstractNumId w:val="1"/>
+  </w:num>
+  <w:num w:numId="2">
     <w:abstractNumId w:val="0"/>
   </w:num>
 </w:numbering>
 </file>
 
 <file path=word/styles.xml><?xml version="1.0" encoding="utf-8"?>
-<w:styles xmlns:mc="http://schemas.openxmlformats.org/markup-compatibility/2006" xmlns:r="http://schemas.openxmlformats.org/officeDocument/2006/relationships" xmlns:w="http://schemas.openxmlformats.org/wordprocessingml/2006/main" xmlns:w14="http://schemas.microsoft.com/office/word/2010/wordml" mc:Ignorable="w14">
+<w:styles xmlns:mc="http://schemas.openxmlformats.org/markup-compatibility/2006" xmlns:r="http://schemas.openxmlformats.org/officeDocument/2006/relationships" xmlns:w="http://schemas.openxmlformats.org/wordprocessingml/2006/main" xmlns:w14="http://schemas.microsoft.com/office/word/2010/wordml" xmlns:w15="http://schemas.microsoft.com/office/word/2012/wordml" xmlns:w16se="http://schemas.microsoft.com/office/word/2015/wordml/symex" mc:Ignorable="w14 w15 w16se">
   <w:docDefaults>
     <w:rPrDefault>
       <w:rPr>
@@ -2228,144 +3184,382 @@
       </w:pPr>
     </w:pPrDefault>
   </w:docDefaults>
-  <w:latentStyles w:defLockedState="0" w:defUIPriority="99" w:defSemiHidden="1" w:defUnhideWhenUsed="1" w:defQFormat="0" w:count="267">
-    <w:lsdException w:name="Normal" w:semiHidden="0" w:uiPriority="0" w:unhideWhenUsed="0" w:qFormat="1"/>
-    <w:lsdException w:name="heading 1" w:semiHidden="0" w:uiPriority="9" w:unhideWhenUsed="0" w:qFormat="1"/>
-    <w:lsdException w:name="heading 2" w:uiPriority="9" w:qFormat="1"/>
-    <w:lsdException w:name="heading 3" w:uiPriority="9" w:qFormat="1"/>
-    <w:lsdException w:name="heading 4" w:uiPriority="9" w:qFormat="1"/>
-    <w:lsdException w:name="heading 5" w:uiPriority="9" w:qFormat="1"/>
-    <w:lsdException w:name="heading 6" w:uiPriority="9" w:qFormat="1"/>
-    <w:lsdException w:name="heading 7" w:uiPriority="9" w:qFormat="1"/>
-    <w:lsdException w:name="heading 8" w:uiPriority="9" w:qFormat="1"/>
-    <w:lsdException w:name="heading 9" w:uiPriority="9" w:qFormat="1"/>
-    <w:lsdException w:name="toc 1" w:uiPriority="39"/>
-    <w:lsdException w:name="toc 2" w:uiPriority="39"/>
-    <w:lsdException w:name="toc 3" w:uiPriority="39"/>
-    <w:lsdException w:name="toc 4" w:uiPriority="39"/>
-    <w:lsdException w:name="toc 5" w:uiPriority="39"/>
-    <w:lsdException w:name="toc 6" w:uiPriority="39"/>
-    <w:lsdException w:name="toc 7" w:uiPriority="39"/>
-    <w:lsdException w:name="toc 8" w:uiPriority="39"/>
-    <w:lsdException w:name="toc 9" w:uiPriority="39"/>
-    <w:lsdException w:name="caption" w:uiPriority="35" w:qFormat="1"/>
-    <w:lsdException w:name="Title" w:semiHidden="0" w:uiPriority="10" w:unhideWhenUsed="0" w:qFormat="1"/>
-    <w:lsdException w:name="Default Paragraph Font" w:uiPriority="1"/>
-    <w:lsdException w:name="Subtitle" w:semiHidden="0" w:uiPriority="11" w:unhideWhenUsed="0" w:qFormat="1"/>
-    <w:lsdException w:name="Strong" w:semiHidden="0" w:uiPriority="22" w:unhideWhenUsed="0" w:qFormat="1"/>
-    <w:lsdException w:name="Emphasis" w:semiHidden="0" w:uiPriority="20" w:unhideWhenUsed="0" w:qFormat="1"/>
-    <w:lsdException w:name="Table Grid" w:semiHidden="0" w:uiPriority="59" w:unhideWhenUsed="0"/>
-    <w:lsdException w:name="Placeholder Text" w:unhideWhenUsed="0"/>
-    <w:lsdException w:name="No Spacing" w:semiHidden="0" w:uiPriority="1" w:unhideWhenUsed="0" w:qFormat="1"/>
-    <w:lsdException w:name="Light Shading" w:semiHidden="0" w:uiPriority="60" w:unhideWhenUsed="0"/>
-    <w:lsdException w:name="Light List" w:semiHidden="0" w:uiPriority="61" w:unhideWhenUsed="0"/>
-    <w:lsdException w:name="Light Grid" w:semiHidden="0" w:uiPriority="62" w:unhideWhenUsed="0"/>
-    <w:lsdException w:name="Medium Shading 1" w:semiHidden="0" w:uiPriority="63" w:unhideWhenUsed="0"/>
-    <w:lsdException w:name="Medium Shading 2" w:semiHidden="0" w:uiPriority="64" w:unhideWhenUsed="0"/>
-    <w:lsdException w:name="Medium List 1" w:semiHidden="0" w:uiPriority="65" w:unhideWhenUsed="0"/>
-    <w:lsdException w:name="Medium List 2" w:semiHidden="0" w:uiPriority="66" w:unhideWhenUsed="0"/>
-    <w:lsdException w:name="Medium Grid 1" w:semiHidden="0" w:uiPriority="67" w:unhideWhenUsed="0"/>
-    <w:lsdException w:name="Medium Grid 2" w:semiHidden="0" w:uiPriority="68" w:unhideWhenUsed="0"/>
-    <w:lsdException w:name="Medium Grid 3" w:semiHidden="0" w:uiPriority="69" w:unhideWhenUsed="0"/>
-    <w:lsdException w:name="Dark List" w:semiHidden="0" w:uiPriority="70" w:unhideWhenUsed="0"/>
-    <w:lsdException w:name="Colorful Shading" w:semiHidden="0" w:uiPriority="71" w:unhideWhenUsed="0"/>
-    <w:lsdException w:name="Colorful List" w:semiHidden="0" w:uiPriority="72" w:unhideWhenUsed="0"/>
-    <w:lsdException w:name="Colorful Grid" w:semiHidden="0" w:uiPriority="73" w:unhideWhenUsed="0"/>
-    <w:lsdException w:name="Light Shading Accent 1" w:semiHidden="0" w:uiPriority="60" w:unhideWhenUsed="0"/>
-    <w:lsdException w:name="Light List Accent 1" w:semiHidden="0" w:uiPriority="61" w:unhideWhenUsed="0"/>
-    <w:lsdException w:name="Light Grid Accent 1" w:semiHidden="0" w:uiPriority="62" w:unhideWhenUsed="0"/>
-    <w:lsdException w:name="Medium Shading 1 Accent 1" w:semiHidden="0" w:uiPriority="63" w:unhideWhenUsed="0"/>
-    <w:lsdException w:name="Medium Shading 2 Accent 1" w:semiHidden="0" w:uiPriority="64" w:unhideWhenUsed="0"/>
-    <w:lsdException w:name="Medium List 1 Accent 1" w:semiHidden="0" w:uiPriority="65" w:unhideWhenUsed="0"/>
-    <w:lsdException w:name="Revision" w:unhideWhenUsed="0"/>
-    <w:lsdException w:name="List Paragraph" w:semiHidden="0" w:uiPriority="34" w:unhideWhenUsed="0" w:qFormat="1"/>
-    <w:lsdException w:name="Quote" w:semiHidden="0" w:uiPriority="29" w:unhideWhenUsed="0" w:qFormat="1"/>
-    <w:lsdException w:name="Intense Quote" w:semiHidden="0" w:uiPriority="30" w:unhideWhenUsed="0" w:qFormat="1"/>
-    <w:lsdException w:name="Medium List 2 Accent 1" w:semiHidden="0" w:uiPriority="66" w:unhideWhenUsed="0"/>
-    <w:lsdException w:name="Medium Grid 1 Accent 1" w:semiHidden="0" w:uiPriority="67" w:unhideWhenUsed="0"/>
-    <w:lsdException w:name="Medium Grid 2 Accent 1" w:semiHidden="0" w:uiPriority="68" w:unhideWhenUsed="0"/>
-    <w:lsdException w:name="Medium Grid 3 Accent 1" w:semiHidden="0" w:uiPriority="69" w:unhideWhenUsed="0"/>
-    <w:lsdException w:name="Dark List Accent 1" w:semiHidden="0" w:uiPriority="70" w:unhideWhenUsed="0"/>
-    <w:lsdException w:name="Colorful Shading Accent 1" w:semiHidden="0" w:uiPriority="71" w:unhideWhenUsed="0"/>
-    <w:lsdException w:name="Colorful List Accent 1" w:semiHidden="0" w:uiPriority="72" w:unhideWhenUsed="0"/>
-    <w:lsdException w:name="Colorful Grid Accent 1" w:semiHidden="0" w:uiPriority="73" w:unhideWhenUsed="0"/>
-    <w:lsdException w:name="Light Shading Accent 2" w:semiHidden="0" w:uiPriority="60" w:unhideWhenUsed="0"/>
-    <w:lsdException w:name="Light List Accent 2" w:semiHidden="0" w:uiPriority="61" w:unhideWhenUsed="0"/>
-    <w:lsdException w:name="Light Grid Accent 2" w:semiHidden="0" w:uiPriority="62" w:unhideWhenUsed="0"/>
-    <w:lsdException w:name="Medium Shading 1 Accent 2" w:semiHidden="0" w:uiPriority="63" w:unhideWhenUsed="0"/>
-    <w:lsdException w:name="Medium Shading 2 Accent 2" w:semiHidden="0" w:uiPriority="64" w:unhideWhenUsed="0"/>
-    <w:lsdException w:name="Medium List 1 Accent 2" w:semiHidden="0" w:uiPriority="65" w:unhideWhenUsed="0"/>
-    <w:lsdException w:name="Medium List 2 Accent 2" w:semiHidden="0" w:uiPriority="66" w:unhideWhenUsed="0"/>
-    <w:lsdException w:name="Medium Grid 1 Accent 2" w:semiHidden="0" w:uiPriority="67" w:unhideWhenUsed="0"/>
-    <w:lsdException w:name="Medium Grid 2 Accent 2" w:semiHidden="0" w:uiPriority="68" w:unhideWhenUsed="0"/>
-    <w:lsdException w:name="Medium Grid 3 Accent 2" w:semiHidden="0" w:uiPriority="69" w:unhideWhenUsed="0"/>
-    <w:lsdException w:name="Dark List Accent 2" w:semiHidden="0" w:uiPriority="70" w:unhideWhenUsed="0"/>
-    <w:lsdException w:name="Colorful Shading Accent 2" w:semiHidden="0" w:uiPriority="71" w:unhideWhenUsed="0"/>
-    <w:lsdException w:name="Colorful List Accent 2" w:semiHidden="0" w:uiPriority="72" w:unhideWhenUsed="0"/>
-    <w:lsdException w:name="Colorful Grid Accent 2" w:semiHidden="0" w:uiPriority="73" w:unhideWhenUsed="0"/>
-    <w:lsdException w:name="Light Shading Accent 3" w:semiHidden="0" w:uiPriority="60" w:unhideWhenUsed="0"/>
-    <w:lsdException w:name="Light List Accent 3" w:semiHidden="0" w:uiPriority="61" w:unhideWhenUsed="0"/>
-    <w:lsdException w:name="Light Grid Accent 3" w:semiHidden="0" w:uiPriority="62" w:unhideWhenUsed="0"/>
-    <w:lsdException w:name="Medium Shading 1 Accent 3" w:semiHidden="0" w:uiPriority="63" w:unhideWhenUsed="0"/>
-    <w:lsdException w:name="Medium Shading 2 Accent 3" w:semiHidden="0" w:uiPriority="64" w:unhideWhenUsed="0"/>
-    <w:lsdException w:name="Medium List 1 Accent 3" w:semiHidden="0" w:uiPriority="65" w:unhideWhenUsed="0"/>
-    <w:lsdException w:name="Medium List 2 Accent 3" w:semiHidden="0" w:uiPriority="66" w:unhideWhenUsed="0"/>
-    <w:lsdException w:name="Medium Grid 1 Accent 3" w:semiHidden="0" w:uiPriority="67" w:unhideWhenUsed="0"/>
-    <w:lsdException w:name="Medium Grid 2 Accent 3" w:semiHidden="0" w:uiPriority="68" w:unhideWhenUsed="0"/>
-    <w:lsdException w:name="Medium Grid 3 Accent 3" w:semiHidden="0" w:uiPriority="69" w:unhideWhenUsed="0"/>
-    <w:lsdException w:name="Dark List Accent 3" w:semiHidden="0" w:uiPriority="70" w:unhideWhenUsed="0"/>
-    <w:lsdException w:name="Colorful Shading Accent 3" w:semiHidden="0" w:uiPriority="71" w:unhideWhenUsed="0"/>
-    <w:lsdException w:name="Colorful List Accent 3" w:semiHidden="0" w:uiPriority="72" w:unhideWhenUsed="0"/>
-    <w:lsdException w:name="Colorful Grid Accent 3" w:semiHidden="0" w:uiPriority="73" w:unhideWhenUsed="0"/>
-    <w:lsdException w:name="Light Shading Accent 4" w:semiHidden="0" w:uiPriority="60" w:unhideWhenUsed="0"/>
-    <w:lsdException w:name="Light List Accent 4" w:semiHidden="0" w:uiPriority="61" w:unhideWhenUsed="0"/>
-    <w:lsdException w:name="Light Grid Accent 4" w:semiHidden="0" w:uiPriority="62" w:unhideWhenUsed="0"/>
-    <w:lsdException w:name="Medium Shading 1 Accent 4" w:semiHidden="0" w:uiPriority="63" w:unhideWhenUsed="0"/>
-    <w:lsdException w:name="Medium Shading 2 Accent 4" w:semiHidden="0" w:uiPriority="64" w:unhideWhenUsed="0"/>
-    <w:lsdException w:name="Medium List 1 Accent 4" w:semiHidden="0" w:uiPriority="65" w:unhideWhenUsed="0"/>
-    <w:lsdException w:name="Medium List 2 Accent 4" w:semiHidden="0" w:uiPriority="66" w:unhideWhenUsed="0"/>
-    <w:lsdException w:name="Medium Grid 1 Accent 4" w:semiHidden="0" w:uiPriority="67" w:unhideWhenUsed="0"/>
-    <w:lsdException w:name="Medium Grid 2 Accent 4" w:semiHidden="0" w:uiPriority="68" w:unhideWhenUsed="0"/>
-    <w:lsdException w:name="Medium Grid 3 Accent 4" w:semiHidden="0" w:uiPriority="69" w:unhideWhenUsed="0"/>
-    <w:lsdException w:name="Dark List Accent 4" w:semiHidden="0" w:uiPriority="70" w:unhideWhenUsed="0"/>
-    <w:lsdException w:name="Colorful Shading Accent 4" w:semiHidden="0" w:uiPriority="71" w:unhideWhenUsed="0"/>
-    <w:lsdException w:name="Colorful List Accent 4" w:semiHidden="0" w:uiPriority="72" w:unhideWhenUsed="0"/>
-    <w:lsdException w:name="Colorful Grid Accent 4" w:semiHidden="0" w:uiPriority="73" w:unhideWhenUsed="0"/>
-    <w:lsdException w:name="Light Shading Accent 5" w:semiHidden="0" w:uiPriority="60" w:unhideWhenUsed="0"/>
-    <w:lsdException w:name="Light List Accent 5" w:semiHidden="0" w:uiPriority="61" w:unhideWhenUsed="0"/>
-    <w:lsdException w:name="Light Grid Accent 5" w:semiHidden="0" w:uiPriority="62" w:unhideWhenUsed="0"/>
-    <w:lsdException w:name="Medium Shading 1 Accent 5" w:semiHidden="0" w:uiPriority="63" w:unhideWhenUsed="0"/>
-    <w:lsdException w:name="Medium Shading 2 Accent 5" w:semiHidden="0" w:uiPriority="64" w:unhideWhenUsed="0"/>
-    <w:lsdException w:name="Medium List 1 Accent 5" w:semiHidden="0" w:uiPriority="65" w:unhideWhenUsed="0"/>
-    <w:lsdException w:name="Medium List 2 Accent 5" w:semiHidden="0" w:uiPriority="66" w:unhideWhenUsed="0"/>
-    <w:lsdException w:name="Medium Grid 1 Accent 5" w:semiHidden="0" w:uiPriority="67" w:unhideWhenUsed="0"/>
-    <w:lsdException w:name="Medium Grid 2 Accent 5" w:semiHidden="0" w:uiPriority="68" w:unhideWhenUsed="0"/>
-    <w:lsdException w:name="Medium Grid 3 Accent 5" w:semiHidden="0" w:uiPriority="69" w:unhideWhenUsed="0"/>
-    <w:lsdException w:name="Dark List Accent 5" w:semiHidden="0" w:uiPriority="70" w:unhideWhenUsed="0"/>
-    <w:lsdException w:name="Colorful Shading Accent 5" w:semiHidden="0" w:uiPriority="71" w:unhideWhenUsed="0"/>
-    <w:lsdException w:name="Colorful List Accent 5" w:semiHidden="0" w:uiPriority="72" w:unhideWhenUsed="0"/>
-    <w:lsdException w:name="Colorful Grid Accent 5" w:semiHidden="0" w:uiPriority="73" w:unhideWhenUsed="0"/>
-    <w:lsdException w:name="Light Shading Accent 6" w:semiHidden="0" w:uiPriority="60" w:unhideWhenUsed="0"/>
-    <w:lsdException w:name="Light List Accent 6" w:semiHidden="0" w:uiPriority="61" w:unhideWhenUsed="0"/>
-    <w:lsdException w:name="Light Grid Accent 6" w:semiHidden="0" w:uiPriority="62" w:unhideWhenUsed="0"/>
-    <w:lsdException w:name="Medium Shading 1 Accent 6" w:semiHidden="0" w:uiPriority="63" w:unhideWhenUsed="0"/>
-    <w:lsdException w:name="Medium Shading 2 Accent 6" w:semiHidden="0" w:uiPriority="64" w:unhideWhenUsed="0"/>
-    <w:lsdException w:name="Medium List 1 Accent 6" w:semiHidden="0" w:uiPriority="65" w:unhideWhenUsed="0"/>
-    <w:lsdException w:name="Medium List 2 Accent 6" w:semiHidden="0" w:uiPriority="66" w:unhideWhenUsed="0"/>
-    <w:lsdException w:name="Medium Grid 1 Accent 6" w:semiHidden="0" w:uiPriority="67" w:unhideWhenUsed="0"/>
-    <w:lsdException w:name="Medium Grid 2 Accent 6" w:semiHidden="0" w:uiPriority="68" w:unhideWhenUsed="0"/>
-    <w:lsdException w:name="Medium Grid 3 Accent 6" w:semiHidden="0" w:uiPriority="69" w:unhideWhenUsed="0"/>
-    <w:lsdException w:name="Dark List Accent 6" w:semiHidden="0" w:uiPriority="70" w:unhideWhenUsed="0"/>
-    <w:lsdException w:name="Colorful Shading Accent 6" w:semiHidden="0" w:uiPriority="71" w:unhideWhenUsed="0"/>
-    <w:lsdException w:name="Colorful List Accent 6" w:semiHidden="0" w:uiPriority="72" w:unhideWhenUsed="0"/>
-    <w:lsdException w:name="Colorful Grid Accent 6" w:semiHidden="0" w:uiPriority="73" w:unhideWhenUsed="0"/>
-    <w:lsdException w:name="Subtle Emphasis" w:semiHidden="0" w:uiPriority="19" w:unhideWhenUsed="0" w:qFormat="1"/>
-    <w:lsdException w:name="Intense Emphasis" w:semiHidden="0" w:uiPriority="21" w:unhideWhenUsed="0" w:qFormat="1"/>
-    <w:lsdException w:name="Subtle Reference" w:semiHidden="0" w:uiPriority="31" w:unhideWhenUsed="0" w:qFormat="1"/>
-    <w:lsdException w:name="Intense Reference" w:semiHidden="0" w:uiPriority="32" w:unhideWhenUsed="0" w:qFormat="1"/>
-    <w:lsdException w:name="Book Title" w:semiHidden="0" w:uiPriority="33" w:unhideWhenUsed="0" w:qFormat="1"/>
-    <w:lsdException w:name="Bibliography" w:uiPriority="37"/>
-    <w:lsdException w:name="TOC Heading" w:uiPriority="39" w:qFormat="1"/>
+  <w:latentStyles w:defLockedState="0" w:defUIPriority="99" w:defSemiHidden="0" w:defUnhideWhenUsed="0" w:defQFormat="0" w:count="375">
+    <w:lsdException w:name="Normal" w:uiPriority="0" w:qFormat="1"/>
+    <w:lsdException w:name="heading 1" w:uiPriority="9" w:qFormat="1"/>
+    <w:lsdException w:name="heading 2" w:semiHidden="1" w:uiPriority="9" w:unhideWhenUsed="1" w:qFormat="1"/>
+    <w:lsdException w:name="heading 3" w:semiHidden="1" w:uiPriority="9" w:unhideWhenUsed="1" w:qFormat="1"/>
+    <w:lsdException w:name="heading 4" w:semiHidden="1" w:uiPriority="9" w:unhideWhenUsed="1" w:qFormat="1"/>
+    <w:lsdException w:name="heading 5" w:semiHidden="1" w:uiPriority="9" w:unhideWhenUsed="1" w:qFormat="1"/>
+    <w:lsdException w:name="heading 6" w:semiHidden="1" w:uiPriority="9" w:unhideWhenUsed="1" w:qFormat="1"/>
+    <w:lsdException w:name="heading 7" w:semiHidden="1" w:uiPriority="9" w:unhideWhenUsed="1" w:qFormat="1"/>
+    <w:lsdException w:name="heading 8" w:semiHidden="1" w:uiPriority="9" w:unhideWhenUsed="1" w:qFormat="1"/>
+    <w:lsdException w:name="heading 9" w:semiHidden="1" w:uiPriority="9" w:unhideWhenUsed="1" w:qFormat="1"/>
+    <w:lsdException w:name="index 1" w:semiHidden="1" w:unhideWhenUsed="1"/>
+    <w:lsdException w:name="index 2" w:semiHidden="1" w:unhideWhenUsed="1"/>
+    <w:lsdException w:name="index 3" w:semiHidden="1" w:unhideWhenUsed="1"/>
+    <w:lsdException w:name="index 4" w:semiHidden="1" w:unhideWhenUsed="1"/>
+    <w:lsdException w:name="index 5" w:semiHidden="1" w:unhideWhenUsed="1"/>
+    <w:lsdException w:name="index 6" w:semiHidden="1" w:unhideWhenUsed="1"/>
+    <w:lsdException w:name="index 7" w:semiHidden="1" w:unhideWhenUsed="1"/>
+    <w:lsdException w:name="index 8" w:semiHidden="1" w:unhideWhenUsed="1"/>
+    <w:lsdException w:name="index 9" w:semiHidden="1" w:unhideWhenUsed="1"/>
+    <w:lsdException w:name="toc 1" w:semiHidden="1" w:uiPriority="39" w:unhideWhenUsed="1"/>
+    <w:lsdException w:name="toc 2" w:semiHidden="1" w:uiPriority="39" w:unhideWhenUsed="1"/>
+    <w:lsdException w:name="toc 3" w:semiHidden="1" w:uiPriority="39" w:unhideWhenUsed="1"/>
+    <w:lsdException w:name="toc 4" w:semiHidden="1" w:uiPriority="39" w:unhideWhenUsed="1"/>
+    <w:lsdException w:name="toc 5" w:semiHidden="1" w:uiPriority="39" w:unhideWhenUsed="1"/>
+    <w:lsdException w:name="toc 6" w:semiHidden="1" w:uiPriority="39" w:unhideWhenUsed="1"/>
+    <w:lsdException w:name="toc 7" w:semiHidden="1" w:uiPriority="39" w:unhideWhenUsed="1"/>
+    <w:lsdException w:name="toc 8" w:semiHidden="1" w:uiPriority="39" w:unhideWhenUsed="1"/>
+    <w:lsdException w:name="toc 9" w:semiHidden="1" w:uiPriority="39" w:unhideWhenUsed="1"/>
+    <w:lsdException w:name="Normal Indent" w:semiHidden="1" w:unhideWhenUsed="1"/>
+    <w:lsdException w:name="footnote text" w:semiHidden="1" w:unhideWhenUsed="1"/>
+    <w:lsdException w:name="annotation text" w:semiHidden="1" w:unhideWhenUsed="1"/>
+    <w:lsdException w:name="header" w:semiHidden="1" w:unhideWhenUsed="1"/>
+    <w:lsdException w:name="footer" w:semiHidden="1" w:unhideWhenUsed="1"/>
+    <w:lsdException w:name="index heading" w:semiHidden="1" w:unhideWhenUsed="1"/>
+    <w:lsdException w:name="caption" w:semiHidden="1" w:uiPriority="35" w:unhideWhenUsed="1" w:qFormat="1"/>
+    <w:lsdException w:name="table of figures" w:semiHidden="1" w:unhideWhenUsed="1"/>
+    <w:lsdException w:name="envelope address" w:semiHidden="1" w:unhideWhenUsed="1"/>
+    <w:lsdException w:name="envelope return" w:semiHidden="1" w:unhideWhenUsed="1"/>
+    <w:lsdException w:name="footnote reference" w:semiHidden="1" w:unhideWhenUsed="1"/>
+    <w:lsdException w:name="annotation reference" w:semiHidden="1" w:unhideWhenUsed="1"/>
+    <w:lsdException w:name="line number" w:semiHidden="1" w:unhideWhenUsed="1"/>
+    <w:lsdException w:name="page number" w:semiHidden="1" w:unhideWhenUsed="1"/>
+    <w:lsdException w:name="endnote reference" w:semiHidden="1" w:unhideWhenUsed="1"/>
+    <w:lsdException w:name="endnote text" w:semiHidden="1" w:unhideWhenUsed="1"/>
+    <w:lsdException w:name="table of authorities" w:semiHidden="1" w:unhideWhenUsed="1"/>
+    <w:lsdException w:name="macro" w:semiHidden="1" w:unhideWhenUsed="1"/>
+    <w:lsdException w:name="toa heading" w:semiHidden="1" w:unhideWhenUsed="1"/>
+    <w:lsdException w:name="List" w:semiHidden="1" w:unhideWhenUsed="1"/>
+    <w:lsdException w:name="List Bullet" w:semiHidden="1" w:unhideWhenUsed="1"/>
+    <w:lsdException w:name="List Number" w:semiHidden="1" w:unhideWhenUsed="1"/>
+    <w:lsdException w:name="List 2" w:semiHidden="1" w:unhideWhenUsed="1"/>
+    <w:lsdException w:name="List 3" w:semiHidden="1" w:unhideWhenUsed="1"/>
+    <w:lsdException w:name="List 4" w:semiHidden="1" w:unhideWhenUsed="1"/>
+    <w:lsdException w:name="List 5" w:semiHidden="1" w:unhideWhenUsed="1"/>
+    <w:lsdException w:name="List Bullet 2" w:semiHidden="1" w:unhideWhenUsed="1"/>
+    <w:lsdException w:name="List Bullet 3" w:semiHidden="1" w:unhideWhenUsed="1"/>
+    <w:lsdException w:name="List Bullet 4" w:semiHidden="1" w:unhideWhenUsed="1"/>
+    <w:lsdException w:name="List Bullet 5" w:semiHidden="1" w:unhideWhenUsed="1"/>
+    <w:lsdException w:name="List Number 2" w:semiHidden="1" w:unhideWhenUsed="1"/>
+    <w:lsdException w:name="List Number 3" w:semiHidden="1" w:unhideWhenUsed="1"/>
+    <w:lsdException w:name="List Number 4" w:semiHidden="1" w:unhideWhenUsed="1"/>
+    <w:lsdException w:name="List Number 5" w:semiHidden="1" w:unhideWhenUsed="1"/>
+    <w:lsdException w:name="Title" w:uiPriority="10" w:qFormat="1"/>
+    <w:lsdException w:name="Closing" w:semiHidden="1" w:unhideWhenUsed="1"/>
+    <w:lsdException w:name="Signature" w:semiHidden="1" w:unhideWhenUsed="1"/>
+    <w:lsdException w:name="Default Paragraph Font" w:semiHidden="1" w:uiPriority="1" w:unhideWhenUsed="1"/>
+    <w:lsdException w:name="Body Text" w:semiHidden="1" w:unhideWhenUsed="1"/>
+    <w:lsdException w:name="Body Text Indent" w:semiHidden="1" w:unhideWhenUsed="1"/>
+    <w:lsdException w:name="List Continue" w:semiHidden="1" w:unhideWhenUsed="1"/>
+    <w:lsdException w:name="List Continue 2" w:semiHidden="1" w:unhideWhenUsed="1"/>
+    <w:lsdException w:name="List Continue 3" w:semiHidden="1" w:unhideWhenUsed="1"/>
+    <w:lsdException w:name="List Continue 4" w:semiHidden="1" w:unhideWhenUsed="1"/>
+    <w:lsdException w:name="List Continue 5" w:semiHidden="1" w:unhideWhenUsed="1"/>
+    <w:lsdException w:name="Message Header" w:semiHidden="1" w:unhideWhenUsed="1"/>
+    <w:lsdException w:name="Subtitle" w:uiPriority="11" w:qFormat="1"/>
+    <w:lsdException w:name="Salutation" w:semiHidden="1" w:unhideWhenUsed="1"/>
+    <w:lsdException w:name="Date" w:semiHidden="1" w:unhideWhenUsed="1"/>
+    <w:lsdException w:name="Body Text First Indent" w:semiHidden="1" w:unhideWhenUsed="1"/>
+    <w:lsdException w:name="Body Text First Indent 2" w:semiHidden="1" w:unhideWhenUsed="1"/>
+    <w:lsdException w:name="Note Heading" w:semiHidden="1" w:unhideWhenUsed="1"/>
+    <w:lsdException w:name="Body Text 2" w:semiHidden="1" w:unhideWhenUsed="1"/>
+    <w:lsdException w:name="Body Text 3" w:semiHidden="1" w:unhideWhenUsed="1"/>
+    <w:lsdException w:name="Body Text Indent 2" w:semiHidden="1" w:unhideWhenUsed="1"/>
+    <w:lsdException w:name="Body Text Indent 3" w:semiHidden="1" w:unhideWhenUsed="1"/>
+    <w:lsdException w:name="Block Text" w:semiHidden="1" w:unhideWhenUsed="1"/>
+    <w:lsdException w:name="Hyperlink" w:semiHidden="1" w:unhideWhenUsed="1"/>
+    <w:lsdException w:name="FollowedHyperlink" w:semiHidden="1" w:unhideWhenUsed="1"/>
+    <w:lsdException w:name="Strong" w:uiPriority="22" w:qFormat="1"/>
+    <w:lsdException w:name="Emphasis" w:uiPriority="20" w:qFormat="1"/>
+    <w:lsdException w:name="Document Map" w:semiHidden="1" w:unhideWhenUsed="1"/>
+    <w:lsdException w:name="Plain Text" w:semiHidden="1" w:unhideWhenUsed="1"/>
+    <w:lsdException w:name="E-mail Signature" w:semiHidden="1" w:unhideWhenUsed="1"/>
+    <w:lsdException w:name="HTML Top of Form" w:semiHidden="1" w:unhideWhenUsed="1"/>
+    <w:lsdException w:name="HTML Bottom of Form" w:semiHidden="1" w:unhideWhenUsed="1"/>
+    <w:lsdException w:name="Normal (Web)" w:semiHidden="1" w:unhideWhenUsed="1"/>
+    <w:lsdException w:name="HTML Acronym" w:semiHidden="1" w:unhideWhenUsed="1"/>
+    <w:lsdException w:name="HTML Address" w:semiHidden="1" w:unhideWhenUsed="1"/>
+    <w:lsdException w:name="HTML Cite" w:semiHidden="1" w:unhideWhenUsed="1"/>
+    <w:lsdException w:name="HTML Code" w:semiHidden="1" w:unhideWhenUsed="1"/>
+    <w:lsdException w:name="HTML Definition" w:semiHidden="1" w:unhideWhenUsed="1"/>
+    <w:lsdException w:name="HTML Keyboard" w:semiHidden="1" w:unhideWhenUsed="1"/>
+    <w:lsdException w:name="HTML Preformatted" w:semiHidden="1" w:unhideWhenUsed="1"/>
+    <w:lsdException w:name="HTML Sample" w:semiHidden="1" w:unhideWhenUsed="1"/>
+    <w:lsdException w:name="HTML Typewriter" w:semiHidden="1" w:unhideWhenUsed="1"/>
+    <w:lsdException w:name="HTML Variable" w:semiHidden="1" w:unhideWhenUsed="1"/>
+    <w:lsdException w:name="Normal Table" w:semiHidden="1" w:unhideWhenUsed="1"/>
+    <w:lsdException w:name="annotation subject" w:semiHidden="1" w:unhideWhenUsed="1"/>
+    <w:lsdException w:name="No List" w:semiHidden="1" w:unhideWhenUsed="1"/>
+    <w:lsdException w:name="Outline List 1" w:semiHidden="1" w:unhideWhenUsed="1"/>
+    <w:lsdException w:name="Outline List 2" w:semiHidden="1" w:unhideWhenUsed="1"/>
+    <w:lsdException w:name="Outline List 3" w:semiHidden="1" w:unhideWhenUsed="1"/>
+    <w:lsdException w:name="Table Simple 1" w:semiHidden="1" w:unhideWhenUsed="1"/>
+    <w:lsdException w:name="Table Simple 2" w:semiHidden="1" w:unhideWhenUsed="1"/>
+    <w:lsdException w:name="Table Simple 3" w:semiHidden="1" w:unhideWhenUsed="1"/>
+    <w:lsdException w:name="Table Classic 1" w:semiHidden="1" w:unhideWhenUsed="1"/>
+    <w:lsdException w:name="Table Classic 2" w:semiHidden="1" w:unhideWhenUsed="1"/>
+    <w:lsdException w:name="Table Classic 3" w:semiHidden="1" w:unhideWhenUsed="1"/>
+    <w:lsdException w:name="Table Classic 4" w:semiHidden="1" w:unhideWhenUsed="1"/>
+    <w:lsdException w:name="Table Colorful 1" w:semiHidden="1" w:unhideWhenUsed="1"/>
+    <w:lsdException w:name="Table Colorful 2" w:semiHidden="1" w:unhideWhenUsed="1"/>
+    <w:lsdException w:name="Table Colorful 3" w:semiHidden="1" w:unhideWhenUsed="1"/>
+    <w:lsdException w:name="Table Columns 1" w:semiHidden="1" w:unhideWhenUsed="1"/>
+    <w:lsdException w:name="Table Columns 2" w:semiHidden="1" w:unhideWhenUsed="1"/>
+    <w:lsdException w:name="Table Columns 3" w:semiHidden="1" w:unhideWhenUsed="1"/>
+    <w:lsdException w:name="Table Columns 4" w:semiHidden="1" w:unhideWhenUsed="1"/>
+    <w:lsdException w:name="Table Columns 5" w:semiHidden="1" w:unhideWhenUsed="1"/>
+    <w:lsdException w:name="Table Grid 1" w:semiHidden="1" w:unhideWhenUsed="1"/>
+    <w:lsdException w:name="Table Grid 2" w:semiHidden="1" w:unhideWhenUsed="1"/>
+    <w:lsdException w:name="Table Grid 3" w:semiHidden="1" w:unhideWhenUsed="1"/>
+    <w:lsdException w:name="Table Grid 4" w:semiHidden="1" w:unhideWhenUsed="1"/>
+    <w:lsdException w:name="Table Grid 5" w:semiHidden="1" w:unhideWhenUsed="1"/>
+    <w:lsdException w:name="Table Grid 6" w:semiHidden="1" w:unhideWhenUsed="1"/>
+    <w:lsdException w:name="Table Grid 7" w:semiHidden="1" w:unhideWhenUsed="1"/>
+    <w:lsdException w:name="Table Grid 8" w:semiHidden="1" w:unhideWhenUsed="1"/>
+    <w:lsdException w:name="Table List 1" w:semiHidden="1" w:unhideWhenUsed="1"/>
+    <w:lsdException w:name="Table List 2" w:semiHidden="1" w:unhideWhenUsed="1"/>
+    <w:lsdException w:name="Table List 3" w:semiHidden="1" w:unhideWhenUsed="1"/>
+    <w:lsdException w:name="Table List 4" w:semiHidden="1" w:unhideWhenUsed="1"/>
+    <w:lsdException w:name="Table List 5" w:semiHidden="1" w:unhideWhenUsed="1"/>
+    <w:lsdException w:name="Table List 6" w:semiHidden="1" w:unhideWhenUsed="1"/>
+    <w:lsdException w:name="Table List 7" w:semiHidden="1" w:unhideWhenUsed="1"/>
+    <w:lsdException w:name="Table List 8" w:semiHidden="1" w:unhideWhenUsed="1"/>
+    <w:lsdException w:name="Table 3D effects 1" w:semiHidden="1" w:unhideWhenUsed="1"/>
+    <w:lsdException w:name="Table 3D effects 2" w:semiHidden="1" w:unhideWhenUsed="1"/>
+    <w:lsdException w:name="Table 3D effects 3" w:semiHidden="1" w:unhideWhenUsed="1"/>
+    <w:lsdException w:name="Table Contemporary" w:semiHidden="1" w:unhideWhenUsed="1"/>
+    <w:lsdException w:name="Table Elegant" w:semiHidden="1" w:unhideWhenUsed="1"/>
+    <w:lsdException w:name="Table Professional" w:semiHidden="1" w:unhideWhenUsed="1"/>
+    <w:lsdException w:name="Table Subtle 1" w:semiHidden="1" w:unhideWhenUsed="1"/>
+    <w:lsdException w:name="Table Subtle 2" w:semiHidden="1" w:unhideWhenUsed="1"/>
+    <w:lsdException w:name="Table Web 1" w:semiHidden="1" w:unhideWhenUsed="1"/>
+    <w:lsdException w:name="Table Web 2" w:semiHidden="1" w:unhideWhenUsed="1"/>
+    <w:lsdException w:name="Table Web 3" w:semiHidden="1" w:unhideWhenUsed="1"/>
+    <w:lsdException w:name="Balloon Text" w:semiHidden="1" w:unhideWhenUsed="1"/>
+    <w:lsdException w:name="Table Grid" w:semiHidden="1" w:uiPriority="59" w:unhideWhenUsed="1"/>
+    <w:lsdException w:name="Table Theme" w:semiHidden="1" w:unhideWhenUsed="1"/>
+    <w:lsdException w:name="Placeholder Text" w:semiHidden="1"/>
+    <w:lsdException w:name="No Spacing" w:uiPriority="1" w:qFormat="1"/>
+    <w:lsdException w:name="Light Shading" w:uiPriority="60"/>
+    <w:lsdException w:name="Light List" w:uiPriority="61"/>
+    <w:lsdException w:name="Light Grid" w:uiPriority="62"/>
+    <w:lsdException w:name="Medium Shading 1" w:uiPriority="63"/>
+    <w:lsdException w:name="Medium Shading 2" w:uiPriority="64"/>
+    <w:lsdException w:name="Medium List 1" w:uiPriority="65"/>
+    <w:lsdException w:name="Medium List 2" w:uiPriority="66"/>
+    <w:lsdException w:name="Medium Grid 1" w:uiPriority="67"/>
+    <w:lsdException w:name="Medium Grid 2" w:uiPriority="68"/>
+    <w:lsdException w:name="Medium Grid 3" w:uiPriority="69"/>
+    <w:lsdException w:name="Dark List" w:uiPriority="70"/>
+    <w:lsdException w:name="Colorful Shading" w:uiPriority="71"/>
+    <w:lsdException w:name="Colorful List" w:uiPriority="72"/>
+    <w:lsdException w:name="Colorful Grid" w:uiPriority="73"/>
+    <w:lsdException w:name="Light Shading Accent 1" w:uiPriority="60"/>
+    <w:lsdException w:name="Light List Accent 1" w:uiPriority="61"/>
+    <w:lsdException w:name="Light Grid Accent 1" w:uiPriority="62"/>
+    <w:lsdException w:name="Medium Shading 1 Accent 1" w:uiPriority="63"/>
+    <w:lsdException w:name="Medium Shading 2 Accent 1" w:uiPriority="64"/>
+    <w:lsdException w:name="Medium List 1 Accent 1" w:uiPriority="65"/>
+    <w:lsdException w:name="Revision" w:semiHidden="1"/>
+    <w:lsdException w:name="List Paragraph" w:uiPriority="34" w:qFormat="1"/>
+    <w:lsdException w:name="Quote" w:uiPriority="29" w:qFormat="1"/>
+    <w:lsdException w:name="Intense Quote" w:uiPriority="30" w:qFormat="1"/>
+    <w:lsdException w:name="Medium List 2 Accent 1" w:uiPriority="66"/>
+    <w:lsdException w:name="Medium Grid 1 Accent 1" w:uiPriority="67"/>
+    <w:lsdException w:name="Medium Grid 2 Accent 1" w:uiPriority="68"/>
+    <w:lsdException w:name="Medium Grid 3 Accent 1" w:uiPriority="69"/>
+    <w:lsdException w:name="Dark List Accent 1" w:uiPriority="70"/>
+    <w:lsdException w:name="Colorful Shading Accent 1" w:uiPriority="71"/>
+    <w:lsdException w:name="Colorful List Accent 1" w:uiPriority="72"/>
+    <w:lsdException w:name="Colorful Grid Accent 1" w:uiPriority="73"/>
+    <w:lsdException w:name="Light Shading Accent 2" w:uiPriority="60"/>
+    <w:lsdException w:name="Light List Accent 2" w:uiPriority="61"/>
+    <w:lsdException w:name="Light Grid Accent 2" w:uiPriority="62"/>
+    <w:lsdException w:name="Medium Shading 1 Accent 2" w:uiPriority="63"/>
+    <w:lsdException w:name="Medium Shading 2 Accent 2" w:uiPriority="64"/>
+    <w:lsdException w:name="Medium List 1 Accent 2" w:uiPriority="65"/>
+    <w:lsdException w:name="Medium List 2 Accent 2" w:uiPriority="66"/>
+    <w:lsdException w:name="Medium Grid 1 Accent 2" w:uiPriority="67"/>
+    <w:lsdException w:name="Medium Grid 2 Accent 2" w:uiPriority="68"/>
+    <w:lsdException w:name="Medium Grid 3 Accent 2" w:uiPriority="69"/>
+    <w:lsdException w:name="Dark List Accent 2" w:uiPriority="70"/>
+    <w:lsdException w:name="Colorful Shading Accent 2" w:uiPriority="71"/>
+    <w:lsdException w:name="Colorful List Accent 2" w:uiPriority="72"/>
+    <w:lsdException w:name="Colorful Grid Accent 2" w:uiPriority="73"/>
+    <w:lsdException w:name="Light Shading Accent 3" w:uiPriority="60"/>
+    <w:lsdException w:name="Light List Accent 3" w:uiPriority="61"/>
+    <w:lsdException w:name="Light Grid Accent 3" w:uiPriority="62"/>
+    <w:lsdException w:name="Medium Shading 1 Accent 3" w:uiPriority="63"/>
+    <w:lsdException w:name="Medium Shading 2 Accent 3" w:uiPriority="64"/>
+    <w:lsdException w:name="Medium List 1 Accent 3" w:uiPriority="65"/>
+    <w:lsdException w:name="Medium List 2 Accent 3" w:uiPriority="66"/>
+    <w:lsdException w:name="Medium Grid 1 Accent 3" w:uiPriority="67"/>
+    <w:lsdException w:name="Medium Grid 2 Accent 3" w:uiPriority="68"/>
+    <w:lsdException w:name="Medium Grid 3 Accent 3" w:uiPriority="69"/>
+    <w:lsdException w:name="Dark List Accent 3" w:uiPriority="70"/>
+    <w:lsdException w:name="Colorful Shading Accent 3" w:uiPriority="71"/>
+    <w:lsdException w:name="Colorful List Accent 3" w:uiPriority="72"/>
+    <w:lsdException w:name="Colorful Grid Accent 3" w:uiPriority="73"/>
+    <w:lsdException w:name="Light Shading Accent 4" w:uiPriority="60"/>
+    <w:lsdException w:name="Light List Accent 4" w:uiPriority="61"/>
+    <w:lsdException w:name="Light Grid Accent 4" w:uiPriority="62"/>
+    <w:lsdException w:name="Medium Shading 1 Accent 4" w:uiPriority="63"/>
+    <w:lsdException w:name="Medium Shading 2 Accent 4" w:uiPriority="64"/>
+    <w:lsdException w:name="Medium List 1 Accent 4" w:uiPriority="65"/>
+    <w:lsdException w:name="Medium List 2 Accent 4" w:uiPriority="66"/>
+    <w:lsdException w:name="Medium Grid 1 Accent 4" w:uiPriority="67"/>
+    <w:lsdException w:name="Medium Grid 2 Accent 4" w:uiPriority="68"/>
+    <w:lsdException w:name="Medium Grid 3 Accent 4" w:uiPriority="69"/>
+    <w:lsdException w:name="Dark List Accent 4" w:uiPriority="70"/>
+    <w:lsdException w:name="Colorful Shading Accent 4" w:uiPriority="71"/>
+    <w:lsdException w:name="Colorful List Accent 4" w:uiPriority="72"/>
+    <w:lsdException w:name="Colorful Grid Accent 4" w:uiPriority="73"/>
+    <w:lsdException w:name="Light Shading Accent 5" w:uiPriority="60"/>
+    <w:lsdException w:name="Light List Accent 5" w:uiPriority="61"/>
+    <w:lsdException w:name="Light Grid Accent 5" w:uiPriority="62"/>
+    <w:lsdException w:name="Medium Shading 1 Accent 5" w:uiPriority="63"/>
+    <w:lsdException w:name="Medium Shading 2 Accent 5" w:uiPriority="64"/>
+    <w:lsdException w:name="Medium List 1 Accent 5" w:uiPriority="65"/>
+    <w:lsdException w:name="Medium List 2 Accent 5" w:uiPriority="66"/>
+    <w:lsdException w:name="Medium Grid 1 Accent 5" w:uiPriority="67"/>
+    <w:lsdException w:name="Medium Grid 2 Accent 5" w:uiPriority="68"/>
+    <w:lsdException w:name="Medium Grid 3 Accent 5" w:uiPriority="69"/>
+    <w:lsdException w:name="Dark List Accent 5" w:uiPriority="70"/>
+    <w:lsdException w:name="Colorful Shading Accent 5" w:uiPriority="71"/>
+    <w:lsdException w:name="Colorful List Accent 5" w:uiPriority="72"/>
+    <w:lsdException w:name="Colorful Grid Accent 5" w:uiPriority="73"/>
+    <w:lsdException w:name="Light Shading Accent 6" w:uiPriority="60"/>
+    <w:lsdException w:name="Light List Accent 6" w:uiPriority="61"/>
+    <w:lsdException w:name="Light Grid Accent 6" w:uiPriority="62"/>
+    <w:lsdException w:name="Medium Shading 1 Accent 6" w:uiPriority="63"/>
+    <w:lsdException w:name="Medium Shading 2 Accent 6" w:uiPriority="64"/>
+    <w:lsdException w:name="Medium List 1 Accent 6" w:uiPriority="65"/>
+    <w:lsdException w:name="Medium List 2 Accent 6" w:uiPriority="66"/>
+    <w:lsdException w:name="Medium Grid 1 Accent 6" w:uiPriority="67"/>
+    <w:lsdException w:name="Medium Grid 2 Accent 6" w:uiPriority="68"/>
+    <w:lsdException w:name="Medium Grid 3 Accent 6" w:uiPriority="69"/>
+    <w:lsdException w:name="Dark List Accent 6" w:uiPriority="70"/>
+    <w:lsdException w:name="Colorful Shading Accent 6" w:uiPriority="71"/>
+    <w:lsdException w:name="Colorful List Accent 6" w:uiPriority="72"/>
+    <w:lsdException w:name="Colorful Grid Accent 6" w:uiPriority="73"/>
+    <w:lsdException w:name="Subtle Emphasis" w:uiPriority="19" w:qFormat="1"/>
+    <w:lsdException w:name="Intense Emphasis" w:uiPriority="21" w:qFormat="1"/>
+    <w:lsdException w:name="Subtle Reference" w:uiPriority="31" w:qFormat="1"/>
+    <w:lsdException w:name="Intense Reference" w:uiPriority="32" w:qFormat="1"/>
+    <w:lsdException w:name="Book Title" w:uiPriority="33" w:qFormat="1"/>
+    <w:lsdException w:name="Bibliography" w:semiHidden="1" w:uiPriority="37" w:unhideWhenUsed="1"/>
+    <w:lsdException w:name="TOC Heading" w:semiHidden="1" w:uiPriority="39" w:unhideWhenUsed="1" w:qFormat="1"/>
+    <w:lsdException w:name="Plain Table 1" w:uiPriority="41"/>
+    <w:lsdException w:name="Plain Table 2" w:uiPriority="42"/>
+    <w:lsdException w:name="Plain Table 3" w:uiPriority="43"/>
+    <w:lsdException w:name="Plain Table 4" w:uiPriority="44"/>
+    <w:lsdException w:name="Plain Table 5" w:uiPriority="45"/>
+    <w:lsdException w:name="Grid Table Light" w:uiPriority="40"/>
+    <w:lsdException w:name="Grid Table 1 Light" w:uiPriority="46"/>
+    <w:lsdException w:name="Grid Table 2" w:uiPriority="47"/>
+    <w:lsdException w:name="Grid Table 3" w:uiPriority="48"/>
+    <w:lsdException w:name="Grid Table 4" w:uiPriority="49"/>
+    <w:lsdException w:name="Grid Table 5 Dark" w:uiPriority="50"/>
+    <w:lsdException w:name="Grid Table 6 Colorful" w:uiPriority="51"/>
+    <w:lsdException w:name="Grid Table 7 Colorful" w:uiPriority="52"/>
+    <w:lsdException w:name="Grid Table 1 Light Accent 1" w:uiPriority="46"/>
+    <w:lsdException w:name="Grid Table 2 Accent 1" w:uiPriority="47"/>
+    <w:lsdException w:name="Grid Table 3 Accent 1" w:uiPriority="48"/>
+    <w:lsdException w:name="Grid Table 4 Accent 1" w:uiPriority="49"/>
+    <w:lsdException w:name="Grid Table 5 Dark Accent 1" w:uiPriority="50"/>
+    <w:lsdException w:name="Grid Table 6 Colorful Accent 1" w:uiPriority="51"/>
+    <w:lsdException w:name="Grid Table 7 Colorful Accent 1" w:uiPriority="52"/>
+    <w:lsdException w:name="Grid Table 1 Light Accent 2" w:uiPriority="46"/>
+    <w:lsdException w:name="Grid Table 2 Accent 2" w:uiPriority="47"/>
+    <w:lsdException w:name="Grid Table 3 Accent 2" w:uiPriority="48"/>
+    <w:lsdException w:name="Grid Table 4 Accent 2" w:uiPriority="49"/>
+    <w:lsdException w:name="Grid Table 5 Dark Accent 2" w:uiPriority="50"/>
+    <w:lsdException w:name="Grid Table 6 Colorful Accent 2" w:uiPriority="51"/>
+    <w:lsdException w:name="Grid Table 7 Colorful Accent 2" w:uiPriority="52"/>
+    <w:lsdException w:name="Grid Table 1 Light Accent 3" w:uiPriority="46"/>
+    <w:lsdException w:name="Grid Table 2 Accent 3" w:uiPriority="47"/>
+    <w:lsdException w:name="Grid Table 3 Accent 3" w:uiPriority="48"/>
+    <w:lsdException w:name="Grid Table 4 Accent 3" w:uiPriority="49"/>
+    <w:lsdException w:name="Grid Table 5 Dark Accent 3" w:uiPriority="50"/>
+    <w:lsdException w:name="Grid Table 6 Colorful Accent 3" w:uiPriority="51"/>
+    <w:lsdException w:name="Grid Table 7 Colorful Accent 3" w:uiPriority="52"/>
+    <w:lsdException w:name="Grid Table 1 Light Accent 4" w:uiPriority="46"/>
+    <w:lsdException w:name="Grid Table 2 Accent 4" w:uiPriority="47"/>
+    <w:lsdException w:name="Grid Table 3 Accent 4" w:uiPriority="48"/>
+    <w:lsdException w:name="Grid Table 4 Accent 4" w:uiPriority="49"/>
+    <w:lsdException w:name="Grid Table 5 Dark Accent 4" w:uiPriority="50"/>
+    <w:lsdException w:name="Grid Table 6 Colorful Accent 4" w:uiPriority="51"/>
+    <w:lsdException w:name="Grid Table 7 Colorful Accent 4" w:uiPriority="52"/>
+    <w:lsdException w:name="Grid Table 1 Light Accent 5" w:uiPriority="46"/>
+    <w:lsdException w:name="Grid Table 2 Accent 5" w:uiPriority="47"/>
+    <w:lsdException w:name="Grid Table 3 Accent 5" w:uiPriority="48"/>
+    <w:lsdException w:name="Grid Table 4 Accent 5" w:uiPriority="49"/>
+    <w:lsdException w:name="Grid Table 5 Dark Accent 5" w:uiPriority="50"/>
+    <w:lsdException w:name="Grid Table 6 Colorful Accent 5" w:uiPriority="51"/>
+    <w:lsdException w:name="Grid Table 7 Colorful Accent 5" w:uiPriority="52"/>
+    <w:lsdException w:name="Grid Table 1 Light Accent 6" w:uiPriority="46"/>
+    <w:lsdException w:name="Grid Table 2 Accent 6" w:uiPriority="47"/>
+    <w:lsdException w:name="Grid Table 3 Accent 6" w:uiPriority="48"/>
+    <w:lsdException w:name="Grid Table 4 Accent 6" w:uiPriority="49"/>
+    <w:lsdException w:name="Grid Table 5 Dark Accent 6" w:uiPriority="50"/>
+    <w:lsdException w:name="Grid Table 6 Colorful Accent 6" w:uiPriority="51"/>
+    <w:lsdException w:name="Grid Table 7 Colorful Accent 6" w:uiPriority="52"/>
+    <w:lsdException w:name="List Table 1 Light" w:uiPriority="46"/>
+    <w:lsdException w:name="List Table 2" w:uiPriority="47"/>
+    <w:lsdException w:name="List Table 3" w:uiPriority="48"/>
+    <w:lsdException w:name="List Table 4" w:uiPriority="49"/>
+    <w:lsdException w:name="List Table 5 Dark" w:uiPriority="50"/>
+    <w:lsdException w:name="List Table 6 Colorful" w:uiPriority="51"/>
+    <w:lsdException w:name="List Table 7 Colorful" w:uiPriority="52"/>
+    <w:lsdException w:name="List Table 1 Light Accent 1" w:uiPriority="46"/>
+    <w:lsdException w:name="List Table 2 Accent 1" w:uiPriority="47"/>
+    <w:lsdException w:name="List Table 3 Accent 1" w:uiPriority="48"/>
+    <w:lsdException w:name="List Table 4 Accent 1" w:uiPriority="49"/>
+    <w:lsdException w:name="List Table 5 Dark Accent 1" w:uiPriority="50"/>
+    <w:lsdException w:name="List Table 6 Colorful Accent 1" w:uiPriority="51"/>
+    <w:lsdException w:name="List Table 7 Colorful Accent 1" w:uiPriority="52"/>
+    <w:lsdException w:name="List Table 1 Light Accent 2" w:uiPriority="46"/>
+    <w:lsdException w:name="List Table 2 Accent 2" w:uiPriority="47"/>
+    <w:lsdException w:name="List Table 3 Accent 2" w:uiPriority="48"/>
+    <w:lsdException w:name="List Table 4 Accent 2" w:uiPriority="49"/>
+    <w:lsdException w:name="List Table 5 Dark Accent 2" w:uiPriority="50"/>
+    <w:lsdException w:name="List Table 6 Colorful Accent 2" w:uiPriority="51"/>
+    <w:lsdException w:name="List Table 7 Colorful Accent 2" w:uiPriority="52"/>
+    <w:lsdException w:name="List Table 1 Light Accent 3" w:uiPriority="46"/>
+    <w:lsdException w:name="List Table 2 Accent 3" w:uiPriority="47"/>
+    <w:lsdException w:name="List Table 3 Accent 3" w:uiPriority="48"/>
+    <w:lsdException w:name="List Table 4 Accent 3" w:uiPriority="49"/>
+    <w:lsdException w:name="List Table 5 Dark Accent 3" w:uiPriority="50"/>
+    <w:lsdException w:name="List Table 6 Colorful Accent 3" w:uiPriority="51"/>
+    <w:lsdException w:name="List Table 7 Colorful Accent 3" w:uiPriority="52"/>
+    <w:lsdException w:name="List Table 1 Light Accent 4" w:uiPriority="46"/>
+    <w:lsdException w:name="List Table 2 Accent 4" w:uiPriority="47"/>
+    <w:lsdException w:name="List Table 3 Accent 4" w:uiPriority="48"/>
+    <w:lsdException w:name="List Table 4 Accent 4" w:uiPriority="49"/>
+    <w:lsdException w:name="List Table 5 Dark Accent 4" w:uiPriority="50"/>
+    <w:lsdException w:name="List Table 6 Colorful Accent 4" w:uiPriority="51"/>
+    <w:lsdException w:name="List Table 7 Colorful Accent 4" w:uiPriority="52"/>
+    <w:lsdException w:name="List Table 1 Light Accent 5" w:uiPriority="46"/>
+    <w:lsdException w:name="List Table 2 Accent 5" w:uiPriority="47"/>
+    <w:lsdException w:name="List Table 3 Accent 5" w:uiPriority="48"/>
+    <w:lsdException w:name="List Table 4 Accent 5" w:uiPriority="49"/>
+    <w:lsdException w:name="List Table 5 Dark Accent 5" w:uiPriority="50"/>
+    <w:lsdException w:name="List Table 6 Colorful Accent 5" w:uiPriority="51"/>
+    <w:lsdException w:name="List Table 7 Colorful Accent 5" w:uiPriority="52"/>
+    <w:lsdException w:name="List Table 1 Light Accent 6" w:uiPriority="46"/>
+    <w:lsdException w:name="List Table 2 Accent 6" w:uiPriority="47"/>
+    <w:lsdException w:name="List Table 3 Accent 6" w:uiPriority="48"/>
+    <w:lsdException w:name="List Table 4 Accent 6" w:uiPriority="49"/>
+    <w:lsdException w:name="List Table 5 Dark Accent 6" w:uiPriority="50"/>
+    <w:lsdException w:name="List Table 6 Colorful Accent 6" w:uiPriority="51"/>
+    <w:lsdException w:name="List Table 7 Colorful Accent 6" w:uiPriority="52"/>
+    <w:lsdException w:name="Mention" w:semiHidden="1" w:unhideWhenUsed="1"/>
+    <w:lsdException w:name="Smart Hyperlink" w:semiHidden="1" w:unhideWhenUsed="1"/>
+    <w:lsdException w:name="Hashtag" w:semiHidden="1" w:unhideWhenUsed="1"/>
+    <w:lsdException w:name="Unresolved Mention" w:semiHidden="1" w:unhideWhenUsed="1"/>
   </w:latentStyles>
   <w:style w:type="paragraph" w:default="1" w:styleId="Normal">
     <w:name w:val="Normal"/>
@@ -2647,7 +3841,6 @@
       <w:spacing w:after="0" w:line="240" w:lineRule="auto"/>
     </w:pPr>
     <w:tblPr>
-      <w:tblInd w:w="0" w:type="dxa"/>
       <w:tblBorders>
         <w:top w:val="single" w:sz="4" w:space="0" w:color="auto"/>
         <w:left w:val="single" w:sz="4" w:space="0" w:color="auto"/>
@@ -2656,12 +3849,6 @@
         <w:insideH w:val="single" w:sz="4" w:space="0" w:color="auto"/>
         <w:insideV w:val="single" w:sz="4" w:space="0" w:color="auto"/>
       </w:tblBorders>
-      <w:tblCellMar>
-        <w:top w:w="0" w:type="dxa"/>
-        <w:left w:w="108" w:type="dxa"/>
-        <w:bottom w:w="0" w:type="dxa"/>
-        <w:right w:w="108" w:type="dxa"/>
-      </w:tblCellMar>
     </w:tblPr>
   </w:style>
   <w:style w:type="table" w:styleId="LightList-Accent5">
@@ -2675,19 +3862,12 @@
     <w:tblPr>
       <w:tblStyleRowBandSize w:val="1"/>
       <w:tblStyleColBandSize w:val="1"/>
-      <w:tblInd w:w="0" w:type="dxa"/>
       <w:tblBorders>
         <w:top w:val="single" w:sz="8" w:space="0" w:color="4BACC6" w:themeColor="accent5"/>
         <w:left w:val="single" w:sz="8" w:space="0" w:color="4BACC6" w:themeColor="accent5"/>
         <w:bottom w:val="single" w:sz="8" w:space="0" w:color="4BACC6" w:themeColor="accent5"/>
         <w:right w:val="single" w:sz="8" w:space="0" w:color="4BACC6" w:themeColor="accent5"/>
       </w:tblBorders>
-      <w:tblCellMar>
-        <w:top w:w="0" w:type="dxa"/>
-        <w:left w:w="108" w:type="dxa"/>
-        <w:bottom w:w="0" w:type="dxa"/>
-        <w:right w:w="108" w:type="dxa"/>
-      </w:tblCellMar>
     </w:tblPr>
     <w:tblStylePr w:type="firstRow">
       <w:pPr>
@@ -2868,17 +4048,10 @@
     <w:tblPr>
       <w:tblStyleRowBandSize w:val="1"/>
       <w:tblStyleColBandSize w:val="1"/>
-      <w:tblInd w:w="0" w:type="dxa"/>
       <w:tblBorders>
         <w:top w:val="single" w:sz="8" w:space="0" w:color="4BACC6" w:themeColor="accent5"/>
         <w:bottom w:val="single" w:sz="8" w:space="0" w:color="4BACC6" w:themeColor="accent5"/>
       </w:tblBorders>
-      <w:tblCellMar>
-        <w:top w:w="0" w:type="dxa"/>
-        <w:left w:w="108" w:type="dxa"/>
-        <w:bottom w:w="0" w:type="dxa"/>
-        <w:right w:w="108" w:type="dxa"/>
-      </w:tblCellMar>
     </w:tblPr>
     <w:tblStylePr w:type="firstRow">
       <w:pPr>
@@ -2957,754 +4130,46 @@
       </w:tcPr>
     </w:tblStylePr>
   </w:style>
-</w:styles>
-</file>
-
-<file path=word/stylesWithEffects.xml><?xml version="1.0" encoding="utf-8"?>
-<w:styles xmlns:wpc="http://schemas.microsoft.com/office/word/2010/wordprocessingCanvas" xmlns:mc="http://schemas.openxmlformats.org/markup-compatibility/2006" xmlns:o="urn:schemas-microsoft-com:office:office" xmlns:r="http://schemas.openxmlformats.org/officeDocument/2006/relationships" xmlns:m="http://schemas.openxmlformats.org/officeDocument/2006/math" xmlns:v="urn:schemas-microsoft-com:vml" xmlns:wp14="http://schemas.microsoft.com/office/word/2010/wordprocessingDrawing" xmlns:wp="http://schemas.openxmlformats.org/drawingml/2006/wordprocessingDrawing" xmlns:w10="urn:schemas-microsoft-com:office:word" xmlns:w="http://schemas.openxmlformats.org/wordprocessingml/2006/main" xmlns:w14="http://schemas.microsoft.com/office/word/2010/wordml" xmlns:wpg="http://schemas.microsoft.com/office/word/2010/wordprocessingGroup" xmlns:wpi="http://schemas.microsoft.com/office/word/2010/wordprocessingInk" xmlns:wne="http://schemas.microsoft.com/office/word/2006/wordml" xmlns:wps="http://schemas.microsoft.com/office/word/2010/wordprocessingShape" mc:Ignorable="w14 wp14">
-  <w:docDefaults>
-    <w:rPrDefault>
-      <w:rPr>
-        <w:rFonts w:asciiTheme="minorHAnsi" w:eastAsiaTheme="minorHAnsi" w:hAnsiTheme="minorHAnsi" w:cstheme="minorBidi"/>
-        <w:sz w:val="22"/>
-        <w:szCs w:val="22"/>
-        <w:lang w:val="en-US" w:eastAsia="en-US" w:bidi="ar-SA"/>
-      </w:rPr>
-    </w:rPrDefault>
-    <w:pPrDefault>
-      <w:pPr>
-        <w:spacing w:after="200" w:line="276" w:lineRule="auto"/>
-      </w:pPr>
-    </w:pPrDefault>
-  </w:docDefaults>
-  <w:latentStyles w:defLockedState="0" w:defUIPriority="99" w:defSemiHidden="1" w:defUnhideWhenUsed="1" w:defQFormat="0" w:count="267">
-    <w:lsdException w:name="Normal" w:semiHidden="0" w:uiPriority="0" w:unhideWhenUsed="0" w:qFormat="1"/>
-    <w:lsdException w:name="heading 1" w:semiHidden="0" w:uiPriority="9" w:unhideWhenUsed="0" w:qFormat="1"/>
-    <w:lsdException w:name="heading 2" w:uiPriority="9" w:qFormat="1"/>
-    <w:lsdException w:name="heading 3" w:uiPriority="9" w:qFormat="1"/>
-    <w:lsdException w:name="heading 4" w:uiPriority="9" w:qFormat="1"/>
-    <w:lsdException w:name="heading 5" w:uiPriority="9" w:qFormat="1"/>
-    <w:lsdException w:name="heading 6" w:uiPriority="9" w:qFormat="1"/>
-    <w:lsdException w:name="heading 7" w:uiPriority="9" w:qFormat="1"/>
-    <w:lsdException w:name="heading 8" w:uiPriority="9" w:qFormat="1"/>
-    <w:lsdException w:name="heading 9" w:uiPriority="9" w:qFormat="1"/>
-    <w:lsdException w:name="toc 1" w:uiPriority="39"/>
-    <w:lsdException w:name="toc 2" w:uiPriority="39"/>
-    <w:lsdException w:name="toc 3" w:uiPriority="39"/>
-    <w:lsdException w:name="toc 4" w:uiPriority="39"/>
-    <w:lsdException w:name="toc 5" w:uiPriority="39"/>
-    <w:lsdException w:name="toc 6" w:uiPriority="39"/>
-    <w:lsdException w:name="toc 7" w:uiPriority="39"/>
-    <w:lsdException w:name="toc 8" w:uiPriority="39"/>
-    <w:lsdException w:name="toc 9" w:uiPriority="39"/>
-    <w:lsdException w:name="caption" w:uiPriority="35" w:qFormat="1"/>
-    <w:lsdException w:name="Title" w:semiHidden="0" w:uiPriority="10" w:unhideWhenUsed="0" w:qFormat="1"/>
-    <w:lsdException w:name="Default Paragraph Font" w:uiPriority="1"/>
-    <w:lsdException w:name="Subtitle" w:semiHidden="0" w:uiPriority="11" w:unhideWhenUsed="0" w:qFormat="1"/>
-    <w:lsdException w:name="Strong" w:semiHidden="0" w:uiPriority="22" w:unhideWhenUsed="0" w:qFormat="1"/>
-    <w:lsdException w:name="Emphasis" w:semiHidden="0" w:uiPriority="20" w:unhideWhenUsed="0" w:qFormat="1"/>
-    <w:lsdException w:name="Table Grid" w:semiHidden="0" w:uiPriority="59" w:unhideWhenUsed="0"/>
-    <w:lsdException w:name="Placeholder Text" w:unhideWhenUsed="0"/>
-    <w:lsdException w:name="No Spacing" w:semiHidden="0" w:uiPriority="1" w:unhideWhenUsed="0" w:qFormat="1"/>
-    <w:lsdException w:name="Light Shading" w:semiHidden="0" w:uiPriority="60" w:unhideWhenUsed="0"/>
-    <w:lsdException w:name="Light List" w:semiHidden="0" w:uiPriority="61" w:unhideWhenUsed="0"/>
-    <w:lsdException w:name="Light Grid" w:semiHidden="0" w:uiPriority="62" w:unhideWhenUsed="0"/>
-    <w:lsdException w:name="Medium Shading 1" w:semiHidden="0" w:uiPriority="63" w:unhideWhenUsed="0"/>
-    <w:lsdException w:name="Medium Shading 2" w:semiHidden="0" w:uiPriority="64" w:unhideWhenUsed="0"/>
-    <w:lsdException w:name="Medium List 1" w:semiHidden="0" w:uiPriority="65" w:unhideWhenUsed="0"/>
-    <w:lsdException w:name="Medium List 2" w:semiHidden="0" w:uiPriority="66" w:unhideWhenUsed="0"/>
-    <w:lsdException w:name="Medium Grid 1" w:semiHidden="0" w:uiPriority="67" w:unhideWhenUsed="0"/>
-    <w:lsdException w:name="Medium Grid 2" w:semiHidden="0" w:uiPriority="68" w:unhideWhenUsed="0"/>
-    <w:lsdException w:name="Medium Grid 3" w:semiHidden="0" w:uiPriority="69" w:unhideWhenUsed="0"/>
-    <w:lsdException w:name="Dark List" w:semiHidden="0" w:uiPriority="70" w:unhideWhenUsed="0"/>
-    <w:lsdException w:name="Colorful Shading" w:semiHidden="0" w:uiPriority="71" w:unhideWhenUsed="0"/>
-    <w:lsdException w:name="Colorful List" w:semiHidden="0" w:uiPriority="72" w:unhideWhenUsed="0"/>
-    <w:lsdException w:name="Colorful Grid" w:semiHidden="0" w:uiPriority="73" w:unhideWhenUsed="0"/>
-    <w:lsdException w:name="Light Shading Accent 1" w:semiHidden="0" w:uiPriority="60" w:unhideWhenUsed="0"/>
-    <w:lsdException w:name="Light List Accent 1" w:semiHidden="0" w:uiPriority="61" w:unhideWhenUsed="0"/>
-    <w:lsdException w:name="Light Grid Accent 1" w:semiHidden="0" w:uiPriority="62" w:unhideWhenUsed="0"/>
-    <w:lsdException w:name="Medium Shading 1 Accent 1" w:semiHidden="0" w:uiPriority="63" w:unhideWhenUsed="0"/>
-    <w:lsdException w:name="Medium Shading 2 Accent 1" w:semiHidden="0" w:uiPriority="64" w:unhideWhenUsed="0"/>
-    <w:lsdException w:name="Medium List 1 Accent 1" w:semiHidden="0" w:uiPriority="65" w:unhideWhenUsed="0"/>
-    <w:lsdException w:name="Revision" w:unhideWhenUsed="0"/>
-    <w:lsdException w:name="List Paragraph" w:semiHidden="0" w:uiPriority="34" w:unhideWhenUsed="0" w:qFormat="1"/>
-    <w:lsdException w:name="Quote" w:semiHidden="0" w:uiPriority="29" w:unhideWhenUsed="0" w:qFormat="1"/>
-    <w:lsdException w:name="Intense Quote" w:semiHidden="0" w:uiPriority="30" w:unhideWhenUsed="0" w:qFormat="1"/>
-    <w:lsdException w:name="Medium List 2 Accent 1" w:semiHidden="0" w:uiPriority="66" w:unhideWhenUsed="0"/>
-    <w:lsdException w:name="Medium Grid 1 Accent 1" w:semiHidden="0" w:uiPriority="67" w:unhideWhenUsed="0"/>
-    <w:lsdException w:name="Medium Grid 2 Accent 1" w:semiHidden="0" w:uiPriority="68" w:unhideWhenUsed="0"/>
-    <w:lsdException w:name="Medium Grid 3 Accent 1" w:semiHidden="0" w:uiPriority="69" w:unhideWhenUsed="0"/>
-    <w:lsdException w:name="Dark List Accent 1" w:semiHidden="0" w:uiPriority="70" w:unhideWhenUsed="0"/>
-    <w:lsdException w:name="Colorful Shading Accent 1" w:semiHidden="0" w:uiPriority="71" w:unhideWhenUsed="0"/>
-    <w:lsdException w:name="Colorful List Accent 1" w:semiHidden="0" w:uiPriority="72" w:unhideWhenUsed="0"/>
-    <w:lsdException w:name="Colorful Grid Accent 1" w:semiHidden="0" w:uiPriority="73" w:unhideWhenUsed="0"/>
-    <w:lsdException w:name="Light Shading Accent 2" w:semiHidden="0" w:uiPriority="60" w:unhideWhenUsed="0"/>
-    <w:lsdException w:name="Light List Accent 2" w:semiHidden="0" w:uiPriority="61" w:unhideWhenUsed="0"/>
-    <w:lsdException w:name="Light Grid Accent 2" w:semiHidden="0" w:uiPriority="62" w:unhideWhenUsed="0"/>
-    <w:lsdException w:name="Medium Shading 1 Accent 2" w:semiHidden="0" w:uiPriority="63" w:unhideWhenUsed="0"/>
-    <w:lsdException w:name="Medium Shading 2 Accent 2" w:semiHidden="0" w:uiPriority="64" w:unhideWhenUsed="0"/>
-    <w:lsdException w:name="Medium List 1 Accent 2" w:semiHidden="0" w:uiPriority="65" w:unhideWhenUsed="0"/>
-    <w:lsdException w:name="Medium List 2 Accent 2" w:semiHidden="0" w:uiPriority="66" w:unhideWhenUsed="0"/>
-    <w:lsdException w:name="Medium Grid 1 Accent 2" w:semiHidden="0" w:uiPriority="67" w:unhideWhenUsed="0"/>
-    <w:lsdException w:name="Medium Grid 2 Accent 2" w:semiHidden="0" w:uiPriority="68" w:unhideWhenUsed="0"/>
-    <w:lsdException w:name="Medium Grid 3 Accent 2" w:semiHidden="0" w:uiPriority="69" w:unhideWhenUsed="0"/>
-    <w:lsdException w:name="Dark List Accent 2" w:semiHidden="0" w:uiPriority="70" w:unhideWhenUsed="0"/>
-    <w:lsdException w:name="Colorful Shading Accent 2" w:semiHidden="0" w:uiPriority="71" w:unhideWhenUsed="0"/>
-    <w:lsdException w:name="Colorful List Accent 2" w:semiHidden="0" w:uiPriority="72" w:unhideWhenUsed="0"/>
-    <w:lsdException w:name="Colorful Grid Accent 2" w:semiHidden="0" w:uiPriority="73" w:unhideWhenUsed="0"/>
-    <w:lsdException w:name="Light Shading Accent 3" w:semiHidden="0" w:uiPriority="60" w:unhideWhenUsed="0"/>
-    <w:lsdException w:name="Light List Accent 3" w:semiHidden="0" w:uiPriority="61" w:unhideWhenUsed="0"/>
-    <w:lsdException w:name="Light Grid Accent 3" w:semiHidden="0" w:uiPriority="62" w:unhideWhenUsed="0"/>
-    <w:lsdException w:name="Medium Shading 1 Accent 3" w:semiHidden="0" w:uiPriority="63" w:unhideWhenUsed="0"/>
-    <w:lsdException w:name="Medium Shading 2 Accent 3" w:semiHidden="0" w:uiPriority="64" w:unhideWhenUsed="0"/>
-    <w:lsdException w:name="Medium List 1 Accent 3" w:semiHidden="0" w:uiPriority="65" w:unhideWhenUsed="0"/>
-    <w:lsdException w:name="Medium List 2 Accent 3" w:semiHidden="0" w:uiPriority="66" w:unhideWhenUsed="0"/>
-    <w:lsdException w:name="Medium Grid 1 Accent 3" w:semiHidden="0" w:uiPriority="67" w:unhideWhenUsed="0"/>
-    <w:lsdException w:name="Medium Grid 2 Accent 3" w:semiHidden="0" w:uiPriority="68" w:unhideWhenUsed="0"/>
-    <w:lsdException w:name="Medium Grid 3 Accent 3" w:semiHidden="0" w:uiPriority="69" w:unhideWhenUsed="0"/>
-    <w:lsdException w:name="Dark List Accent 3" w:semiHidden="0" w:uiPriority="70" w:unhideWhenUsed="0"/>
-    <w:lsdException w:name="Colorful Shading Accent 3" w:semiHidden="0" w:uiPriority="71" w:unhideWhenUsed="0"/>
-    <w:lsdException w:name="Colorful List Accent 3" w:semiHidden="0" w:uiPriority="72" w:unhideWhenUsed="0"/>
-    <w:lsdException w:name="Colorful Grid Accent 3" w:semiHidden="0" w:uiPriority="73" w:unhideWhenUsed="0"/>
-    <w:lsdException w:name="Light Shading Accent 4" w:semiHidden="0" w:uiPriority="60" w:unhideWhenUsed="0"/>
-    <w:lsdException w:name="Light List Accent 4" w:semiHidden="0" w:uiPriority="61" w:unhideWhenUsed="0"/>
-    <w:lsdException w:name="Light Grid Accent 4" w:semiHidden="0" w:uiPriority="62" w:unhideWhenUsed="0"/>
-    <w:lsdException w:name="Medium Shading 1 Accent 4" w:semiHidden="0" w:uiPriority="63" w:unhideWhenUsed="0"/>
-    <w:lsdException w:name="Medium Shading 2 Accent 4" w:semiHidden="0" w:uiPriority="64" w:unhideWhenUsed="0"/>
-    <w:lsdException w:name="Medium List 1 Accent 4" w:semiHidden="0" w:uiPriority="65" w:unhideWhenUsed="0"/>
-    <w:lsdException w:name="Medium List 2 Accent 4" w:semiHidden="0" w:uiPriority="66" w:unhideWhenUsed="0"/>
-    <w:lsdException w:name="Medium Grid 1 Accent 4" w:semiHidden="0" w:uiPriority="67" w:unhideWhenUsed="0"/>
-    <w:lsdException w:name="Medium Grid 2 Accent 4" w:semiHidden="0" w:uiPriority="68" w:unhideWhenUsed="0"/>
-    <w:lsdException w:name="Medium Grid 3 Accent 4" w:semiHidden="0" w:uiPriority="69" w:unhideWhenUsed="0"/>
-    <w:lsdException w:name="Dark List Accent 4" w:semiHidden="0" w:uiPriority="70" w:unhideWhenUsed="0"/>
-    <w:lsdException w:name="Colorful Shading Accent 4" w:semiHidden="0" w:uiPriority="71" w:unhideWhenUsed="0"/>
-    <w:lsdException w:name="Colorful List Accent 4" w:semiHidden="0" w:uiPriority="72" w:unhideWhenUsed="0"/>
-    <w:lsdException w:name="Colorful Grid Accent 4" w:semiHidden="0" w:uiPriority="73" w:unhideWhenUsed="0"/>
-    <w:lsdException w:name="Light Shading Accent 5" w:semiHidden="0" w:uiPriority="60" w:unhideWhenUsed="0"/>
-    <w:lsdException w:name="Light List Accent 5" w:semiHidden="0" w:uiPriority="61" w:unhideWhenUsed="0"/>
-    <w:lsdException w:name="Light Grid Accent 5" w:semiHidden="0" w:uiPriority="62" w:unhideWhenUsed="0"/>
-    <w:lsdException w:name="Medium Shading 1 Accent 5" w:semiHidden="0" w:uiPriority="63" w:unhideWhenUsed="0"/>
-    <w:lsdException w:name="Medium Shading 2 Accent 5" w:semiHidden="0" w:uiPriority="64" w:unhideWhenUsed="0"/>
-    <w:lsdException w:name="Medium List 1 Accent 5" w:semiHidden="0" w:uiPriority="65" w:unhideWhenUsed="0"/>
-    <w:lsdException w:name="Medium List 2 Accent 5" w:semiHidden="0" w:uiPriority="66" w:unhideWhenUsed="0"/>
-    <w:lsdException w:name="Medium Grid 1 Accent 5" w:semiHidden="0" w:uiPriority="67" w:unhideWhenUsed="0"/>
-    <w:lsdException w:name="Medium Grid 2 Accent 5" w:semiHidden="0" w:uiPriority="68" w:unhideWhenUsed="0"/>
-    <w:lsdException w:name="Medium Grid 3 Accent 5" w:semiHidden="0" w:uiPriority="69" w:unhideWhenUsed="0"/>
-    <w:lsdException w:name="Dark List Accent 5" w:semiHidden="0" w:uiPriority="70" w:unhideWhenUsed="0"/>
-    <w:lsdException w:name="Colorful Shading Accent 5" w:semiHidden="0" w:uiPriority="71" w:unhideWhenUsed="0"/>
-    <w:lsdException w:name="Colorful List Accent 5" w:semiHidden="0" w:uiPriority="72" w:unhideWhenUsed="0"/>
-    <w:lsdException w:name="Colorful Grid Accent 5" w:semiHidden="0" w:uiPriority="73" w:unhideWhenUsed="0"/>
-    <w:lsdException w:name="Light Shading Accent 6" w:semiHidden="0" w:uiPriority="60" w:unhideWhenUsed="0"/>
-    <w:lsdException w:name="Light List Accent 6" w:semiHidden="0" w:uiPriority="61" w:unhideWhenUsed="0"/>
-    <w:lsdException w:name="Light Grid Accent 6" w:semiHidden="0" w:uiPriority="62" w:unhideWhenUsed="0"/>
-    <w:lsdException w:name="Medium Shading 1 Accent 6" w:semiHidden="0" w:uiPriority="63" w:unhideWhenUsed="0"/>
-    <w:lsdException w:name="Medium Shading 2 Accent 6" w:semiHidden="0" w:uiPriority="64" w:unhideWhenUsed="0"/>
-    <w:lsdException w:name="Medium List 1 Accent 6" w:semiHidden="0" w:uiPriority="65" w:unhideWhenUsed="0"/>
-    <w:lsdException w:name="Medium List 2 Accent 6" w:semiHidden="0" w:uiPriority="66" w:unhideWhenUsed="0"/>
-    <w:lsdException w:name="Medium Grid 1 Accent 6" w:semiHidden="0" w:uiPriority="67" w:unhideWhenUsed="0"/>
-    <w:lsdException w:name="Medium Grid 2 Accent 6" w:semiHidden="0" w:uiPriority="68" w:unhideWhenUsed="0"/>
-    <w:lsdException w:name="Medium Grid 3 Accent 6" w:semiHidden="0" w:uiPriority="69" w:unhideWhenUsed="0"/>
-    <w:lsdException w:name="Dark List Accent 6" w:semiHidden="0" w:uiPriority="70" w:unhideWhenUsed="0"/>
-    <w:lsdException w:name="Colorful Shading Accent 6" w:semiHidden="0" w:uiPriority="71" w:unhideWhenUsed="0"/>
-    <w:lsdException w:name="Colorful List Accent 6" w:semiHidden="0" w:uiPriority="72" w:unhideWhenUsed="0"/>
-    <w:lsdException w:name="Colorful Grid Accent 6" w:semiHidden="0" w:uiPriority="73" w:unhideWhenUsed="0"/>
-    <w:lsdException w:name="Subtle Emphasis" w:semiHidden="0" w:uiPriority="19" w:unhideWhenUsed="0" w:qFormat="1"/>
-    <w:lsdException w:name="Intense Emphasis" w:semiHidden="0" w:uiPriority="21" w:unhideWhenUsed="0" w:qFormat="1"/>
-    <w:lsdException w:name="Subtle Reference" w:semiHidden="0" w:uiPriority="31" w:unhideWhenUsed="0" w:qFormat="1"/>
-    <w:lsdException w:name="Intense Reference" w:semiHidden="0" w:uiPriority="32" w:unhideWhenUsed="0" w:qFormat="1"/>
-    <w:lsdException w:name="Book Title" w:semiHidden="0" w:uiPriority="33" w:unhideWhenUsed="0" w:qFormat="1"/>
-    <w:lsdException w:name="Bibliography" w:uiPriority="37"/>
-    <w:lsdException w:name="TOC Heading" w:uiPriority="39" w:qFormat="1"/>
-  </w:latentStyles>
-  <w:style w:type="paragraph" w:default="1" w:styleId="Normal">
-    <w:name w:val="Normal"/>
-    <w:qFormat/>
-    <w:rsid w:val="001B76EF"/>
-  </w:style>
-  <w:style w:type="paragraph" w:styleId="Heading1">
-    <w:name w:val="heading 1"/>
-    <w:basedOn w:val="Normal"/>
+  <w:style w:type="paragraph" w:styleId="TOCHeading">
+    <w:name w:val="TOC Heading"/>
+    <w:basedOn w:val="Heading1"/>
     <w:next w:val="Normal"/>
-    <w:link w:val="Heading1Char"/>
-    <w:uiPriority w:val="9"/>
-    <w:qFormat/>
-    <w:rsid w:val="004332BF"/>
-    <w:pPr>
-      <w:keepNext/>
-      <w:keepLines/>
-      <w:spacing w:before="480" w:after="0"/>
-      <w:outlineLvl w:val="0"/>
-    </w:pPr>
-    <w:rPr>
-      <w:rFonts w:asciiTheme="majorHAnsi" w:eastAsiaTheme="majorEastAsia" w:hAnsiTheme="majorHAnsi" w:cstheme="majorBidi"/>
-      <w:b/>
-      <w:bCs/>
-      <w:color w:val="365F91" w:themeColor="accent1" w:themeShade="BF"/>
-      <w:sz w:val="28"/>
-      <w:szCs w:val="28"/>
-    </w:rPr>
-  </w:style>
-  <w:style w:type="paragraph" w:styleId="Heading2">
-    <w:name w:val="heading 2"/>
-    <w:basedOn w:val="Normal"/>
-    <w:next w:val="Normal"/>
-    <w:link w:val="Heading2Char"/>
-    <w:uiPriority w:val="9"/>
-    <w:unhideWhenUsed/>
-    <w:qFormat/>
-    <w:rsid w:val="003346E2"/>
-    <w:pPr>
-      <w:keepNext/>
-      <w:keepLines/>
-      <w:spacing w:before="200" w:after="0"/>
-      <w:outlineLvl w:val="1"/>
-    </w:pPr>
-    <w:rPr>
-      <w:rFonts w:asciiTheme="majorHAnsi" w:eastAsiaTheme="majorEastAsia" w:hAnsiTheme="majorHAnsi" w:cstheme="majorBidi"/>
-      <w:b/>
-      <w:bCs/>
-      <w:color w:val="4F81BD" w:themeColor="accent1"/>
-      <w:sz w:val="26"/>
-      <w:szCs w:val="26"/>
-    </w:rPr>
-  </w:style>
-  <w:style w:type="paragraph" w:styleId="Heading3">
-    <w:name w:val="heading 3"/>
-    <w:basedOn w:val="Normal"/>
-    <w:next w:val="Normal"/>
-    <w:link w:val="Heading3Char"/>
-    <w:uiPriority w:val="9"/>
+    <w:uiPriority w:val="39"/>
     <w:semiHidden/>
     <w:unhideWhenUsed/>
     <w:qFormat/>
-    <w:rsid w:val="003346E2"/>
+    <w:rsid w:val="00D74628"/>
     <w:pPr>
-      <w:keepNext/>
-      <w:keepLines/>
-      <w:spacing w:before="200" w:after="0"/>
-      <w:outlineLvl w:val="2"/>
+      <w:outlineLvl w:val="9"/>
     </w:pPr>
     <w:rPr>
-      <w:rFonts w:asciiTheme="majorHAnsi" w:eastAsiaTheme="majorEastAsia" w:hAnsiTheme="majorHAnsi" w:cstheme="majorBidi"/>
-      <w:b/>
-      <w:bCs/>
-      <w:color w:val="4F81BD" w:themeColor="accent1"/>
+      <w:lang w:eastAsia="ja-JP"/>
     </w:rPr>
   </w:style>
-  <w:style w:type="paragraph" w:styleId="Heading4">
-    <w:name w:val="heading 4"/>
+  <w:style w:type="paragraph" w:styleId="TOC1">
+    <w:name w:val="toc 1"/>
     <w:basedOn w:val="Normal"/>
     <w:next w:val="Normal"/>
-    <w:link w:val="Heading4Char"/>
-    <w:uiPriority w:val="9"/>
-    <w:semiHidden/>
+    <w:autoRedefine/>
+    <w:uiPriority w:val="39"/>
     <w:unhideWhenUsed/>
-    <w:qFormat/>
-    <w:rsid w:val="003346E2"/>
+    <w:rsid w:val="00D74628"/>
     <w:pPr>
-      <w:keepNext/>
-      <w:keepLines/>
-      <w:spacing w:before="200" w:after="0"/>
-      <w:outlineLvl w:val="3"/>
-    </w:pPr>
-    <w:rPr>
-      <w:rFonts w:asciiTheme="majorHAnsi" w:eastAsiaTheme="majorEastAsia" w:hAnsiTheme="majorHAnsi" w:cstheme="majorBidi"/>
-      <w:b/>
-      <w:bCs/>
-      <w:i/>
-      <w:iCs/>
-      <w:color w:val="4F81BD" w:themeColor="accent1"/>
-    </w:rPr>
-  </w:style>
-  <w:style w:type="character" w:default="1" w:styleId="DefaultParagraphFont">
-    <w:name w:val="Default Paragraph Font"/>
-    <w:uiPriority w:val="1"/>
-    <w:semiHidden/>
-    <w:unhideWhenUsed/>
-  </w:style>
-  <w:style w:type="table" w:default="1" w:styleId="TableNormal">
-    <w:name w:val="Normal Table"/>
-    <w:uiPriority w:val="99"/>
-    <w:semiHidden/>
-    <w:unhideWhenUsed/>
-    <w:tblPr>
-      <w:tblInd w:w="0" w:type="dxa"/>
-      <w:tblCellMar>
-        <w:top w:w="0" w:type="dxa"/>
-        <w:left w:w="108" w:type="dxa"/>
-        <w:bottom w:w="0" w:type="dxa"/>
-        <w:right w:w="108" w:type="dxa"/>
-      </w:tblCellMar>
-    </w:tblPr>
-  </w:style>
-  <w:style w:type="numbering" w:default="1" w:styleId="NoList">
-    <w:name w:val="No List"/>
-    <w:uiPriority w:val="99"/>
-    <w:semiHidden/>
-    <w:unhideWhenUsed/>
-  </w:style>
-  <w:style w:type="paragraph" w:customStyle="1" w:styleId="Fake">
-    <w:name w:val="Fake"/>
-    <w:basedOn w:val="Footer"/>
-    <w:qFormat/>
-    <w:rsid w:val="0085495D"/>
-    <w:pPr>
-      <w:jc w:val="both"/>
-    </w:pPr>
-    <w:rPr>
-      <w:rFonts w:asciiTheme="majorHAnsi" w:eastAsiaTheme="minorEastAsia" w:hAnsiTheme="majorHAnsi" w:cs="Times New Roman"/>
-      <w:sz w:val="24"/>
-      <w:szCs w:val="24"/>
-    </w:rPr>
-  </w:style>
-  <w:style w:type="paragraph" w:styleId="Footer">
-    <w:name w:val="footer"/>
-    <w:basedOn w:val="Normal"/>
-    <w:link w:val="FooterChar"/>
-    <w:uiPriority w:val="99"/>
-    <w:semiHidden/>
-    <w:unhideWhenUsed/>
-    <w:rsid w:val="0085495D"/>
-    <w:pPr>
-      <w:tabs>
-        <w:tab w:val="center" w:pos="4680"/>
-        <w:tab w:val="right" w:pos="9360"/>
-      </w:tabs>
-      <w:spacing w:after="0" w:line="240" w:lineRule="auto"/>
+      <w:spacing w:after="100"/>
     </w:pPr>
   </w:style>
-  <w:style w:type="character" w:customStyle="1" w:styleId="FooterChar">
-    <w:name w:val="Footer Char"/>
-    <w:basedOn w:val="DefaultParagraphFont"/>
-    <w:link w:val="Footer"/>
-    <w:uiPriority w:val="99"/>
-    <w:semiHidden/>
-    <w:rsid w:val="0085495D"/>
-  </w:style>
-  <w:style w:type="paragraph" w:customStyle="1" w:styleId="BoxedCode">
-    <w:name w:val="BoxedCode"/>
-    <w:basedOn w:val="Normal"/>
-    <w:link w:val="BoxedCodeChar"/>
-    <w:qFormat/>
-    <w:rsid w:val="00066BE9"/>
-    <w:pPr>
-      <w:pBdr>
-        <w:top w:val="dashed" w:sz="4" w:space="12" w:color="2F6FAB"/>
-        <w:left w:val="dashed" w:sz="4" w:space="9" w:color="2F6FAB"/>
-        <w:bottom w:val="dashed" w:sz="4" w:space="12" w:color="2F6FAB"/>
-        <w:right w:val="dashed" w:sz="4" w:space="12" w:color="2F6FAB"/>
-      </w:pBdr>
-      <w:shd w:val="clear" w:color="auto" w:fill="F9F9F9"/>
-      <w:spacing w:after="0" w:line="240" w:lineRule="auto"/>
-      <w:jc w:val="both"/>
-    </w:pPr>
-    <w:rPr>
-      <w:rFonts w:ascii="Courier New" w:eastAsia="Times New Roman" w:hAnsi="Courier New" w:cs="Courier New"/>
-      <w:color w:val="000000"/>
-      <w:sz w:val="18"/>
-      <w:lang w:bidi="en-US"/>
-    </w:rPr>
-  </w:style>
-  <w:style w:type="character" w:customStyle="1" w:styleId="BoxedCodeChar">
-    <w:name w:val="BoxedCode Char"/>
-    <w:basedOn w:val="DefaultParagraphFont"/>
-    <w:link w:val="BoxedCode"/>
-    <w:rsid w:val="00066BE9"/>
-    <w:rPr>
-      <w:rFonts w:ascii="Courier New" w:eastAsia="Times New Roman" w:hAnsi="Courier New" w:cs="Courier New"/>
-      <w:color w:val="000000"/>
-      <w:sz w:val="18"/>
-      <w:shd w:val="clear" w:color="auto" w:fill="F9F9F9"/>
-      <w:lang w:bidi="en-US"/>
-    </w:rPr>
-  </w:style>
-  <w:style w:type="paragraph" w:styleId="Title">
-    <w:name w:val="Title"/>
+  <w:style w:type="paragraph" w:styleId="TOC2">
+    <w:name w:val="toc 2"/>
     <w:basedOn w:val="Normal"/>
     <w:next w:val="Normal"/>
-    <w:link w:val="TitleChar"/>
-    <w:uiPriority w:val="10"/>
-    <w:qFormat/>
-    <w:rsid w:val="001B76EF"/>
+    <w:autoRedefine/>
+    <w:uiPriority w:val="39"/>
+    <w:unhideWhenUsed/>
+    <w:rsid w:val="00D74628"/>
     <w:pPr>
-      <w:pBdr>
-        <w:bottom w:val="single" w:sz="8" w:space="4" w:color="4F81BD" w:themeColor="accent1"/>
-      </w:pBdr>
-      <w:spacing w:after="300" w:line="240" w:lineRule="auto"/>
-      <w:contextualSpacing/>
+      <w:spacing w:after="100"/>
+      <w:ind w:left="220"/>
     </w:pPr>
-    <w:rPr>
-      <w:rFonts w:asciiTheme="majorHAnsi" w:eastAsiaTheme="majorEastAsia" w:hAnsiTheme="majorHAnsi" w:cstheme="majorBidi"/>
-      <w:color w:val="17365D" w:themeColor="text2" w:themeShade="BF"/>
-      <w:spacing w:val="5"/>
-      <w:kern w:val="28"/>
-      <w:sz w:val="52"/>
-      <w:szCs w:val="52"/>
-    </w:rPr>
-  </w:style>
-  <w:style w:type="character" w:customStyle="1" w:styleId="TitleChar">
-    <w:name w:val="Title Char"/>
-    <w:basedOn w:val="DefaultParagraphFont"/>
-    <w:link w:val="Title"/>
-    <w:uiPriority w:val="10"/>
-    <w:rsid w:val="001B76EF"/>
-    <w:rPr>
-      <w:rFonts w:asciiTheme="majorHAnsi" w:eastAsiaTheme="majorEastAsia" w:hAnsiTheme="majorHAnsi" w:cstheme="majorBidi"/>
-      <w:color w:val="17365D" w:themeColor="text2" w:themeShade="BF"/>
-      <w:spacing w:val="5"/>
-      <w:kern w:val="28"/>
-      <w:sz w:val="52"/>
-      <w:szCs w:val="52"/>
-    </w:rPr>
-  </w:style>
-  <w:style w:type="paragraph" w:styleId="BalloonText">
-    <w:name w:val="Balloon Text"/>
-    <w:basedOn w:val="Normal"/>
-    <w:link w:val="BalloonTextChar"/>
-    <w:uiPriority w:val="99"/>
-    <w:semiHidden/>
-    <w:unhideWhenUsed/>
-    <w:rsid w:val="001B76EF"/>
-    <w:pPr>
-      <w:spacing w:after="0" w:line="240" w:lineRule="auto"/>
-    </w:pPr>
-    <w:rPr>
-      <w:rFonts w:ascii="Tahoma" w:hAnsi="Tahoma" w:cs="Tahoma"/>
-      <w:sz w:val="16"/>
-      <w:szCs w:val="16"/>
-    </w:rPr>
-  </w:style>
-  <w:style w:type="character" w:customStyle="1" w:styleId="BalloonTextChar">
-    <w:name w:val="Balloon Text Char"/>
-    <w:basedOn w:val="DefaultParagraphFont"/>
-    <w:link w:val="BalloonText"/>
-    <w:uiPriority w:val="99"/>
-    <w:semiHidden/>
-    <w:rsid w:val="001B76EF"/>
-    <w:rPr>
-      <w:rFonts w:ascii="Tahoma" w:hAnsi="Tahoma" w:cs="Tahoma"/>
-      <w:sz w:val="16"/>
-      <w:szCs w:val="16"/>
-    </w:rPr>
-  </w:style>
-  <w:style w:type="table" w:styleId="TableGrid">
-    <w:name w:val="Table Grid"/>
-    <w:basedOn w:val="TableNormal"/>
-    <w:uiPriority w:val="59"/>
-    <w:rsid w:val="00806BC4"/>
-    <w:pPr>
-      <w:spacing w:after="0" w:line="240" w:lineRule="auto"/>
-    </w:pPr>
-    <w:tblPr>
-      <w:tblInd w:w="0" w:type="dxa"/>
-      <w:tblBorders>
-        <w:top w:val="single" w:sz="4" w:space="0" w:color="auto"/>
-        <w:left w:val="single" w:sz="4" w:space="0" w:color="auto"/>
-        <w:bottom w:val="single" w:sz="4" w:space="0" w:color="auto"/>
-        <w:right w:val="single" w:sz="4" w:space="0" w:color="auto"/>
-        <w:insideH w:val="single" w:sz="4" w:space="0" w:color="auto"/>
-        <w:insideV w:val="single" w:sz="4" w:space="0" w:color="auto"/>
-      </w:tblBorders>
-      <w:tblCellMar>
-        <w:top w:w="0" w:type="dxa"/>
-        <w:left w:w="108" w:type="dxa"/>
-        <w:bottom w:w="0" w:type="dxa"/>
-        <w:right w:w="108" w:type="dxa"/>
-      </w:tblCellMar>
-    </w:tblPr>
-  </w:style>
-  <w:style w:type="table" w:styleId="LightList-Accent5">
-    <w:name w:val="Light List Accent 5"/>
-    <w:basedOn w:val="TableNormal"/>
-    <w:uiPriority w:val="61"/>
-    <w:rsid w:val="00806BC4"/>
-    <w:pPr>
-      <w:spacing w:after="0" w:line="240" w:lineRule="auto"/>
-    </w:pPr>
-    <w:tblPr>
-      <w:tblStyleRowBandSize w:val="1"/>
-      <w:tblStyleColBandSize w:val="1"/>
-      <w:tblInd w:w="0" w:type="dxa"/>
-      <w:tblBorders>
-        <w:top w:val="single" w:sz="8" w:space="0" w:color="4BACC6" w:themeColor="accent5"/>
-        <w:left w:val="single" w:sz="8" w:space="0" w:color="4BACC6" w:themeColor="accent5"/>
-        <w:bottom w:val="single" w:sz="8" w:space="0" w:color="4BACC6" w:themeColor="accent5"/>
-        <w:right w:val="single" w:sz="8" w:space="0" w:color="4BACC6" w:themeColor="accent5"/>
-      </w:tblBorders>
-      <w:tblCellMar>
-        <w:top w:w="0" w:type="dxa"/>
-        <w:left w:w="108" w:type="dxa"/>
-        <w:bottom w:w="0" w:type="dxa"/>
-        <w:right w:w="108" w:type="dxa"/>
-      </w:tblCellMar>
-    </w:tblPr>
-    <w:tblStylePr w:type="firstRow">
-      <w:pPr>
-        <w:spacing w:before="0" w:after="0" w:line="240" w:lineRule="auto"/>
-      </w:pPr>
-      <w:rPr>
-        <w:b/>
-        <w:bCs/>
-        <w:color w:val="FFFFFF" w:themeColor="background1"/>
-      </w:rPr>
-      <w:tblPr/>
-      <w:tcPr>
-        <w:shd w:val="clear" w:color="auto" w:fill="4BACC6" w:themeFill="accent5"/>
-      </w:tcPr>
-    </w:tblStylePr>
-    <w:tblStylePr w:type="lastRow">
-      <w:pPr>
-        <w:spacing w:before="0" w:after="0" w:line="240" w:lineRule="auto"/>
-      </w:pPr>
-      <w:rPr>
-        <w:b/>
-        <w:bCs/>
-      </w:rPr>
-      <w:tblPr/>
-      <w:tcPr>
-        <w:tcBorders>
-          <w:top w:val="double" w:sz="6" w:space="0" w:color="4BACC6" w:themeColor="accent5"/>
-          <w:left w:val="single" w:sz="8" w:space="0" w:color="4BACC6" w:themeColor="accent5"/>
-          <w:bottom w:val="single" w:sz="8" w:space="0" w:color="4BACC6" w:themeColor="accent5"/>
-          <w:right w:val="single" w:sz="8" w:space="0" w:color="4BACC6" w:themeColor="accent5"/>
-        </w:tcBorders>
-      </w:tcPr>
-    </w:tblStylePr>
-    <w:tblStylePr w:type="firstCol">
-      <w:rPr>
-        <w:b/>
-        <w:bCs/>
-      </w:rPr>
-    </w:tblStylePr>
-    <w:tblStylePr w:type="lastCol">
-      <w:rPr>
-        <w:b/>
-        <w:bCs/>
-      </w:rPr>
-    </w:tblStylePr>
-    <w:tblStylePr w:type="band1Vert">
-      <w:tblPr/>
-      <w:tcPr>
-        <w:tcBorders>
-          <w:top w:val="single" w:sz="8" w:space="0" w:color="4BACC6" w:themeColor="accent5"/>
-          <w:left w:val="single" w:sz="8" w:space="0" w:color="4BACC6" w:themeColor="accent5"/>
-          <w:bottom w:val="single" w:sz="8" w:space="0" w:color="4BACC6" w:themeColor="accent5"/>
-          <w:right w:val="single" w:sz="8" w:space="0" w:color="4BACC6" w:themeColor="accent5"/>
-        </w:tcBorders>
-      </w:tcPr>
-    </w:tblStylePr>
-    <w:tblStylePr w:type="band1Horz">
-      <w:tblPr/>
-      <w:tcPr>
-        <w:tcBorders>
-          <w:top w:val="single" w:sz="8" w:space="0" w:color="4BACC6" w:themeColor="accent5"/>
-          <w:left w:val="single" w:sz="8" w:space="0" w:color="4BACC6" w:themeColor="accent5"/>
-          <w:bottom w:val="single" w:sz="8" w:space="0" w:color="4BACC6" w:themeColor="accent5"/>
-          <w:right w:val="single" w:sz="8" w:space="0" w:color="4BACC6" w:themeColor="accent5"/>
-        </w:tcBorders>
-      </w:tcPr>
-    </w:tblStylePr>
-  </w:style>
-  <w:style w:type="character" w:styleId="Hyperlink">
-    <w:name w:val="Hyperlink"/>
-    <w:basedOn w:val="DefaultParagraphFont"/>
-    <w:uiPriority w:val="99"/>
-    <w:unhideWhenUsed/>
-    <w:rsid w:val="00111CF5"/>
-    <w:rPr>
-      <w:color w:val="0000FF" w:themeColor="hyperlink"/>
-      <w:u w:val="single"/>
-    </w:rPr>
-  </w:style>
-  <w:style w:type="character" w:customStyle="1" w:styleId="Heading1Char">
-    <w:name w:val="Heading 1 Char"/>
-    <w:basedOn w:val="DefaultParagraphFont"/>
-    <w:link w:val="Heading1"/>
-    <w:uiPriority w:val="9"/>
-    <w:rsid w:val="004332BF"/>
-    <w:rPr>
-      <w:rFonts w:asciiTheme="majorHAnsi" w:eastAsiaTheme="majorEastAsia" w:hAnsiTheme="majorHAnsi" w:cstheme="majorBidi"/>
-      <w:b/>
-      <w:bCs/>
-      <w:color w:val="365F91" w:themeColor="accent1" w:themeShade="BF"/>
-      <w:sz w:val="28"/>
-      <w:szCs w:val="28"/>
-    </w:rPr>
-  </w:style>
-  <w:style w:type="paragraph" w:styleId="ListParagraph">
-    <w:name w:val="List Paragraph"/>
-    <w:basedOn w:val="Normal"/>
-    <w:uiPriority w:val="34"/>
-    <w:qFormat/>
-    <w:rsid w:val="004332BF"/>
-    <w:pPr>
-      <w:ind w:left="720"/>
-      <w:contextualSpacing/>
-    </w:pPr>
-  </w:style>
-  <w:style w:type="character" w:customStyle="1" w:styleId="Heading2Char">
-    <w:name w:val="Heading 2 Char"/>
-    <w:basedOn w:val="DefaultParagraphFont"/>
-    <w:link w:val="Heading2"/>
-    <w:uiPriority w:val="9"/>
-    <w:rsid w:val="003346E2"/>
-    <w:rPr>
-      <w:rFonts w:asciiTheme="majorHAnsi" w:eastAsiaTheme="majorEastAsia" w:hAnsiTheme="majorHAnsi" w:cstheme="majorBidi"/>
-      <w:b/>
-      <w:bCs/>
-      <w:color w:val="4F81BD" w:themeColor="accent1"/>
-      <w:sz w:val="26"/>
-      <w:szCs w:val="26"/>
-    </w:rPr>
-  </w:style>
-  <w:style w:type="character" w:customStyle="1" w:styleId="Heading3Char">
-    <w:name w:val="Heading 3 Char"/>
-    <w:basedOn w:val="DefaultParagraphFont"/>
-    <w:link w:val="Heading3"/>
-    <w:uiPriority w:val="9"/>
-    <w:semiHidden/>
-    <w:rsid w:val="003346E2"/>
-    <w:rPr>
-      <w:rFonts w:asciiTheme="majorHAnsi" w:eastAsiaTheme="majorEastAsia" w:hAnsiTheme="majorHAnsi" w:cstheme="majorBidi"/>
-      <w:b/>
-      <w:bCs/>
-      <w:color w:val="4F81BD" w:themeColor="accent1"/>
-    </w:rPr>
-  </w:style>
-  <w:style w:type="character" w:customStyle="1" w:styleId="Heading4Char">
-    <w:name w:val="Heading 4 Char"/>
-    <w:basedOn w:val="DefaultParagraphFont"/>
-    <w:link w:val="Heading4"/>
-    <w:uiPriority w:val="9"/>
-    <w:semiHidden/>
-    <w:rsid w:val="003346E2"/>
-    <w:rPr>
-      <w:rFonts w:asciiTheme="majorHAnsi" w:eastAsiaTheme="majorEastAsia" w:hAnsiTheme="majorHAnsi" w:cstheme="majorBidi"/>
-      <w:b/>
-      <w:bCs/>
-      <w:i/>
-      <w:iCs/>
-      <w:color w:val="4F81BD" w:themeColor="accent1"/>
-    </w:rPr>
-  </w:style>
-  <w:style w:type="paragraph" w:styleId="NormalWeb">
-    <w:name w:val="Normal (Web)"/>
-    <w:basedOn w:val="Normal"/>
-    <w:uiPriority w:val="99"/>
-    <w:semiHidden/>
-    <w:unhideWhenUsed/>
-    <w:rsid w:val="003346E2"/>
-    <w:pPr>
-      <w:spacing w:before="100" w:beforeAutospacing="1" w:after="100" w:afterAutospacing="1" w:line="240" w:lineRule="auto"/>
-    </w:pPr>
-    <w:rPr>
-      <w:rFonts w:ascii="Times New Roman" w:eastAsia="Times New Roman" w:hAnsi="Times New Roman" w:cs="Times New Roman"/>
-      <w:sz w:val="24"/>
-      <w:szCs w:val="24"/>
-    </w:rPr>
-  </w:style>
-  <w:style w:type="table" w:styleId="LightShading-Accent5">
-    <w:name w:val="Light Shading Accent 5"/>
-    <w:basedOn w:val="TableNormal"/>
-    <w:uiPriority w:val="60"/>
-    <w:rsid w:val="000C34B9"/>
-    <w:pPr>
-      <w:spacing w:after="0" w:line="240" w:lineRule="auto"/>
-    </w:pPr>
-    <w:rPr>
-      <w:color w:val="31849B" w:themeColor="accent5" w:themeShade="BF"/>
-    </w:rPr>
-    <w:tblPr>
-      <w:tblStyleRowBandSize w:val="1"/>
-      <w:tblStyleColBandSize w:val="1"/>
-      <w:tblInd w:w="0" w:type="dxa"/>
-      <w:tblBorders>
-        <w:top w:val="single" w:sz="8" w:space="0" w:color="4BACC6" w:themeColor="accent5"/>
-        <w:bottom w:val="single" w:sz="8" w:space="0" w:color="4BACC6" w:themeColor="accent5"/>
-      </w:tblBorders>
-      <w:tblCellMar>
-        <w:top w:w="0" w:type="dxa"/>
-        <w:left w:w="108" w:type="dxa"/>
-        <w:bottom w:w="0" w:type="dxa"/>
-        <w:right w:w="108" w:type="dxa"/>
-      </w:tblCellMar>
-    </w:tblPr>
-    <w:tblStylePr w:type="firstRow">
-      <w:pPr>
-        <w:spacing w:before="0" w:after="0" w:line="240" w:lineRule="auto"/>
-      </w:pPr>
-      <w:rPr>
-        <w:b/>
-        <w:bCs/>
-      </w:rPr>
-      <w:tblPr/>
-      <w:tcPr>
-        <w:tcBorders>
-          <w:top w:val="single" w:sz="8" w:space="0" w:color="4BACC6" w:themeColor="accent5"/>
-          <w:left w:val="nil"/>
-          <w:bottom w:val="single" w:sz="8" w:space="0" w:color="4BACC6" w:themeColor="accent5"/>
-          <w:right w:val="nil"/>
-          <w:insideH w:val="nil"/>
-          <w:insideV w:val="nil"/>
-        </w:tcBorders>
-      </w:tcPr>
-    </w:tblStylePr>
-    <w:tblStylePr w:type="lastRow">
-      <w:pPr>
-        <w:spacing w:before="0" w:after="0" w:line="240" w:lineRule="auto"/>
-      </w:pPr>
-      <w:rPr>
-        <w:b/>
-        <w:bCs/>
-      </w:rPr>
-      <w:tblPr/>
-      <w:tcPr>
-        <w:tcBorders>
-          <w:top w:val="single" w:sz="8" w:space="0" w:color="4BACC6" w:themeColor="accent5"/>
-          <w:left w:val="nil"/>
-          <w:bottom w:val="single" w:sz="8" w:space="0" w:color="4BACC6" w:themeColor="accent5"/>
-          <w:right w:val="nil"/>
-          <w:insideH w:val="nil"/>
-          <w:insideV w:val="nil"/>
-        </w:tcBorders>
-      </w:tcPr>
-    </w:tblStylePr>
-    <w:tblStylePr w:type="firstCol">
-      <w:rPr>
-        <w:b/>
-        <w:bCs/>
-      </w:rPr>
-    </w:tblStylePr>
-    <w:tblStylePr w:type="lastCol">
-      <w:rPr>
-        <w:b/>
-        <w:bCs/>
-      </w:rPr>
-    </w:tblStylePr>
-    <w:tblStylePr w:type="band1Vert">
-      <w:tblPr/>
-      <w:tcPr>
-        <w:tcBorders>
-          <w:left w:val="nil"/>
-          <w:right w:val="nil"/>
-          <w:insideH w:val="nil"/>
-          <w:insideV w:val="nil"/>
-        </w:tcBorders>
-        <w:shd w:val="clear" w:color="auto" w:fill="D2EAF1" w:themeFill="accent5" w:themeFillTint="3F"/>
-      </w:tcPr>
-    </w:tblStylePr>
-    <w:tblStylePr w:type="band1Horz">
-      <w:tblPr/>
-      <w:tcPr>
-        <w:tcBorders>
-          <w:left w:val="nil"/>
-          <w:right w:val="nil"/>
-          <w:insideH w:val="nil"/>
-          <w:insideV w:val="nil"/>
-        </w:tcBorders>
-        <w:shd w:val="clear" w:color="auto" w:fill="D2EAF1" w:themeFill="accent5" w:themeFillTint="3F"/>
-      </w:tcPr>
-    </w:tblStylePr>
   </w:style>
 </w:styles>
 </file>
@@ -3992,4 +4457,16 @@
   <a:objectDefaults/>
   <a:extraClrSchemeLst/>
 </a:theme>
+</file>
+
+<file path=customXml/item1.xml><?xml version="1.0" encoding="utf-8"?>
+<b:Sources xmlns:b="http://schemas.openxmlformats.org/officeDocument/2006/bibliography" xmlns="http://schemas.openxmlformats.org/officeDocument/2006/bibliography" SelectedStyle="\IEEE2006OfficeOnline.xsl" StyleName="IEEE 2006"/>
+</file>
+
+<file path=customXml/itemProps1.xml><?xml version="1.0" encoding="utf-8"?>
+<ds:datastoreItem xmlns:ds="http://schemas.openxmlformats.org/officeDocument/2006/customXml" ds:itemID="{2805CC69-5BEC-4F9E-AB36-A20AF203E3B2}">
+  <ds:schemaRefs>
+    <ds:schemaRef ds:uri="http://schemas.openxmlformats.org/officeDocument/2006/bibliography"/>
+  </ds:schemaRefs>
+</ds:datastoreItem>
 </file>
</xml_diff>